<commit_message>
Q2 is added the report
</commit_message>
<xml_diff>
--- a/Report/EE463_Project3.docx
+++ b/Report/EE463_Project3.docx
@@ -1,6 +1,6 @@
 
 <file path=word/document.xml><?xml version="1.0" encoding="utf-8"?>
-<w:document xmlns:wpc="http://schemas.microsoft.com/office/word/2010/wordprocessingCanvas" xmlns:cx="http://schemas.microsoft.com/office/drawing/2014/chartex" xmlns:mc="http://schemas.openxmlformats.org/markup-compatibility/2006" xmlns:o="urn:schemas-microsoft-com:office:office" xmlns:r="http://schemas.openxmlformats.org/officeDocument/2006/relationships" xmlns:m="http://schemas.openxmlformats.org/officeDocument/2006/math" xmlns:v="urn:schemas-microsoft-com:vml" xmlns:wp14="http://schemas.microsoft.com/office/word/2010/wordprocessingDrawing" xmlns:wp="http://schemas.openxmlformats.org/drawingml/2006/wordprocessingDrawing" xmlns:w10="urn:schemas-microsoft-com:office:word" xmlns:w="http://schemas.openxmlformats.org/wordprocessingml/2006/main" xmlns:w14="http://schemas.microsoft.com/office/word/2010/wordml" xmlns:w15="http://schemas.microsoft.com/office/word/2012/wordml" xmlns:w16se="http://schemas.microsoft.com/office/word/2015/wordml/symex" xmlns:wpg="http://schemas.microsoft.com/office/word/2010/wordprocessingGroup" xmlns:wpi="http://schemas.microsoft.com/office/word/2010/wordprocessingInk" xmlns:wne="http://schemas.microsoft.com/office/word/2006/wordml" xmlns:wps="http://schemas.microsoft.com/office/word/2010/wordprocessingShape" mc:Ignorable="w14 w15 w16se wp14">
+<w:document xmlns:wpc="http://schemas.microsoft.com/office/word/2010/wordprocessingCanvas" xmlns:cx="http://schemas.microsoft.com/office/drawing/2014/chartex" xmlns:cx1="http://schemas.microsoft.com/office/drawing/2015/9/8/chartex" xmlns:cx2="http://schemas.microsoft.com/office/drawing/2015/10/21/chartex" xmlns:cx3="http://schemas.microsoft.com/office/drawing/2016/5/9/chartex" xmlns:cx4="http://schemas.microsoft.com/office/drawing/2016/5/10/chartex" xmlns:cx5="http://schemas.microsoft.com/office/drawing/2016/5/11/chartex" xmlns:cx6="http://schemas.microsoft.com/office/drawing/2016/5/12/chartex" xmlns:cx7="http://schemas.microsoft.com/office/drawing/2016/5/13/chartex" xmlns:cx8="http://schemas.microsoft.com/office/drawing/2016/5/14/chartex" xmlns:mc="http://schemas.openxmlformats.org/markup-compatibility/2006" xmlns:aink="http://schemas.microsoft.com/office/drawing/2016/ink" xmlns:am3d="http://schemas.microsoft.com/office/drawing/2017/model3d" xmlns:o="urn:schemas-microsoft-com:office:office" xmlns:r="http://schemas.openxmlformats.org/officeDocument/2006/relationships" xmlns:m="http://schemas.openxmlformats.org/officeDocument/2006/math" xmlns:v="urn:schemas-microsoft-com:vml" xmlns:wp14="http://schemas.microsoft.com/office/word/2010/wordprocessingDrawing" xmlns:wp="http://schemas.openxmlformats.org/drawingml/2006/wordprocessingDrawing" xmlns:w10="urn:schemas-microsoft-com:office:word" xmlns:w="http://schemas.openxmlformats.org/wordprocessingml/2006/main" xmlns:w14="http://schemas.microsoft.com/office/word/2010/wordml" xmlns:w15="http://schemas.microsoft.com/office/word/2012/wordml" xmlns:w16cid="http://schemas.microsoft.com/office/word/2016/wordml/cid" xmlns:w16se="http://schemas.microsoft.com/office/word/2015/wordml/symex" xmlns:wpg="http://schemas.microsoft.com/office/word/2010/wordprocessingGroup" xmlns:wpi="http://schemas.microsoft.com/office/word/2010/wordprocessingInk" xmlns:wne="http://schemas.microsoft.com/office/word/2006/wordml" xmlns:wps="http://schemas.microsoft.com/office/word/2010/wordprocessingShape" mc:Ignorable="w14 w15 w16se w16cid wp14">
   <w:body>
     <w:p>
       <w:pPr>
@@ -240,60 +240,30 @@
           <w:lang w:val="en-US"/>
         </w:rPr>
       </w:pPr>
-      <w:proofErr w:type="spellStart"/>
       <w:r>
         <w:rPr>
           <w:rFonts w:ascii="Times New Roman" w:hAnsi="Times New Roman" w:cs="Times New Roman"/>
           <w:sz w:val="36"/>
           <w:lang w:val="en-US"/>
         </w:rPr>
-        <w:t>Furkan</w:t>
-      </w:r>
-      <w:proofErr w:type="spellEnd"/>
+        <w:t>Furkan Karacabey</w:t>
+      </w:r>
       <w:r>
         <w:rPr>
           <w:rFonts w:ascii="Times New Roman" w:hAnsi="Times New Roman" w:cs="Times New Roman"/>
           <w:sz w:val="36"/>
           <w:lang w:val="en-US"/>
         </w:rPr>
-        <w:t xml:space="preserve"> </w:t>
-      </w:r>
-      <w:proofErr w:type="spellStart"/>
+        <w:t xml:space="preserve"> – </w:t>
+      </w:r>
       <w:r>
         <w:rPr>
           <w:rFonts w:ascii="Times New Roman" w:hAnsi="Times New Roman" w:cs="Times New Roman"/>
           <w:sz w:val="36"/>
           <w:lang w:val="en-US"/>
         </w:rPr>
-        <w:t>Karacabey</w:t>
-      </w:r>
-      <w:proofErr w:type="spellEnd"/>
-      <w:r>
-        <w:rPr>
-          <w:rFonts w:ascii="Times New Roman" w:hAnsi="Times New Roman" w:cs="Times New Roman"/>
-          <w:sz w:val="36"/>
-          <w:lang w:val="en-US"/>
-        </w:rPr>
-        <w:t xml:space="preserve"> </w:t>
-      </w:r>
-      <w:proofErr w:type="gramStart"/>
-      <w:r>
-        <w:rPr>
-          <w:rFonts w:ascii="Times New Roman" w:hAnsi="Times New Roman" w:cs="Times New Roman"/>
-          <w:sz w:val="36"/>
-          <w:lang w:val="en-US"/>
-        </w:rPr>
-        <w:t xml:space="preserve">– </w:t>
-      </w:r>
-      <w:r>
-        <w:rPr>
-          <w:rFonts w:ascii="Times New Roman" w:hAnsi="Times New Roman" w:cs="Times New Roman"/>
-          <w:sz w:val="36"/>
-          <w:lang w:val="en-US"/>
-        </w:rPr>
-        <w:t>??</w:t>
-      </w:r>
-      <w:proofErr w:type="gramEnd"/>
+        <w:t>1876358</w:t>
+      </w:r>
     </w:p>
     <w:p>
       <w:pPr>
@@ -509,65 +479,112 @@
             </w:rPr>
             <w:fldChar w:fldCharType="separate"/>
           </w:r>
-          <w:hyperlink w:anchor="_Toc534191917" w:history="1">
-            <w:r>
-              <w:rPr>
-                <w:rStyle w:val="Kpr"/>
-                <w:rFonts w:ascii="Times New Roman" w:hAnsi="Times New Roman" w:cs="Times New Roman"/>
-                <w:noProof/>
-                <w:lang w:val="en-US"/>
-              </w:rPr>
-              <w:t>Introduction</w:t>
-            </w:r>
-            <w:r>
-              <w:rPr>
-                <w:noProof/>
-                <w:webHidden/>
-              </w:rPr>
-              <w:tab/>
-            </w:r>
-            <w:r>
-              <w:rPr>
-                <w:noProof/>
-                <w:webHidden/>
-              </w:rPr>
-              <w:fldChar w:fldCharType="begin"/>
-            </w:r>
-            <w:r>
-              <w:rPr>
-                <w:noProof/>
-                <w:webHidden/>
-              </w:rPr>
-              <w:instrText xml:space="preserve"> PAGEREF _Toc534191917 \h </w:instrText>
-            </w:r>
-            <w:r>
-              <w:rPr>
-                <w:noProof/>
-                <w:webHidden/>
-              </w:rPr>
-            </w:r>
-            <w:r>
-              <w:rPr>
-                <w:noProof/>
-                <w:webHidden/>
-              </w:rPr>
-              <w:fldChar w:fldCharType="separate"/>
-            </w:r>
-            <w:r>
-              <w:rPr>
-                <w:noProof/>
-                <w:webHidden/>
-              </w:rPr>
-              <w:t>2</w:t>
-            </w:r>
-            <w:r>
-              <w:rPr>
-                <w:noProof/>
-                <w:webHidden/>
-              </w:rPr>
-              <w:fldChar w:fldCharType="end"/>
-            </w:r>
-          </w:hyperlink>
+          <w:bookmarkStart w:id="0" w:name="_GoBack"/>
+          <w:bookmarkEnd w:id="0"/>
+          <w:r>
+            <w:rPr>
+              <w:rStyle w:val="Kpr"/>
+              <w:noProof/>
+            </w:rPr>
+            <w:fldChar w:fldCharType="begin"/>
+          </w:r>
+          <w:r>
+            <w:rPr>
+              <w:rStyle w:val="Kpr"/>
+              <w:noProof/>
+            </w:rPr>
+            <w:instrText xml:space="preserve"> </w:instrText>
+          </w:r>
+          <w:r>
+            <w:rPr>
+              <w:noProof/>
+            </w:rPr>
+            <w:instrText>HYPERLINK \l "_Toc534214542"</w:instrText>
+          </w:r>
+          <w:r>
+            <w:rPr>
+              <w:rStyle w:val="Kpr"/>
+              <w:noProof/>
+            </w:rPr>
+            <w:instrText xml:space="preserve"> </w:instrText>
+          </w:r>
+          <w:r>
+            <w:rPr>
+              <w:rStyle w:val="Kpr"/>
+              <w:noProof/>
+            </w:rPr>
+          </w:r>
+          <w:r>
+            <w:rPr>
+              <w:rStyle w:val="Kpr"/>
+              <w:noProof/>
+            </w:rPr>
+            <w:fldChar w:fldCharType="separate"/>
+          </w:r>
+          <w:r>
+            <w:rPr>
+              <w:rStyle w:val="Kpr"/>
+              <w:rFonts w:ascii="Times New Roman" w:hAnsi="Times New Roman" w:cs="Times New Roman"/>
+              <w:noProof/>
+              <w:lang w:val="en-US"/>
+            </w:rPr>
+            <w:t>Introduction</w:t>
+          </w:r>
+          <w:r>
+            <w:rPr>
+              <w:noProof/>
+              <w:webHidden/>
+            </w:rPr>
+            <w:tab/>
+          </w:r>
+          <w:r>
+            <w:rPr>
+              <w:noProof/>
+              <w:webHidden/>
+            </w:rPr>
+            <w:fldChar w:fldCharType="begin"/>
+          </w:r>
+          <w:r>
+            <w:rPr>
+              <w:noProof/>
+              <w:webHidden/>
+            </w:rPr>
+            <w:instrText xml:space="preserve"> PAGEREF _Toc534214542 \h </w:instrText>
+          </w:r>
+          <w:r>
+            <w:rPr>
+              <w:noProof/>
+              <w:webHidden/>
+            </w:rPr>
+          </w:r>
+          <w:r>
+            <w:rPr>
+              <w:noProof/>
+              <w:webHidden/>
+            </w:rPr>
+            <w:fldChar w:fldCharType="separate"/>
+          </w:r>
+          <w:r>
+            <w:rPr>
+              <w:noProof/>
+              <w:webHidden/>
+            </w:rPr>
+            <w:t>2</w:t>
+          </w:r>
+          <w:r>
+            <w:rPr>
+              <w:noProof/>
+              <w:webHidden/>
+            </w:rPr>
+            <w:fldChar w:fldCharType="end"/>
+          </w:r>
+          <w:r>
+            <w:rPr>
+              <w:rStyle w:val="Kpr"/>
+              <w:noProof/>
+            </w:rPr>
+            <w:fldChar w:fldCharType="end"/>
+          </w:r>
         </w:p>
         <w:p>
           <w:pPr>
@@ -581,7 +598,7 @@
               <w:lang w:val="tr-TR" w:eastAsia="tr-TR"/>
             </w:rPr>
           </w:pPr>
-          <w:hyperlink w:anchor="_Toc534191918" w:history="1">
+          <w:hyperlink w:anchor="_Toc534214543" w:history="1">
             <w:r>
               <w:rPr>
                 <w:rStyle w:val="Kpr"/>
@@ -610,7 +627,7 @@
                 <w:noProof/>
                 <w:webHidden/>
               </w:rPr>
-              <w:instrText xml:space="preserve"> PAGEREF _Toc534191918 \h </w:instrText>
+              <w:instrText xml:space="preserve"> PAGEREF _Toc534214543 \h </w:instrText>
             </w:r>
             <w:r>
               <w:rPr>
@@ -653,7 +670,7 @@
               <w:lang w:val="tr-TR" w:eastAsia="tr-TR"/>
             </w:rPr>
           </w:pPr>
-          <w:hyperlink w:anchor="_Toc534191919" w:history="1">
+          <w:hyperlink w:anchor="_Toc534214544" w:history="1">
             <w:r>
               <w:rPr>
                 <w:rStyle w:val="Kpr"/>
@@ -682,7 +699,7 @@
                 <w:noProof/>
                 <w:webHidden/>
               </w:rPr>
-              <w:instrText xml:space="preserve"> PAGEREF _Toc534191919 \h </w:instrText>
+              <w:instrText xml:space="preserve"> PAGEREF _Toc534214544 \h </w:instrText>
             </w:r>
             <w:r>
               <w:rPr>
@@ -725,7 +742,7 @@
               <w:lang w:val="tr-TR" w:eastAsia="tr-TR"/>
             </w:rPr>
           </w:pPr>
-          <w:hyperlink w:anchor="_Toc534191920" w:history="1">
+          <w:hyperlink w:anchor="_Toc534214545" w:history="1">
             <w:r>
               <w:rPr>
                 <w:rStyle w:val="Kpr"/>
@@ -754,7 +771,7 @@
                 <w:noProof/>
                 <w:webHidden/>
               </w:rPr>
-              <w:instrText xml:space="preserve"> PAGEREF _Toc534191920 \h </w:instrText>
+              <w:instrText xml:space="preserve"> PAGEREF _Toc534214545 \h </w:instrText>
             </w:r>
             <w:r>
               <w:rPr>
@@ -774,7 +791,7 @@
                 <w:noProof/>
                 <w:webHidden/>
               </w:rPr>
-              <w:t>3</w:t>
+              <w:t>6</w:t>
             </w:r>
             <w:r>
               <w:rPr>
@@ -797,7 +814,7 @@
               <w:lang w:val="tr-TR" w:eastAsia="tr-TR"/>
             </w:rPr>
           </w:pPr>
-          <w:hyperlink w:anchor="_Toc534191921" w:history="1">
+          <w:hyperlink w:anchor="_Toc534214546" w:history="1">
             <w:r>
               <w:rPr>
                 <w:rStyle w:val="Kpr"/>
@@ -826,7 +843,7 @@
                 <w:noProof/>
                 <w:webHidden/>
               </w:rPr>
-              <w:instrText xml:space="preserve"> PAGEREF _Toc534191921 \h </w:instrText>
+              <w:instrText xml:space="preserve"> PAGEREF _Toc534214546 \h </w:instrText>
             </w:r>
             <w:r>
               <w:rPr>
@@ -846,7 +863,7 @@
                 <w:noProof/>
                 <w:webHidden/>
               </w:rPr>
-              <w:t>3</w:t>
+              <w:t>6</w:t>
             </w:r>
             <w:r>
               <w:rPr>
@@ -869,7 +886,7 @@
               <w:lang w:val="tr-TR" w:eastAsia="tr-TR"/>
             </w:rPr>
           </w:pPr>
-          <w:hyperlink w:anchor="_Toc534191922" w:history="1">
+          <w:hyperlink w:anchor="_Toc534214547" w:history="1">
             <w:r>
               <w:rPr>
                 <w:rStyle w:val="Kpr"/>
@@ -898,7 +915,7 @@
                 <w:noProof/>
                 <w:webHidden/>
               </w:rPr>
-              <w:instrText xml:space="preserve"> PAGEREF _Toc534191922 \h </w:instrText>
+              <w:instrText xml:space="preserve"> PAGEREF _Toc534214547 \h </w:instrText>
             </w:r>
             <w:r>
               <w:rPr>
@@ -918,7 +935,7 @@
                 <w:noProof/>
                 <w:webHidden/>
               </w:rPr>
-              <w:t>4</w:t>
+              <w:t>6</w:t>
             </w:r>
             <w:r>
               <w:rPr>
@@ -936,10 +953,12 @@
               <w:tab w:val="right" w:leader="dot" w:pos="9062"/>
             </w:tabs>
             <w:rPr>
+              <w:rFonts w:asciiTheme="minorHAnsi" w:eastAsiaTheme="minorEastAsia" w:hAnsiTheme="minorHAnsi" w:cstheme="minorBidi"/>
               <w:noProof/>
+              <w:lang w:val="tr-TR" w:eastAsia="tr-TR"/>
             </w:rPr>
           </w:pPr>
-          <w:hyperlink w:anchor="_Toc534191923" w:history="1">
+          <w:hyperlink w:anchor="_Toc534214548" w:history="1">
             <w:r>
               <w:rPr>
                 <w:rStyle w:val="Kpr"/>
@@ -968,7 +987,7 @@
                 <w:noProof/>
                 <w:webHidden/>
               </w:rPr>
-              <w:instrText xml:space="preserve"> PAGEREF _Toc534191923 \h </w:instrText>
+              <w:instrText xml:space="preserve"> PAGEREF _Toc534214548 \h </w:instrText>
             </w:r>
             <w:r>
               <w:rPr>
@@ -988,7 +1007,7 @@
                 <w:noProof/>
                 <w:webHidden/>
               </w:rPr>
-              <w:t>7</w:t>
+              <w:t>10</w:t>
             </w:r>
             <w:r>
               <w:rPr>
@@ -1011,7 +1030,7 @@
               <w:lang w:val="tr-TR" w:eastAsia="tr-TR"/>
             </w:rPr>
           </w:pPr>
-          <w:hyperlink w:anchor="_Toc534191924" w:history="1">
+          <w:hyperlink w:anchor="_Toc534214549" w:history="1">
             <w:r>
               <w:rPr>
                 <w:rStyle w:val="Kpr"/>
@@ -1040,7 +1059,7 @@
                 <w:noProof/>
                 <w:webHidden/>
               </w:rPr>
-              <w:instrText xml:space="preserve"> PAGEREF _Toc534191924 \h </w:instrText>
+              <w:instrText xml:space="preserve"> PAGEREF _Toc534214549 \h </w:instrText>
             </w:r>
             <w:r>
               <w:rPr>
@@ -1060,7 +1079,7 @@
                 <w:noProof/>
                 <w:webHidden/>
               </w:rPr>
-              <w:t>8</w:t>
+              <w:t>11</w:t>
             </w:r>
             <w:r>
               <w:rPr>
@@ -1083,7 +1102,7 @@
               <w:lang w:val="tr-TR" w:eastAsia="tr-TR"/>
             </w:rPr>
           </w:pPr>
-          <w:hyperlink w:anchor="_Toc534191925" w:history="1">
+          <w:hyperlink w:anchor="_Toc534214550" w:history="1">
             <w:r>
               <w:rPr>
                 <w:rStyle w:val="Kpr"/>
@@ -1112,7 +1131,7 @@
                 <w:noProof/>
                 <w:webHidden/>
               </w:rPr>
-              <w:instrText xml:space="preserve"> PAGEREF _Toc534191925 \h </w:instrText>
+              <w:instrText xml:space="preserve"> PAGEREF _Toc534214550 \h </w:instrText>
             </w:r>
             <w:r>
               <w:rPr>
@@ -1132,7 +1151,7 @@
                 <w:noProof/>
                 <w:webHidden/>
               </w:rPr>
-              <w:t>8</w:t>
+              <w:t>11</w:t>
             </w:r>
             <w:r>
               <w:rPr>
@@ -1185,8 +1204,6 @@
           <w:lang w:val="en-US"/>
         </w:rPr>
       </w:pPr>
-      <w:bookmarkStart w:id="0" w:name="_GoBack"/>
-      <w:bookmarkEnd w:id="0"/>
     </w:p>
     <w:p>
       <w:pPr>
@@ -1414,7 +1431,7 @@
           <w:lang w:val="en-US"/>
         </w:rPr>
       </w:pPr>
-      <w:bookmarkStart w:id="1" w:name="_Toc534191917"/>
+      <w:bookmarkStart w:id="1" w:name="_Toc534214542"/>
       <w:r>
         <w:rPr>
           <w:rFonts w:ascii="Times New Roman" w:hAnsi="Times New Roman" w:cs="Times New Roman"/>
@@ -1622,7 +1639,7 @@
           <w:lang w:val="en-US"/>
         </w:rPr>
       </w:pPr>
-      <w:bookmarkStart w:id="2" w:name="_Toc534191918"/>
+      <w:bookmarkStart w:id="2" w:name="_Toc534214543"/>
       <w:r>
         <w:rPr>
           <w:rFonts w:ascii="Times New Roman" w:hAnsi="Times New Roman" w:cs="Times New Roman"/>
@@ -1687,7 +1704,7 @@
           <w:lang w:val="en-US"/>
         </w:rPr>
       </w:pPr>
-      <w:bookmarkStart w:id="3" w:name="_Toc534191919"/>
+      <w:bookmarkStart w:id="3" w:name="_Toc534214544"/>
       <w:r>
         <w:rPr>
           <w:rFonts w:ascii="Times New Roman" w:hAnsi="Times New Roman" w:cs="Times New Roman"/>
@@ -1713,6 +1730,724 @@
     </w:p>
     <w:p>
       <w:pPr>
+        <w:spacing w:line="360" w:lineRule="auto"/>
+        <w:ind w:firstLine="708"/>
+      </w:pPr>
+      <w:r>
+        <w:rPr>
+          <w:rFonts w:ascii="Times New Roman" w:hAnsi="Times New Roman" w:cs="Times New Roman"/>
+          <w:sz w:val="24"/>
+          <w:szCs w:val="24"/>
+        </w:rPr>
+        <w:t>Aim of the question 2 is designing and simulating a buck converter. Figure 1 shows the schematic of buck converter.</w:t>
+      </w:r>
+      <w:r>
+        <w:t xml:space="preserve"> </w:t>
+      </w:r>
+    </w:p>
+    <w:p>
+      <w:pPr>
+        <w:keepNext/>
+        <w:spacing w:line="360" w:lineRule="auto"/>
+        <w:jc w:val="center"/>
+      </w:pPr>
+      <w:r>
+        <w:rPr>
+          <w:noProof/>
+        </w:rPr>
+        <w:drawing>
+          <wp:inline distT="0" distB="0" distL="0" distR="0" wp14:anchorId="17A13E8C" wp14:editId="1FE92FD7">
+            <wp:extent cx="5760720" cy="2442845"/>
+            <wp:effectExtent l="0" t="0" r="0" b="0"/>
+            <wp:docPr id="1" name="Resim 1"/>
+            <wp:cNvGraphicFramePr>
+              <a:graphicFrameLocks xmlns:a="http://schemas.openxmlformats.org/drawingml/2006/main" noChangeAspect="1"/>
+            </wp:cNvGraphicFramePr>
+            <a:graphic xmlns:a="http://schemas.openxmlformats.org/drawingml/2006/main">
+              <a:graphicData uri="http://schemas.openxmlformats.org/drawingml/2006/picture">
+                <pic:pic xmlns:pic="http://schemas.openxmlformats.org/drawingml/2006/picture">
+                  <pic:nvPicPr>
+                    <pic:cNvPr id="1" name=""/>
+                    <pic:cNvPicPr/>
+                  </pic:nvPicPr>
+                  <pic:blipFill>
+                    <a:blip r:embed="rId10"/>
+                    <a:stretch>
+                      <a:fillRect/>
+                    </a:stretch>
+                  </pic:blipFill>
+                  <pic:spPr>
+                    <a:xfrm>
+                      <a:off x="0" y="0"/>
+                      <a:ext cx="5760720" cy="2442845"/>
+                    </a:xfrm>
+                    <a:prstGeom prst="rect">
+                      <a:avLst/>
+                    </a:prstGeom>
+                  </pic:spPr>
+                </pic:pic>
+              </a:graphicData>
+            </a:graphic>
+          </wp:inline>
+        </w:drawing>
+      </w:r>
+    </w:p>
+    <w:p>
+      <w:pPr>
+        <w:pStyle w:val="ResimYazs"/>
+        <w:spacing w:line="360" w:lineRule="auto"/>
+        <w:jc w:val="center"/>
+      </w:pPr>
+      <w:r>
+        <w:t xml:space="preserve">Figure </w:t>
+      </w:r>
+      <w:r>
+        <w:fldChar w:fldCharType="begin"/>
+      </w:r>
+      <w:r>
+        <w:instrText xml:space="preserve"> SEQ Figure \* ARABIC </w:instrText>
+      </w:r>
+      <w:r>
+        <w:fldChar w:fldCharType="separate"/>
+      </w:r>
+      <w:r>
+        <w:t>1</w:t>
+      </w:r>
+      <w:r>
+        <w:fldChar w:fldCharType="end"/>
+      </w:r>
+      <w:r>
+        <w:t>: Buck Converter</w:t>
+      </w:r>
+    </w:p>
+    <w:p>
+      <w:pPr>
+        <w:spacing w:line="360" w:lineRule="auto"/>
+        <w:ind w:firstLine="708"/>
+        <w:rPr>
+          <w:rFonts w:ascii="Times New Roman" w:hAnsi="Times New Roman" w:cs="Times New Roman"/>
+          <w:sz w:val="24"/>
+          <w:szCs w:val="24"/>
+        </w:rPr>
+      </w:pPr>
+      <w:r>
+        <w:rPr>
+          <w:rFonts w:ascii="Times New Roman" w:hAnsi="Times New Roman" w:cs="Times New Roman"/>
+          <w:sz w:val="24"/>
+          <w:szCs w:val="24"/>
+        </w:rPr>
+        <w:t xml:space="preserve">Input voltage of the converter is 56V. Pulse generator which has </w:t>
+      </w:r>
+      <w:r>
+        <w:rPr>
+          <w:rFonts w:ascii="Times New Roman" w:hAnsi="Times New Roman" w:cs="Times New Roman"/>
+          <w:sz w:val="24"/>
+          <w:szCs w:val="24"/>
+        </w:rPr>
+        <w:t>3</w:t>
+      </w:r>
+      <w:r>
+        <w:rPr>
+          <w:rFonts w:ascii="Times New Roman" w:hAnsi="Times New Roman" w:cs="Times New Roman"/>
+          <w:sz w:val="24"/>
+          <w:szCs w:val="24"/>
+        </w:rPr>
+        <w:t xml:space="preserve">5kHz and %50 duty cycle pulse is connected the gate of MOSFET. Inductor, Capacitor and Resistor values are selected </w:t>
+      </w:r>
+      <w:r>
+        <w:rPr>
+          <w:rFonts w:ascii="Times New Roman" w:hAnsi="Times New Roman" w:cs="Times New Roman"/>
+          <w:sz w:val="24"/>
+          <w:szCs w:val="24"/>
+        </w:rPr>
+        <w:t>18</w:t>
+      </w:r>
+      <w:r>
+        <w:rPr>
+          <w:rFonts w:ascii="Times New Roman" w:hAnsi="Times New Roman" w:cs="Times New Roman"/>
+          <w:sz w:val="24"/>
+          <w:szCs w:val="24"/>
+        </w:rPr>
+        <w:t>0µH, 1</w:t>
+      </w:r>
+      <w:r>
+        <w:rPr>
+          <w:rFonts w:ascii="Times New Roman" w:hAnsi="Times New Roman" w:cs="Times New Roman"/>
+          <w:sz w:val="24"/>
+          <w:szCs w:val="24"/>
+        </w:rPr>
+        <w:t>5</w:t>
+      </w:r>
+      <w:r>
+        <w:rPr>
+          <w:rFonts w:ascii="Times New Roman" w:hAnsi="Times New Roman" w:cs="Times New Roman"/>
+          <w:sz w:val="24"/>
+          <w:szCs w:val="24"/>
+        </w:rPr>
+        <w:t>µF and 4Ω.</w:t>
+      </w:r>
+      <w:r>
+        <w:rPr>
+          <w:rFonts w:ascii="Times New Roman" w:hAnsi="Times New Roman" w:cs="Times New Roman"/>
+          <w:sz w:val="24"/>
+          <w:szCs w:val="24"/>
+        </w:rPr>
+        <w:t xml:space="preserve"> Ripple current and voltage is founded smaller than 0.1A and 0.3V. Figures 2,3,4 and 5 show the graph of the output current, graph of the output voltage, ripple current and ripple voltage respectively.</w:t>
+      </w:r>
+    </w:p>
+    <w:p>
+      <w:pPr>
+        <w:keepNext/>
+        <w:spacing w:line="360" w:lineRule="auto"/>
+      </w:pPr>
+      <w:r>
+        <w:rPr>
+          <w:noProof/>
+        </w:rPr>
+        <w:lastRenderedPageBreak/>
+        <w:drawing>
+          <wp:inline distT="0" distB="0" distL="0" distR="0" wp14:anchorId="4FDD20AC" wp14:editId="713B50F4">
+            <wp:extent cx="5760720" cy="2660015"/>
+            <wp:effectExtent l="0" t="0" r="0" b="6985"/>
+            <wp:docPr id="2" name="Resim 2"/>
+            <wp:cNvGraphicFramePr>
+              <a:graphicFrameLocks xmlns:a="http://schemas.openxmlformats.org/drawingml/2006/main" noChangeAspect="1"/>
+            </wp:cNvGraphicFramePr>
+            <a:graphic xmlns:a="http://schemas.openxmlformats.org/drawingml/2006/main">
+              <a:graphicData uri="http://schemas.openxmlformats.org/drawingml/2006/picture">
+                <pic:pic xmlns:pic="http://schemas.openxmlformats.org/drawingml/2006/picture">
+                  <pic:nvPicPr>
+                    <pic:cNvPr id="0" name="Picture 5"/>
+                    <pic:cNvPicPr>
+                      <a:picLocks noChangeAspect="1" noChangeArrowheads="1"/>
+                    </pic:cNvPicPr>
+                  </pic:nvPicPr>
+                  <pic:blipFill>
+                    <a:blip r:embed="rId11">
+                      <a:extLst>
+                        <a:ext uri="{28A0092B-C50C-407E-A947-70E740481C1C}">
+                          <a14:useLocalDpi xmlns:a14="http://schemas.microsoft.com/office/drawing/2010/main" val="0"/>
+                        </a:ext>
+                      </a:extLst>
+                    </a:blip>
+                    <a:srcRect/>
+                    <a:stretch>
+                      <a:fillRect/>
+                    </a:stretch>
+                  </pic:blipFill>
+                  <pic:spPr bwMode="auto">
+                    <a:xfrm>
+                      <a:off x="0" y="0"/>
+                      <a:ext cx="5760720" cy="2660015"/>
+                    </a:xfrm>
+                    <a:prstGeom prst="rect">
+                      <a:avLst/>
+                    </a:prstGeom>
+                    <a:noFill/>
+                    <a:ln>
+                      <a:noFill/>
+                    </a:ln>
+                  </pic:spPr>
+                </pic:pic>
+              </a:graphicData>
+            </a:graphic>
+          </wp:inline>
+        </w:drawing>
+      </w:r>
+    </w:p>
+    <w:p>
+      <w:pPr>
+        <w:pStyle w:val="ResimYazs"/>
+        <w:jc w:val="center"/>
+      </w:pPr>
+      <w:r>
+        <w:t xml:space="preserve">Figure </w:t>
+      </w:r>
+      <w:r>
+        <w:fldChar w:fldCharType="begin"/>
+      </w:r>
+      <w:r>
+        <w:instrText xml:space="preserve"> SEQ Figure \* ARABIC </w:instrText>
+      </w:r>
+      <w:r>
+        <w:fldChar w:fldCharType="separate"/>
+      </w:r>
+      <w:r>
+        <w:t>2</w:t>
+      </w:r>
+      <w:r>
+        <w:fldChar w:fldCharType="end"/>
+      </w:r>
+      <w:r>
+        <w:t>: Output Current</w:t>
+      </w:r>
+    </w:p>
+    <w:p>
+      <w:pPr>
+        <w:keepNext/>
+        <w:spacing w:line="360" w:lineRule="auto"/>
+        <w:jc w:val="center"/>
+      </w:pPr>
+      <w:r>
+        <w:rPr>
+          <w:noProof/>
+        </w:rPr>
+        <w:drawing>
+          <wp:inline distT="0" distB="0" distL="0" distR="0" wp14:anchorId="0B9DA51E" wp14:editId="39D428C5">
+            <wp:extent cx="5760720" cy="2635250"/>
+            <wp:effectExtent l="0" t="0" r="0" b="0"/>
+            <wp:docPr id="9" name="Resim 9"/>
+            <wp:cNvGraphicFramePr>
+              <a:graphicFrameLocks xmlns:a="http://schemas.openxmlformats.org/drawingml/2006/main" noChangeAspect="1"/>
+            </wp:cNvGraphicFramePr>
+            <a:graphic xmlns:a="http://schemas.openxmlformats.org/drawingml/2006/main">
+              <a:graphicData uri="http://schemas.openxmlformats.org/drawingml/2006/picture">
+                <pic:pic xmlns:pic="http://schemas.openxmlformats.org/drawingml/2006/picture">
+                  <pic:nvPicPr>
+                    <pic:cNvPr id="0" name="Picture 7"/>
+                    <pic:cNvPicPr>
+                      <a:picLocks noChangeAspect="1" noChangeArrowheads="1"/>
+                    </pic:cNvPicPr>
+                  </pic:nvPicPr>
+                  <pic:blipFill>
+                    <a:blip r:embed="rId12">
+                      <a:extLst>
+                        <a:ext uri="{28A0092B-C50C-407E-A947-70E740481C1C}">
+                          <a14:useLocalDpi xmlns:a14="http://schemas.microsoft.com/office/drawing/2010/main" val="0"/>
+                        </a:ext>
+                      </a:extLst>
+                    </a:blip>
+                    <a:srcRect/>
+                    <a:stretch>
+                      <a:fillRect/>
+                    </a:stretch>
+                  </pic:blipFill>
+                  <pic:spPr bwMode="auto">
+                    <a:xfrm>
+                      <a:off x="0" y="0"/>
+                      <a:ext cx="5760720" cy="2635250"/>
+                    </a:xfrm>
+                    <a:prstGeom prst="rect">
+                      <a:avLst/>
+                    </a:prstGeom>
+                    <a:noFill/>
+                    <a:ln>
+                      <a:noFill/>
+                    </a:ln>
+                  </pic:spPr>
+                </pic:pic>
+              </a:graphicData>
+            </a:graphic>
+          </wp:inline>
+        </w:drawing>
+      </w:r>
+    </w:p>
+    <w:p>
+      <w:pPr>
+        <w:pStyle w:val="ResimYazs"/>
+        <w:jc w:val="center"/>
+      </w:pPr>
+      <w:r>
+        <w:t xml:space="preserve">Figure </w:t>
+      </w:r>
+      <w:r>
+        <w:fldChar w:fldCharType="begin"/>
+      </w:r>
+      <w:r>
+        <w:instrText xml:space="preserve"> SEQ Figure \* ARABIC </w:instrText>
+      </w:r>
+      <w:r>
+        <w:fldChar w:fldCharType="separate"/>
+      </w:r>
+      <w:r>
+        <w:t>3</w:t>
+      </w:r>
+      <w:r>
+        <w:fldChar w:fldCharType="end"/>
+      </w:r>
+      <w:r>
+        <w:t>: Output Voltage</w:t>
+      </w:r>
+    </w:p>
+    <w:p>
+      <w:pPr>
+        <w:keepNext/>
+        <w:spacing w:line="360" w:lineRule="auto"/>
+        <w:jc w:val="center"/>
+      </w:pPr>
+      <w:r>
+        <w:rPr>
+          <w:noProof/>
+        </w:rPr>
+        <w:drawing>
+          <wp:inline distT="0" distB="0" distL="0" distR="0" wp14:anchorId="1B2CE23D" wp14:editId="23EFFB61">
+            <wp:extent cx="5760720" cy="1983105"/>
+            <wp:effectExtent l="0" t="0" r="0" b="0"/>
+            <wp:docPr id="10" name="Resim 10"/>
+            <wp:cNvGraphicFramePr>
+              <a:graphicFrameLocks xmlns:a="http://schemas.openxmlformats.org/drawingml/2006/main" noChangeAspect="1"/>
+            </wp:cNvGraphicFramePr>
+            <a:graphic xmlns:a="http://schemas.openxmlformats.org/drawingml/2006/main">
+              <a:graphicData uri="http://schemas.openxmlformats.org/drawingml/2006/picture">
+                <pic:pic xmlns:pic="http://schemas.openxmlformats.org/drawingml/2006/picture">
+                  <pic:nvPicPr>
+                    <pic:cNvPr id="0" name="Picture 9"/>
+                    <pic:cNvPicPr>
+                      <a:picLocks noChangeAspect="1" noChangeArrowheads="1"/>
+                    </pic:cNvPicPr>
+                  </pic:nvPicPr>
+                  <pic:blipFill>
+                    <a:blip r:embed="rId13">
+                      <a:extLst>
+                        <a:ext uri="{28A0092B-C50C-407E-A947-70E740481C1C}">
+                          <a14:useLocalDpi xmlns:a14="http://schemas.microsoft.com/office/drawing/2010/main" val="0"/>
+                        </a:ext>
+                      </a:extLst>
+                    </a:blip>
+                    <a:srcRect/>
+                    <a:stretch>
+                      <a:fillRect/>
+                    </a:stretch>
+                  </pic:blipFill>
+                  <pic:spPr bwMode="auto">
+                    <a:xfrm>
+                      <a:off x="0" y="0"/>
+                      <a:ext cx="5760720" cy="1983105"/>
+                    </a:xfrm>
+                    <a:prstGeom prst="rect">
+                      <a:avLst/>
+                    </a:prstGeom>
+                    <a:noFill/>
+                    <a:ln>
+                      <a:noFill/>
+                    </a:ln>
+                  </pic:spPr>
+                </pic:pic>
+              </a:graphicData>
+            </a:graphic>
+          </wp:inline>
+        </w:drawing>
+      </w:r>
+    </w:p>
+    <w:p>
+      <w:pPr>
+        <w:pStyle w:val="ResimYazs"/>
+        <w:jc w:val="center"/>
+      </w:pPr>
+      <w:r>
+        <w:t xml:space="preserve">Figure </w:t>
+      </w:r>
+      <w:r>
+        <w:fldChar w:fldCharType="begin"/>
+      </w:r>
+      <w:r>
+        <w:instrText xml:space="preserve"> SEQ Figure \* ARABIC </w:instrText>
+      </w:r>
+      <w:r>
+        <w:fldChar w:fldCharType="separate"/>
+      </w:r>
+      <w:r>
+        <w:t>4</w:t>
+      </w:r>
+      <w:r>
+        <w:fldChar w:fldCharType="end"/>
+      </w:r>
+      <w:r>
+        <w:t>: Ripple Current</w:t>
+      </w:r>
+    </w:p>
+    <w:p>
+      <w:pPr>
+        <w:keepNext/>
+        <w:spacing w:line="360" w:lineRule="auto"/>
+        <w:jc w:val="center"/>
+      </w:pPr>
+      <w:r>
+        <w:rPr>
+          <w:noProof/>
+        </w:rPr>
+        <w:lastRenderedPageBreak/>
+        <w:drawing>
+          <wp:inline distT="0" distB="0" distL="0" distR="0" wp14:anchorId="488B7B13" wp14:editId="29FD62A4">
+            <wp:extent cx="5760720" cy="1981835"/>
+            <wp:effectExtent l="0" t="0" r="0" b="0"/>
+            <wp:docPr id="11" name="Resim 11"/>
+            <wp:cNvGraphicFramePr>
+              <a:graphicFrameLocks xmlns:a="http://schemas.openxmlformats.org/drawingml/2006/main" noChangeAspect="1"/>
+            </wp:cNvGraphicFramePr>
+            <a:graphic xmlns:a="http://schemas.openxmlformats.org/drawingml/2006/main">
+              <a:graphicData uri="http://schemas.openxmlformats.org/drawingml/2006/picture">
+                <pic:pic xmlns:pic="http://schemas.openxmlformats.org/drawingml/2006/picture">
+                  <pic:nvPicPr>
+                    <pic:cNvPr id="0" name="Picture 11"/>
+                    <pic:cNvPicPr>
+                      <a:picLocks noChangeAspect="1" noChangeArrowheads="1"/>
+                    </pic:cNvPicPr>
+                  </pic:nvPicPr>
+                  <pic:blipFill>
+                    <a:blip r:embed="rId14">
+                      <a:extLst>
+                        <a:ext uri="{28A0092B-C50C-407E-A947-70E740481C1C}">
+                          <a14:useLocalDpi xmlns:a14="http://schemas.microsoft.com/office/drawing/2010/main" val="0"/>
+                        </a:ext>
+                      </a:extLst>
+                    </a:blip>
+                    <a:srcRect/>
+                    <a:stretch>
+                      <a:fillRect/>
+                    </a:stretch>
+                  </pic:blipFill>
+                  <pic:spPr bwMode="auto">
+                    <a:xfrm>
+                      <a:off x="0" y="0"/>
+                      <a:ext cx="5760720" cy="1981835"/>
+                    </a:xfrm>
+                    <a:prstGeom prst="rect">
+                      <a:avLst/>
+                    </a:prstGeom>
+                    <a:noFill/>
+                    <a:ln>
+                      <a:noFill/>
+                    </a:ln>
+                  </pic:spPr>
+                </pic:pic>
+              </a:graphicData>
+            </a:graphic>
+          </wp:inline>
+        </w:drawing>
+      </w:r>
+    </w:p>
+    <w:p>
+      <w:pPr>
+        <w:pStyle w:val="ResimYazs"/>
+        <w:jc w:val="center"/>
+      </w:pPr>
+      <w:r>
+        <w:t xml:space="preserve">Figure </w:t>
+      </w:r>
+      <w:r>
+        <w:fldChar w:fldCharType="begin"/>
+      </w:r>
+      <w:r>
+        <w:instrText xml:space="preserve"> SEQ Figure \* ARABIC </w:instrText>
+      </w:r>
+      <w:r>
+        <w:fldChar w:fldCharType="separate"/>
+      </w:r>
+      <w:r>
+        <w:t>5</w:t>
+      </w:r>
+      <w:r>
+        <w:fldChar w:fldCharType="end"/>
+      </w:r>
+      <w:r>
+        <w:t>: Ripple Voltage</w:t>
+      </w:r>
+    </w:p>
+    <w:p>
+      <w:pPr>
+        <w:spacing w:line="360" w:lineRule="auto"/>
+        <w:ind w:firstLine="709"/>
+        <w:rPr>
+          <w:rFonts w:ascii="Times New Roman" w:hAnsi="Times New Roman" w:cs="Times New Roman"/>
+          <w:sz w:val="24"/>
+          <w:szCs w:val="24"/>
+        </w:rPr>
+      </w:pPr>
+      <w:proofErr w:type="spellStart"/>
+      <w:r>
+        <w:rPr>
+          <w:rFonts w:ascii="Times New Roman" w:hAnsi="Times New Roman" w:cs="Times New Roman"/>
+          <w:sz w:val="24"/>
+          <w:szCs w:val="24"/>
+        </w:rPr>
+        <w:t>Api</w:t>
+      </w:r>
+      <w:proofErr w:type="spellEnd"/>
+      <w:r>
+        <w:rPr>
+          <w:rFonts w:ascii="Times New Roman" w:hAnsi="Times New Roman" w:cs="Times New Roman"/>
+          <w:sz w:val="24"/>
+          <w:szCs w:val="24"/>
+        </w:rPr>
+        <w:t xml:space="preserve"> Delevan’s 180µH inductor is selected because it has 7.28A continuous and 9.86A with saturation current. Its DC resistance is max 45mOhm and its price 8 Dollars.  Vishay Sprague’s 15µF capacitor is selected because it has 82mA ripple current for high frequencies. Its price is 6 dollars. Taiwan Semiconductor Corporation’s diode is selected because it has 60Vr and 12A current characteristics. Its price 0.35 dollars. For </w:t>
+      </w:r>
+      <w:proofErr w:type="spellStart"/>
+      <w:r>
+        <w:rPr>
+          <w:rFonts w:ascii="Times New Roman" w:hAnsi="Times New Roman" w:cs="Times New Roman"/>
+          <w:sz w:val="24"/>
+          <w:szCs w:val="24"/>
+        </w:rPr>
+        <w:t>Mosfet</w:t>
+      </w:r>
+      <w:proofErr w:type="spellEnd"/>
+      <w:r>
+        <w:rPr>
+          <w:rFonts w:ascii="Times New Roman" w:hAnsi="Times New Roman" w:cs="Times New Roman"/>
+          <w:sz w:val="24"/>
+          <w:szCs w:val="24"/>
+        </w:rPr>
+        <w:t xml:space="preserve">, Micro Commercial Co’s </w:t>
+      </w:r>
+      <w:proofErr w:type="spellStart"/>
+      <w:r>
+        <w:rPr>
+          <w:rFonts w:ascii="Times New Roman" w:hAnsi="Times New Roman" w:cs="Times New Roman"/>
+          <w:sz w:val="24"/>
+          <w:szCs w:val="24"/>
+        </w:rPr>
+        <w:t>Mosfet</w:t>
+      </w:r>
+      <w:proofErr w:type="spellEnd"/>
+      <w:r>
+        <w:rPr>
+          <w:rFonts w:ascii="Times New Roman" w:hAnsi="Times New Roman" w:cs="Times New Roman"/>
+          <w:sz w:val="24"/>
+          <w:szCs w:val="24"/>
+        </w:rPr>
+        <w:t xml:space="preserve"> is selected because it has 60Vdrainsource voltage and 12A continuous current rating. Its price is 0.87 dollars.</w:t>
+      </w:r>
+      <w:r>
+        <w:rPr>
+          <w:rFonts w:ascii="Times New Roman" w:hAnsi="Times New Roman" w:cs="Times New Roman"/>
+          <w:sz w:val="24"/>
+          <w:szCs w:val="24"/>
+        </w:rPr>
+        <w:t xml:space="preserve"> Total price is 15.22 Dollars. </w:t>
+      </w:r>
+    </w:p>
+    <w:p>
+      <w:pPr>
+        <w:spacing w:line="360" w:lineRule="auto"/>
+        <w:ind w:firstLine="709"/>
+        <w:rPr>
+          <w:rFonts w:ascii="Times New Roman" w:hAnsi="Times New Roman" w:cs="Times New Roman"/>
+          <w:sz w:val="24"/>
+          <w:szCs w:val="24"/>
+        </w:rPr>
+      </w:pPr>
+      <w:r>
+        <w:rPr>
+          <w:rFonts w:ascii="Times New Roman" w:hAnsi="Times New Roman" w:cs="Times New Roman"/>
+          <w:sz w:val="24"/>
+          <w:szCs w:val="24"/>
+        </w:rPr>
+        <w:t xml:space="preserve">The output power is measured 185.5 W as can be seen in the Figure 6. </w:t>
+      </w:r>
+    </w:p>
+    <w:p>
+      <w:pPr>
+        <w:keepNext/>
+        <w:jc w:val="center"/>
+      </w:pPr>
+      <w:r>
+        <w:rPr>
+          <w:noProof/>
+        </w:rPr>
+        <w:drawing>
+          <wp:inline distT="0" distB="0" distL="0" distR="0" wp14:anchorId="78BE0624" wp14:editId="2CFE87BE">
+            <wp:extent cx="3676650" cy="2009775"/>
+            <wp:effectExtent l="0" t="0" r="0" b="9525"/>
+            <wp:docPr id="12" name="Resim 12"/>
+            <wp:cNvGraphicFramePr>
+              <a:graphicFrameLocks xmlns:a="http://schemas.openxmlformats.org/drawingml/2006/main" noChangeAspect="1"/>
+            </wp:cNvGraphicFramePr>
+            <a:graphic xmlns:a="http://schemas.openxmlformats.org/drawingml/2006/main">
+              <a:graphicData uri="http://schemas.openxmlformats.org/drawingml/2006/picture">
+                <pic:pic xmlns:pic="http://schemas.openxmlformats.org/drawingml/2006/picture">
+                  <pic:nvPicPr>
+                    <pic:cNvPr id="1" name=""/>
+                    <pic:cNvPicPr/>
+                  </pic:nvPicPr>
+                  <pic:blipFill>
+                    <a:blip r:embed="rId15"/>
+                    <a:stretch>
+                      <a:fillRect/>
+                    </a:stretch>
+                  </pic:blipFill>
+                  <pic:spPr>
+                    <a:xfrm>
+                      <a:off x="0" y="0"/>
+                      <a:ext cx="3676650" cy="2009775"/>
+                    </a:xfrm>
+                    <a:prstGeom prst="rect">
+                      <a:avLst/>
+                    </a:prstGeom>
+                  </pic:spPr>
+                </pic:pic>
+              </a:graphicData>
+            </a:graphic>
+          </wp:inline>
+        </w:drawing>
+      </w:r>
+    </w:p>
+    <w:p>
+      <w:pPr>
+        <w:pStyle w:val="ResimYazs"/>
+        <w:jc w:val="center"/>
+      </w:pPr>
+      <w:r>
+        <w:t xml:space="preserve">Figure </w:t>
+      </w:r>
+      <w:r>
+        <w:fldChar w:fldCharType="begin"/>
+      </w:r>
+      <w:r>
+        <w:instrText xml:space="preserve"> SEQ Figure \* ARABIC </w:instrText>
+      </w:r>
+      <w:r>
+        <w:fldChar w:fldCharType="separate"/>
+      </w:r>
+      <w:r>
+        <w:t>6</w:t>
+      </w:r>
+      <w:r>
+        <w:fldChar w:fldCharType="end"/>
+      </w:r>
+      <w:r>
+        <w:t>: Output Power</w:t>
+      </w:r>
+    </w:p>
+    <w:p>
+      <w:pPr>
+        <w:spacing w:line="360" w:lineRule="auto"/>
+        <w:ind w:firstLine="709"/>
+        <w:rPr>
+          <w:rFonts w:ascii="Times New Roman" w:hAnsi="Times New Roman" w:cs="Times New Roman"/>
+          <w:sz w:val="24"/>
+          <w:szCs w:val="24"/>
+        </w:rPr>
+      </w:pPr>
+      <w:proofErr w:type="spellStart"/>
+      <w:r>
+        <w:rPr>
+          <w:rFonts w:ascii="Times New Roman" w:hAnsi="Times New Roman" w:cs="Times New Roman"/>
+          <w:sz w:val="24"/>
+          <w:szCs w:val="24"/>
+        </w:rPr>
+        <w:t>Mosfet</w:t>
+      </w:r>
+      <w:proofErr w:type="spellEnd"/>
+      <w:r>
+        <w:rPr>
+          <w:rFonts w:ascii="Times New Roman" w:hAnsi="Times New Roman" w:cs="Times New Roman"/>
+          <w:sz w:val="24"/>
+          <w:szCs w:val="24"/>
+        </w:rPr>
+        <w:t xml:space="preserve"> has 3W loss according to the its datasheet. 4.6 W is loss because of the diode which is measured from multiplying forward voltage and current passing the diode. The inductor has approximately 4.5 W loss and capacitor loss is ignored. Then total loss is approximately 12.1W. The efficiency is 174.4/185.5=%94. Switching elements cause the loss. If the frequency is decreased efficiency will be increased but ripple will be increased.</w:t>
+      </w:r>
+    </w:p>
+    <w:p/>
+    <w:p>
+      <w:pPr>
+        <w:rPr>
+          <w:lang w:val="en-US"/>
+        </w:rPr>
+      </w:pPr>
+    </w:p>
+    <w:p>
+      <w:pPr>
         <w:jc w:val="both"/>
         <w:rPr>
           <w:rFonts w:ascii="Times New Roman" w:hAnsi="Times New Roman" w:cs="Times New Roman"/>
@@ -1731,12 +2466,13 @@
           <w:lang w:val="en-US"/>
         </w:rPr>
       </w:pPr>
-      <w:bookmarkStart w:id="4" w:name="_Toc534191920"/>
-      <w:r>
-        <w:rPr>
-          <w:rFonts w:ascii="Times New Roman" w:hAnsi="Times New Roman" w:cs="Times New Roman"/>
-          <w:lang w:val="en-US"/>
-        </w:rPr>
+      <w:bookmarkStart w:id="4" w:name="_Toc534214545"/>
+      <w:r>
+        <w:rPr>
+          <w:rFonts w:ascii="Times New Roman" w:hAnsi="Times New Roman" w:cs="Times New Roman"/>
+          <w:lang w:val="en-US"/>
+        </w:rPr>
+        <w:lastRenderedPageBreak/>
         <w:t>Q3)</w:t>
       </w:r>
       <w:r>
@@ -1763,7 +2499,7 @@
           <w:lang w:val="en-US"/>
         </w:rPr>
       </w:pPr>
-      <w:bookmarkStart w:id="5" w:name="_Toc534191921"/>
+      <w:bookmarkStart w:id="5" w:name="_Toc534214546"/>
       <w:r>
         <w:rPr>
           <w:rFonts w:ascii="Times New Roman" w:hAnsi="Times New Roman" w:cs="Times New Roman"/>
@@ -1899,7 +2635,7 @@
                     <pic:cNvPicPr/>
                   </pic:nvPicPr>
                   <pic:blipFill>
-                    <a:blip r:embed="rId10" cstate="print">
+                    <a:blip r:embed="rId16" cstate="print">
                       <a:extLst>
                         <a:ext uri="{28A0092B-C50C-407E-A947-70E740481C1C}">
                           <a14:useLocalDpi xmlns:a14="http://schemas.microsoft.com/office/drawing/2010/main" val="0"/>
@@ -1956,7 +2692,7 @@
                     <pic:cNvPicPr/>
                   </pic:nvPicPr>
                   <pic:blipFill>
-                    <a:blip r:embed="rId11" cstate="print">
+                    <a:blip r:embed="rId17" cstate="print">
                       <a:extLst>
                         <a:ext uri="{28A0092B-C50C-407E-A947-70E740481C1C}">
                           <a14:useLocalDpi xmlns:a14="http://schemas.microsoft.com/office/drawing/2010/main" val="0"/>
@@ -2094,17 +2830,7 @@
           <w:szCs w:val="24"/>
           <w:lang w:val="en-US"/>
         </w:rPr>
-        <w:t xml:space="preserve"> as shown in </w:t>
-      </w:r>
-      <w:r>
-        <w:rPr>
-          <w:rFonts w:ascii="Times New Roman" w:hAnsi="Times New Roman" w:cs="Times New Roman"/>
-          <w:sz w:val="24"/>
-          <w:szCs w:val="24"/>
-          <w:lang w:val="en-US"/>
-        </w:rPr>
-        <w:lastRenderedPageBreak/>
-        <w:t>Figure 1</w:t>
+        <w:t xml:space="preserve"> as shown in Figure 1</w:t>
       </w:r>
       <w:r>
         <w:rPr>
@@ -2134,7 +2860,7 @@
           <w:lang w:val="en-US"/>
         </w:rPr>
       </w:pPr>
-      <w:bookmarkStart w:id="6" w:name="_Toc534191922"/>
+      <w:bookmarkStart w:id="6" w:name="_Toc534214547"/>
       <w:r>
         <w:rPr>
           <w:rFonts w:ascii="Times New Roman" w:hAnsi="Times New Roman" w:cs="Times New Roman"/>
@@ -2175,6 +2901,7 @@
           <w:noProof/>
           <w:lang w:val="tr-TR" w:eastAsia="tr-TR"/>
         </w:rPr>
+        <w:lastRenderedPageBreak/>
         <w:drawing>
           <wp:inline distT="0" distB="0" distL="0" distR="0" wp14:anchorId="5A5C781F" wp14:editId="287920B1">
             <wp:extent cx="6461760" cy="2525728"/>
@@ -2191,7 +2918,7 @@
                     <pic:cNvPicPr/>
                   </pic:nvPicPr>
                   <pic:blipFill>
-                    <a:blip r:embed="rId12">
+                    <a:blip r:embed="rId18">
                       <a:extLst>
                         <a:ext uri="{28A0092B-C50C-407E-A947-70E740481C1C}">
                           <a14:useLocalDpi xmlns:a14="http://schemas.microsoft.com/office/drawing/2010/main" val="0"/>
@@ -2322,8 +3049,8 @@
             <v:path o:extrusionok="f" gradientshapeok="t" o:connecttype="rect"/>
             <o:lock v:ext="edit" aspectratio="t"/>
           </v:shapetype>
-          <v:shape id="_x0000_i1025" type="#_x0000_t75" style="width:354.6pt;height:258pt">
-            <v:imagedata r:id="rId13" o:title="Efficiency-Output Current"/>
+          <v:shape id="_x0000_i1025" type="#_x0000_t75" style="width:354.75pt;height:258pt">
+            <v:imagedata r:id="rId19" o:title="Efficiency-Output Current"/>
           </v:shape>
         </w:pict>
       </w:r>
@@ -2414,8 +3141,8 @@
         </w:rPr>
         <w:lastRenderedPageBreak/>
         <w:pict>
-          <v:shape id="_x0000_i1027" type="#_x0000_t75" style="width:373.8pt;height:271.8pt">
-            <v:imagedata r:id="rId14" o:title="Ripple-Output Current"/>
+          <v:shape id="_x0000_i1026" type="#_x0000_t75" style="width:373.5pt;height:271.5pt">
+            <v:imagedata r:id="rId20" o:title="Ripple-Output Current"/>
           </v:shape>
         </w:pict>
       </w:r>
@@ -2515,7 +3242,7 @@
                     <pic:cNvPicPr/>
                   </pic:nvPicPr>
                   <pic:blipFill>
-                    <a:blip r:embed="rId15">
+                    <a:blip r:embed="rId21">
                       <a:extLst>
                         <a:ext uri="{28A0092B-C50C-407E-A947-70E740481C1C}">
                           <a14:useLocalDpi xmlns:a14="http://schemas.microsoft.com/office/drawing/2010/main" val="0"/>
@@ -2571,7 +3298,7 @@
                     <pic:cNvPicPr/>
                   </pic:nvPicPr>
                   <pic:blipFill>
-                    <a:blip r:embed="rId16">
+                    <a:blip r:embed="rId22">
                       <a:extLst>
                         <a:ext uri="{28A0092B-C50C-407E-A947-70E740481C1C}">
                           <a14:useLocalDpi xmlns:a14="http://schemas.microsoft.com/office/drawing/2010/main" val="0"/>
@@ -2627,7 +3354,7 @@
                     <pic:cNvPicPr/>
                   </pic:nvPicPr>
                   <pic:blipFill>
-                    <a:blip r:embed="rId17">
+                    <a:blip r:embed="rId23">
                       <a:extLst>
                         <a:ext uri="{28A0092B-C50C-407E-A947-70E740481C1C}">
                           <a14:useLocalDpi xmlns:a14="http://schemas.microsoft.com/office/drawing/2010/main" val="0"/>
@@ -2683,7 +3410,7 @@
                     <pic:cNvPicPr/>
                   </pic:nvPicPr>
                   <pic:blipFill>
-                    <a:blip r:embed="rId18">
+                    <a:blip r:embed="rId24">
                       <a:extLst>
                         <a:ext uri="{28A0092B-C50C-407E-A947-70E740481C1C}">
                           <a14:useLocalDpi xmlns:a14="http://schemas.microsoft.com/office/drawing/2010/main" val="0"/>
@@ -2739,7 +3466,7 @@
                     <pic:cNvPicPr/>
                   </pic:nvPicPr>
                   <pic:blipFill>
-                    <a:blip r:embed="rId19">
+                    <a:blip r:embed="rId25">
                       <a:extLst>
                         <a:ext uri="{28A0092B-C50C-407E-A947-70E740481C1C}">
                           <a14:useLocalDpi xmlns:a14="http://schemas.microsoft.com/office/drawing/2010/main" val="0"/>
@@ -2795,7 +3522,7 @@
                     <pic:cNvPicPr/>
                   </pic:nvPicPr>
                   <pic:blipFill>
-                    <a:blip r:embed="rId20">
+                    <a:blip r:embed="rId26">
                       <a:extLst>
                         <a:ext uri="{28A0092B-C50C-407E-A947-70E740481C1C}">
                           <a14:useLocalDpi xmlns:a14="http://schemas.microsoft.com/office/drawing/2010/main" val="0"/>
@@ -2851,7 +3578,7 @@
                     <pic:cNvPicPr/>
                   </pic:nvPicPr>
                   <pic:blipFill>
-                    <a:blip r:embed="rId21">
+                    <a:blip r:embed="rId27">
                       <a:extLst>
                         <a:ext uri="{28A0092B-C50C-407E-A947-70E740481C1C}">
                           <a14:useLocalDpi xmlns:a14="http://schemas.microsoft.com/office/drawing/2010/main" val="0"/>
@@ -2907,7 +3634,7 @@
                     <pic:cNvPicPr/>
                   </pic:nvPicPr>
                   <pic:blipFill>
-                    <a:blip r:embed="rId22">
+                    <a:blip r:embed="rId28">
                       <a:extLst>
                         <a:ext uri="{28A0092B-C50C-407E-A947-70E740481C1C}">
                           <a14:useLocalDpi xmlns:a14="http://schemas.microsoft.com/office/drawing/2010/main" val="0"/>
@@ -3032,7 +3759,7 @@
                     <pic:cNvPicPr/>
                   </pic:nvPicPr>
                   <pic:blipFill>
-                    <a:blip r:embed="rId23">
+                    <a:blip r:embed="rId29">
                       <a:extLst>
                         <a:ext uri="{28A0092B-C50C-407E-A947-70E740481C1C}">
                           <a14:useLocalDpi xmlns:a14="http://schemas.microsoft.com/office/drawing/2010/main" val="0"/>
@@ -3138,8 +3865,8 @@
           <w:rFonts w:ascii="Times New Roman" w:hAnsi="Times New Roman" w:cs="Times New Roman"/>
         </w:rPr>
         <w:pict>
-          <v:shape id="_x0000_i1045" type="#_x0000_t75" style="width:292.8pt;height:219pt">
-            <v:imagedata r:id="rId24" o:title="Output Voltage -Time (SS)"/>
+          <v:shape id="_x0000_i1027" type="#_x0000_t75" style="width:293.25pt;height:219pt">
+            <v:imagedata r:id="rId30" o:title="Output Voltage -Time (SS)"/>
           </v:shape>
         </w:pict>
       </w:r>
@@ -3174,7 +3901,7 @@
                     <pic:cNvPicPr/>
                   </pic:nvPicPr>
                   <pic:blipFill>
-                    <a:blip r:embed="rId25">
+                    <a:blip r:embed="rId31">
                       <a:extLst>
                         <a:ext uri="{28A0092B-C50C-407E-A947-70E740481C1C}">
                           <a14:useLocalDpi xmlns:a14="http://schemas.microsoft.com/office/drawing/2010/main" val="0"/>
@@ -3296,8 +4023,8 @@
         </w:rPr>
         <w:lastRenderedPageBreak/>
         <w:pict>
-          <v:shape id="_x0000_i1052" type="#_x0000_t75" style="width:348.6pt;height:261.6pt">
-            <v:imagedata r:id="rId26" o:title="Inductor Current -Time (SS)"/>
+          <v:shape id="_x0000_i1028" type="#_x0000_t75" style="width:348.75pt;height:261.75pt">
+            <v:imagedata r:id="rId32" o:title="Inductor Current -Time (SS)"/>
           </v:shape>
         </w:pict>
       </w:r>
@@ -3366,15 +4093,7 @@
           <w:sz w:val="22"/>
           <w:szCs w:val="22"/>
         </w:rPr>
-        <w:t>: Inductor Current</w:t>
-      </w:r>
-      <w:r>
-        <w:rPr>
-          <w:rFonts w:ascii="Times New Roman" w:hAnsi="Times New Roman" w:cs="Times New Roman"/>
-          <w:sz w:val="22"/>
-          <w:szCs w:val="22"/>
-        </w:rPr>
-        <w:t xml:space="preserve"> vs Time at Steady State</w:t>
+        <w:t>: Inductor Current vs Time at Steady State</w:t>
       </w:r>
     </w:p>
     <w:p>
@@ -3402,8 +4121,8 @@
           <w:szCs w:val="22"/>
         </w:rPr>
         <w:pict>
-          <v:shape id="_x0000_i1058" type="#_x0000_t75" style="width:324pt;height:242.4pt">
-            <v:imagedata r:id="rId27" o:title="Output Voltage &amp; Load Current vs Time for Load Transient"/>
+          <v:shape id="_x0000_i1029" type="#_x0000_t75" style="width:324pt;height:242.25pt">
+            <v:imagedata r:id="rId33" o:title="Output Voltage &amp; Load Current vs Time for Load Transient"/>
           </v:shape>
         </w:pict>
       </w:r>
@@ -3438,7 +4157,7 @@
                     <pic:cNvPicPr/>
                   </pic:nvPicPr>
                   <pic:blipFill>
-                    <a:blip r:embed="rId28">
+                    <a:blip r:embed="rId34">
                       <a:extLst>
                         <a:ext uri="{28A0092B-C50C-407E-A947-70E740481C1C}">
                           <a14:useLocalDpi xmlns:a14="http://schemas.microsoft.com/office/drawing/2010/main" val="0"/>
@@ -3529,39 +4248,7 @@
           <w:sz w:val="22"/>
           <w:szCs w:val="22"/>
         </w:rPr>
-        <w:t xml:space="preserve">: </w:t>
-      </w:r>
-      <w:r>
-        <w:rPr>
-          <w:rFonts w:ascii="Times New Roman" w:hAnsi="Times New Roman" w:cs="Times New Roman"/>
-          <w:sz w:val="22"/>
-          <w:szCs w:val="22"/>
-        </w:rPr>
-        <w:t>Vout</w:t>
-      </w:r>
-      <w:r>
-        <w:rPr>
-          <w:rFonts w:ascii="Times New Roman" w:hAnsi="Times New Roman" w:cs="Times New Roman"/>
-          <w:sz w:val="22"/>
-          <w:szCs w:val="22"/>
-        </w:rPr>
-        <w:t xml:space="preserve"> &amp; Iload</w:t>
-      </w:r>
-      <w:r>
-        <w:rPr>
-          <w:rFonts w:ascii="Times New Roman" w:hAnsi="Times New Roman" w:cs="Times New Roman"/>
-          <w:sz w:val="22"/>
-          <w:szCs w:val="22"/>
-        </w:rPr>
-        <w:t xml:space="preserve"> vs Time graph and performanc</w:t>
-      </w:r>
-      <w:r>
-        <w:rPr>
-          <w:rFonts w:ascii="Times New Roman" w:hAnsi="Times New Roman" w:cs="Times New Roman"/>
-          <w:sz w:val="22"/>
-          <w:szCs w:val="22"/>
-        </w:rPr>
-        <w:t>e summary at Transient</w:t>
+        <w:t>: Vout &amp; Iload vs Time graph and performance summary at Transient</w:t>
       </w:r>
     </w:p>
     <w:p>
@@ -3584,7 +4271,7 @@
           <w:lang w:val="en-US"/>
         </w:rPr>
       </w:pPr>
-      <w:bookmarkStart w:id="7" w:name="_Toc534191923"/>
+      <w:bookmarkStart w:id="7" w:name="_Toc534214548"/>
       <w:r>
         <w:rPr>
           <w:rFonts w:ascii="Times New Roman" w:hAnsi="Times New Roman" w:cs="Times New Roman"/>
@@ -3623,27 +4310,7 @@
           <w:lang w:val="en-US"/>
         </w:rPr>
         <w:lastRenderedPageBreak/>
-        <w:t>However, inductor current has high ripples which may cause high di/</w:t>
-      </w:r>
-      <w:proofErr w:type="spellStart"/>
-      <w:r>
-        <w:rPr>
-          <w:rFonts w:ascii="Times New Roman" w:hAnsi="Times New Roman" w:cs="Times New Roman"/>
-          <w:sz w:val="24"/>
-          <w:szCs w:val="24"/>
-          <w:lang w:val="en-US"/>
-        </w:rPr>
-        <w:t>dt</w:t>
-      </w:r>
-      <w:proofErr w:type="spellEnd"/>
-      <w:r>
-        <w:rPr>
-          <w:rFonts w:ascii="Times New Roman" w:hAnsi="Times New Roman" w:cs="Times New Roman"/>
-          <w:sz w:val="24"/>
-          <w:szCs w:val="24"/>
-          <w:lang w:val="en-US"/>
-        </w:rPr>
-        <w:t xml:space="preserve"> problems and thus parasitic voltages in the system. Also, it causes huge loss on the system as 301mW, second in total loss chart after IC power consumption. However, in total we have 1.05W of power loss which is significantly low power dissipation for a converter topology. </w:t>
+        <w:t xml:space="preserve">However, inductor current has high ripples which may cause high di/dt problems and thus parasitic voltages in the system. Also, it causes huge loss on the system as 301mW, second in total loss chart after IC power consumption. However, in total we have 1.05W of power loss which is significantly low power dissipation for a converter topology. </w:t>
       </w:r>
     </w:p>
     <w:p>
@@ -3712,7 +4379,7 @@
           <w:lang w:val="en-US"/>
         </w:rPr>
       </w:pPr>
-      <w:bookmarkStart w:id="8" w:name="_Toc534191924"/>
+      <w:bookmarkStart w:id="8" w:name="_Toc534214549"/>
       <w:r>
         <w:rPr>
           <w:rFonts w:ascii="Times New Roman" w:hAnsi="Times New Roman" w:cs="Times New Roman"/>
@@ -3838,29 +4505,7 @@
           <w:szCs w:val="24"/>
           <w:lang w:val="en-US"/>
         </w:rPr>
-        <w:t xml:space="preserve">. Output waveforms are illustrated such as speed, back </w:t>
-      </w:r>
-      <w:proofErr w:type="spellStart"/>
-      <w:r>
-        <w:rPr>
-          <w:rFonts w:ascii="Times New Roman" w:hAnsi="Times New Roman" w:cs="Times New Roman"/>
-          <w:color w:val="000000" w:themeColor="text1"/>
-          <w:sz w:val="24"/>
-          <w:szCs w:val="24"/>
-          <w:lang w:val="en-US"/>
-        </w:rPr>
-        <w:t>emf</w:t>
-      </w:r>
-      <w:proofErr w:type="spellEnd"/>
-      <w:r>
-        <w:rPr>
-          <w:rFonts w:ascii="Times New Roman" w:hAnsi="Times New Roman" w:cs="Times New Roman"/>
-          <w:color w:val="000000" w:themeColor="text1"/>
-          <w:sz w:val="24"/>
-          <w:szCs w:val="24"/>
-          <w:lang w:val="en-US"/>
-        </w:rPr>
-        <w:t xml:space="preserve"> voltage and armature current etc. Two methods, combining capacitor and inductors accordingly, are proposed to reduce the ripple at the output torque which is related with the output current.</w:t>
+        <w:t>. Output waveforms are illustrated such as speed, back emf voltage and armature current etc. Two methods, combining capacitor and inductors accordingly, are proposed to reduce the ripple at the output torque which is related with the output current.</w:t>
       </w:r>
       <w:r>
         <w:rPr>
@@ -3946,7 +4591,7 @@
           <w:lang w:val="en-US"/>
         </w:rPr>
       </w:pPr>
-      <w:bookmarkStart w:id="9" w:name="_Toc534191925"/>
+      <w:bookmarkStart w:id="9" w:name="_Toc534214550"/>
       <w:r>
         <w:rPr>
           <w:rFonts w:ascii="Times New Roman" w:hAnsi="Times New Roman" w:cs="Times New Roman"/>
@@ -3969,6 +4614,7 @@
     </w:p>
     <w:p>
       <w:pPr>
+        <w:spacing w:line="360" w:lineRule="auto"/>
         <w:jc w:val="both"/>
         <w:rPr>
           <w:rFonts w:ascii="Times New Roman" w:hAnsi="Times New Roman" w:cs="Times New Roman"/>
@@ -4035,6 +4681,641 @@
     </w:p>
     <w:p>
       <w:pPr>
+        <w:spacing w:line="360" w:lineRule="auto"/>
+        <w:rPr>
+          <w:rFonts w:ascii="Times New Roman" w:hAnsi="Times New Roman" w:cs="Times New Roman"/>
+          <w:sz w:val="24"/>
+          <w:szCs w:val="24"/>
+        </w:rPr>
+      </w:pPr>
+      <w:r>
+        <w:rPr>
+          <w:rStyle w:val="Kpr"/>
+          <w:rFonts w:ascii="Times New Roman" w:hAnsi="Times New Roman" w:cs="Times New Roman"/>
+          <w:color w:val="auto"/>
+          <w:sz w:val="24"/>
+          <w:szCs w:val="24"/>
+        </w:rPr>
+        <w:t>[2</w:t>
+      </w:r>
+      <w:r>
+        <w:rPr>
+          <w:rStyle w:val="Kpr"/>
+          <w:rFonts w:ascii="Times New Roman" w:hAnsi="Times New Roman" w:cs="Times New Roman"/>
+          <w:color w:val="auto"/>
+          <w:sz w:val="24"/>
+          <w:szCs w:val="24"/>
+        </w:rPr>
+        <w:t xml:space="preserve">] </w:t>
+      </w:r>
+      <w:r>
+        <w:rPr>
+          <w:rStyle w:val="Kpr"/>
+          <w:rFonts w:ascii="Times New Roman" w:hAnsi="Times New Roman" w:cs="Times New Roman"/>
+          <w:color w:val="auto"/>
+          <w:sz w:val="24"/>
+          <w:szCs w:val="24"/>
+        </w:rPr>
+        <w:t>https://www.digikey.com/product-detail/e</w:t>
+      </w:r>
+      <w:r>
+        <w:rPr>
+          <w:rStyle w:val="Kpr"/>
+          <w:rFonts w:ascii="Times New Roman" w:hAnsi="Times New Roman" w:cs="Times New Roman"/>
+          <w:color w:val="auto"/>
+          <w:sz w:val="24"/>
+          <w:szCs w:val="24"/>
+        </w:rPr>
+        <w:t>n</w:t>
+      </w:r>
+      <w:r>
+        <w:rPr>
+          <w:rStyle w:val="Kpr"/>
+          <w:rFonts w:ascii="Times New Roman" w:hAnsi="Times New Roman" w:cs="Times New Roman"/>
+          <w:color w:val="auto"/>
+          <w:sz w:val="24"/>
+          <w:szCs w:val="24"/>
+        </w:rPr>
+        <w:t>/api-delevan-inc/DC1390-184K/DC1390-184K-ND/4202759</w:t>
+      </w:r>
+      <w:r>
+        <w:rPr>
+          <w:rFonts w:ascii="Times New Roman" w:hAnsi="Times New Roman" w:cs="Times New Roman"/>
+          <w:sz w:val="24"/>
+          <w:szCs w:val="24"/>
+        </w:rPr>
+        <w:t xml:space="preserve"> </w:t>
+      </w:r>
+      <w:r>
+        <w:rPr>
+          <w:rFonts w:ascii="Times New Roman" w:hAnsi="Times New Roman" w:cs="Times New Roman"/>
+          <w:b/>
+          <w:sz w:val="24"/>
+          <w:szCs w:val="24"/>
+        </w:rPr>
+        <w:t>(ind</w:t>
+      </w:r>
+      <w:r>
+        <w:rPr>
+          <w:rFonts w:ascii="Times New Roman" w:hAnsi="Times New Roman" w:cs="Times New Roman"/>
+          <w:b/>
+          <w:sz w:val="24"/>
+          <w:szCs w:val="24"/>
+        </w:rPr>
+        <w:t>uctor</w:t>
+      </w:r>
+      <w:r>
+        <w:rPr>
+          <w:rFonts w:ascii="Times New Roman" w:hAnsi="Times New Roman" w:cs="Times New Roman"/>
+          <w:b/>
+          <w:sz w:val="24"/>
+          <w:szCs w:val="24"/>
+        </w:rPr>
+        <w:t xml:space="preserve"> price)</w:t>
+      </w:r>
+    </w:p>
+    <w:p>
+      <w:pPr>
+        <w:spacing w:line="360" w:lineRule="auto"/>
+        <w:rPr>
+          <w:rFonts w:ascii="Times New Roman" w:hAnsi="Times New Roman" w:cs="Times New Roman"/>
+          <w:sz w:val="24"/>
+          <w:szCs w:val="24"/>
+        </w:rPr>
+      </w:pPr>
+      <w:r>
+        <w:rPr>
+          <w:rStyle w:val="Kpr"/>
+          <w:rFonts w:ascii="Times New Roman" w:hAnsi="Times New Roman" w:cs="Times New Roman"/>
+          <w:color w:val="auto"/>
+          <w:sz w:val="24"/>
+          <w:szCs w:val="24"/>
+        </w:rPr>
+        <w:t xml:space="preserve">[3] </w:t>
+      </w:r>
+      <w:r>
+        <w:rPr>
+          <w:rStyle w:val="Kpr"/>
+          <w:rFonts w:ascii="Times New Roman" w:hAnsi="Times New Roman" w:cs="Times New Roman"/>
+          <w:color w:val="auto"/>
+          <w:sz w:val="24"/>
+          <w:szCs w:val="24"/>
+        </w:rPr>
+        <w:t>http://www.delevan.com/seriesPDFs/DC1390.pdf</w:t>
+      </w:r>
+      <w:r>
+        <w:rPr>
+          <w:rFonts w:ascii="Times New Roman" w:hAnsi="Times New Roman" w:cs="Times New Roman"/>
+          <w:sz w:val="24"/>
+          <w:szCs w:val="24"/>
+        </w:rPr>
+        <w:t xml:space="preserve"> </w:t>
+      </w:r>
+      <w:r>
+        <w:rPr>
+          <w:rFonts w:ascii="Times New Roman" w:hAnsi="Times New Roman" w:cs="Times New Roman"/>
+          <w:b/>
+          <w:sz w:val="24"/>
+          <w:szCs w:val="24"/>
+        </w:rPr>
+        <w:t>(ind</w:t>
+      </w:r>
+      <w:r>
+        <w:rPr>
+          <w:rFonts w:ascii="Times New Roman" w:hAnsi="Times New Roman" w:cs="Times New Roman"/>
+          <w:b/>
+          <w:sz w:val="24"/>
+          <w:szCs w:val="24"/>
+        </w:rPr>
+        <w:t>uctor</w:t>
+      </w:r>
+      <w:r>
+        <w:rPr>
+          <w:rFonts w:ascii="Times New Roman" w:hAnsi="Times New Roman" w:cs="Times New Roman"/>
+          <w:b/>
+          <w:sz w:val="24"/>
+          <w:szCs w:val="24"/>
+        </w:rPr>
+        <w:t xml:space="preserve"> datasheet)</w:t>
+      </w:r>
+    </w:p>
+    <w:p>
+      <w:pPr>
+        <w:spacing w:line="360" w:lineRule="auto"/>
+        <w:rPr>
+          <w:rFonts w:ascii="Times New Roman" w:hAnsi="Times New Roman" w:cs="Times New Roman"/>
+          <w:sz w:val="24"/>
+          <w:szCs w:val="24"/>
+        </w:rPr>
+      </w:pPr>
+      <w:r>
+        <w:rPr>
+          <w:rStyle w:val="Kpr"/>
+          <w:rFonts w:ascii="Times New Roman" w:hAnsi="Times New Roman" w:cs="Times New Roman"/>
+          <w:color w:val="auto"/>
+          <w:sz w:val="24"/>
+          <w:szCs w:val="24"/>
+        </w:rPr>
+        <w:t xml:space="preserve">[4] </w:t>
+      </w:r>
+      <w:r>
+        <w:rPr>
+          <w:rStyle w:val="Kpr"/>
+          <w:rFonts w:ascii="Times New Roman" w:hAnsi="Times New Roman" w:cs="Times New Roman"/>
+          <w:color w:val="auto"/>
+          <w:sz w:val="24"/>
+          <w:szCs w:val="24"/>
+        </w:rPr>
+        <w:t>https://www.digikey.com/product-detail/en/vishay-</w:t>
+      </w:r>
+      <w:r>
+        <w:rPr>
+          <w:rStyle w:val="Kpr"/>
+          <w:rFonts w:ascii="Times New Roman" w:hAnsi="Times New Roman" w:cs="Times New Roman"/>
+          <w:color w:val="auto"/>
+          <w:sz w:val="24"/>
+          <w:szCs w:val="24"/>
+        </w:rPr>
+        <w:t>s</w:t>
+      </w:r>
+      <w:r>
+        <w:rPr>
+          <w:rStyle w:val="Kpr"/>
+          <w:rFonts w:ascii="Times New Roman" w:hAnsi="Times New Roman" w:cs="Times New Roman"/>
+          <w:color w:val="auto"/>
+          <w:sz w:val="24"/>
+          <w:szCs w:val="24"/>
+        </w:rPr>
+        <w:t>prague/30D156M040BA6A/30D156M040BA6A-ND/5609488</w:t>
+      </w:r>
+      <w:r>
+        <w:rPr>
+          <w:rFonts w:ascii="Times New Roman" w:hAnsi="Times New Roman" w:cs="Times New Roman"/>
+          <w:sz w:val="24"/>
+          <w:szCs w:val="24"/>
+        </w:rPr>
+        <w:t xml:space="preserve"> (</w:t>
+      </w:r>
+      <w:r>
+        <w:rPr>
+          <w:rFonts w:ascii="Times New Roman" w:hAnsi="Times New Roman" w:cs="Times New Roman"/>
+          <w:b/>
+          <w:sz w:val="24"/>
+          <w:szCs w:val="24"/>
+        </w:rPr>
+        <w:t>cap</w:t>
+      </w:r>
+      <w:r>
+        <w:rPr>
+          <w:rFonts w:ascii="Times New Roman" w:hAnsi="Times New Roman" w:cs="Times New Roman"/>
+          <w:b/>
+          <w:sz w:val="24"/>
+          <w:szCs w:val="24"/>
+        </w:rPr>
+        <w:t>acitor</w:t>
+      </w:r>
+      <w:r>
+        <w:rPr>
+          <w:rFonts w:ascii="Times New Roman" w:hAnsi="Times New Roman" w:cs="Times New Roman"/>
+          <w:b/>
+          <w:sz w:val="24"/>
+          <w:szCs w:val="24"/>
+        </w:rPr>
+        <w:t xml:space="preserve"> price)</w:t>
+      </w:r>
+    </w:p>
+    <w:p>
+      <w:pPr>
+        <w:spacing w:line="360" w:lineRule="auto"/>
+        <w:rPr>
+          <w:rFonts w:ascii="Times New Roman" w:hAnsi="Times New Roman" w:cs="Times New Roman"/>
+          <w:sz w:val="24"/>
+          <w:szCs w:val="24"/>
+        </w:rPr>
+      </w:pPr>
+      <w:r>
+        <w:rPr>
+          <w:rStyle w:val="Kpr"/>
+          <w:rFonts w:ascii="Times New Roman" w:hAnsi="Times New Roman" w:cs="Times New Roman"/>
+          <w:color w:val="auto"/>
+          <w:sz w:val="24"/>
+          <w:szCs w:val="24"/>
+        </w:rPr>
+        <w:t xml:space="preserve">[5] </w:t>
+      </w:r>
+      <w:r>
+        <w:rPr>
+          <w:rStyle w:val="Kpr"/>
+          <w:rFonts w:ascii="Times New Roman" w:hAnsi="Times New Roman" w:cs="Times New Roman"/>
+          <w:color w:val="auto"/>
+          <w:sz w:val="24"/>
+          <w:szCs w:val="24"/>
+        </w:rPr>
+        <w:t>http://www.vishay.com/docs/42041/30d.pdf</w:t>
+      </w:r>
+      <w:r>
+        <w:rPr>
+          <w:rFonts w:ascii="Times New Roman" w:hAnsi="Times New Roman" w:cs="Times New Roman"/>
+          <w:sz w:val="24"/>
+          <w:szCs w:val="24"/>
+        </w:rPr>
+        <w:t xml:space="preserve"> </w:t>
+      </w:r>
+      <w:r>
+        <w:rPr>
+          <w:rFonts w:ascii="Times New Roman" w:hAnsi="Times New Roman" w:cs="Times New Roman"/>
+          <w:b/>
+          <w:sz w:val="24"/>
+          <w:szCs w:val="24"/>
+        </w:rPr>
+        <w:t>(cap</w:t>
+      </w:r>
+      <w:r>
+        <w:rPr>
+          <w:rFonts w:ascii="Times New Roman" w:hAnsi="Times New Roman" w:cs="Times New Roman"/>
+          <w:b/>
+          <w:sz w:val="24"/>
+          <w:szCs w:val="24"/>
+        </w:rPr>
+        <w:t>acitor</w:t>
+      </w:r>
+      <w:r>
+        <w:rPr>
+          <w:rFonts w:ascii="Times New Roman" w:hAnsi="Times New Roman" w:cs="Times New Roman"/>
+          <w:b/>
+          <w:sz w:val="24"/>
+          <w:szCs w:val="24"/>
+        </w:rPr>
+        <w:t xml:space="preserve"> datasheet)</w:t>
+      </w:r>
+    </w:p>
+    <w:p>
+      <w:pPr>
+        <w:spacing w:line="360" w:lineRule="auto"/>
+        <w:rPr>
+          <w:rFonts w:ascii="Times New Roman" w:hAnsi="Times New Roman" w:cs="Times New Roman"/>
+          <w:sz w:val="24"/>
+          <w:szCs w:val="24"/>
+        </w:rPr>
+      </w:pPr>
+      <w:r>
+        <w:rPr>
+          <w:rStyle w:val="Kpr"/>
+          <w:rFonts w:ascii="Times New Roman" w:hAnsi="Times New Roman" w:cs="Times New Roman"/>
+          <w:color w:val="auto"/>
+          <w:sz w:val="24"/>
+          <w:szCs w:val="24"/>
+        </w:rPr>
+        <w:t>[</w:t>
+      </w:r>
+      <w:r>
+        <w:rPr>
+          <w:rStyle w:val="Kpr"/>
+          <w:rFonts w:ascii="Times New Roman" w:hAnsi="Times New Roman" w:cs="Times New Roman"/>
+          <w:color w:val="auto"/>
+          <w:sz w:val="24"/>
+          <w:szCs w:val="24"/>
+        </w:rPr>
+        <w:t>6</w:t>
+      </w:r>
+      <w:r>
+        <w:rPr>
+          <w:rStyle w:val="Kpr"/>
+          <w:rFonts w:ascii="Times New Roman" w:hAnsi="Times New Roman" w:cs="Times New Roman"/>
+          <w:color w:val="auto"/>
+          <w:sz w:val="24"/>
+          <w:szCs w:val="24"/>
+        </w:rPr>
+        <w:t xml:space="preserve">] </w:t>
+      </w:r>
+      <w:r>
+        <w:rPr>
+          <w:rStyle w:val="Kpr"/>
+          <w:rFonts w:ascii="Times New Roman" w:hAnsi="Times New Roman" w:cs="Times New Roman"/>
+          <w:color w:val="auto"/>
+          <w:sz w:val="24"/>
+          <w:szCs w:val="24"/>
+        </w:rPr>
+        <w:t>https://www.digikey.com/product-detail/</w:t>
+      </w:r>
+      <w:r>
+        <w:rPr>
+          <w:rStyle w:val="Kpr"/>
+          <w:rFonts w:ascii="Times New Roman" w:hAnsi="Times New Roman" w:cs="Times New Roman"/>
+          <w:color w:val="auto"/>
+          <w:sz w:val="24"/>
+          <w:szCs w:val="24"/>
+        </w:rPr>
+        <w:t>e</w:t>
+      </w:r>
+      <w:r>
+        <w:rPr>
+          <w:rStyle w:val="Kpr"/>
+          <w:rFonts w:ascii="Times New Roman" w:hAnsi="Times New Roman" w:cs="Times New Roman"/>
+          <w:color w:val="auto"/>
+          <w:sz w:val="24"/>
+          <w:szCs w:val="24"/>
+        </w:rPr>
+        <w:t>n/taiwan-semiconductor-corporation/SK12H60-A0G/SK12H60A0G-ND/7376931</w:t>
+      </w:r>
+      <w:r>
+        <w:rPr>
+          <w:rFonts w:ascii="Times New Roman" w:hAnsi="Times New Roman" w:cs="Times New Roman"/>
+          <w:sz w:val="24"/>
+          <w:szCs w:val="24"/>
+        </w:rPr>
+        <w:t xml:space="preserve"> </w:t>
+      </w:r>
+      <w:r>
+        <w:rPr>
+          <w:rFonts w:ascii="Times New Roman" w:hAnsi="Times New Roman" w:cs="Times New Roman"/>
+          <w:b/>
+          <w:sz w:val="24"/>
+          <w:szCs w:val="24"/>
+        </w:rPr>
+        <w:t>(diode price)</w:t>
+      </w:r>
+    </w:p>
+    <w:p>
+      <w:pPr>
+        <w:spacing w:line="360" w:lineRule="auto"/>
+        <w:rPr>
+          <w:rFonts w:ascii="Times New Roman" w:hAnsi="Times New Roman" w:cs="Times New Roman"/>
+          <w:sz w:val="24"/>
+          <w:szCs w:val="24"/>
+        </w:rPr>
+      </w:pPr>
+      <w:r>
+        <w:rPr>
+          <w:rStyle w:val="Kpr"/>
+          <w:rFonts w:ascii="Times New Roman" w:hAnsi="Times New Roman" w:cs="Times New Roman"/>
+          <w:color w:val="auto"/>
+          <w:sz w:val="24"/>
+          <w:szCs w:val="24"/>
+        </w:rPr>
+        <w:t>[</w:t>
+      </w:r>
+      <w:r>
+        <w:rPr>
+          <w:rStyle w:val="Kpr"/>
+          <w:rFonts w:ascii="Times New Roman" w:hAnsi="Times New Roman" w:cs="Times New Roman"/>
+          <w:color w:val="auto"/>
+          <w:sz w:val="24"/>
+          <w:szCs w:val="24"/>
+        </w:rPr>
+        <w:t>7</w:t>
+      </w:r>
+      <w:r>
+        <w:rPr>
+          <w:rStyle w:val="Kpr"/>
+          <w:rFonts w:ascii="Times New Roman" w:hAnsi="Times New Roman" w:cs="Times New Roman"/>
+          <w:color w:val="auto"/>
+          <w:sz w:val="24"/>
+          <w:szCs w:val="24"/>
+        </w:rPr>
+        <w:t xml:space="preserve">] </w:t>
+      </w:r>
+      <w:r>
+        <w:rPr>
+          <w:rStyle w:val="Kpr"/>
+          <w:rFonts w:ascii="Times New Roman" w:hAnsi="Times New Roman" w:cs="Times New Roman"/>
+          <w:color w:val="auto"/>
+          <w:sz w:val="24"/>
+          <w:szCs w:val="24"/>
+        </w:rPr>
+        <w:t>http://www.taiwansemi.com/products/datasheet/SK12H45%20SERIES_E13.pdf</w:t>
+      </w:r>
+      <w:r>
+        <w:rPr>
+          <w:rFonts w:ascii="Times New Roman" w:hAnsi="Times New Roman" w:cs="Times New Roman"/>
+          <w:sz w:val="24"/>
+          <w:szCs w:val="24"/>
+        </w:rPr>
+        <w:t xml:space="preserve"> </w:t>
+      </w:r>
+      <w:r>
+        <w:rPr>
+          <w:rFonts w:ascii="Times New Roman" w:hAnsi="Times New Roman" w:cs="Times New Roman"/>
+          <w:b/>
+          <w:sz w:val="24"/>
+          <w:szCs w:val="24"/>
+        </w:rPr>
+        <w:t>(diode datasheet)</w:t>
+      </w:r>
+    </w:p>
+    <w:p>
+      <w:pPr>
+        <w:spacing w:line="360" w:lineRule="auto"/>
+        <w:rPr>
+          <w:rFonts w:ascii="Times New Roman" w:hAnsi="Times New Roman" w:cs="Times New Roman"/>
+          <w:sz w:val="24"/>
+          <w:szCs w:val="24"/>
+        </w:rPr>
+      </w:pPr>
+      <w:r>
+        <w:rPr>
+          <w:rStyle w:val="Kpr"/>
+          <w:rFonts w:ascii="Times New Roman" w:hAnsi="Times New Roman" w:cs="Times New Roman"/>
+          <w:color w:val="auto"/>
+          <w:sz w:val="24"/>
+          <w:szCs w:val="24"/>
+        </w:rPr>
+        <w:t>[</w:t>
+      </w:r>
+      <w:r>
+        <w:rPr>
+          <w:rStyle w:val="Kpr"/>
+          <w:rFonts w:ascii="Times New Roman" w:hAnsi="Times New Roman" w:cs="Times New Roman"/>
+          <w:color w:val="auto"/>
+          <w:sz w:val="24"/>
+          <w:szCs w:val="24"/>
+        </w:rPr>
+        <w:t>8</w:t>
+      </w:r>
+      <w:r>
+        <w:rPr>
+          <w:rStyle w:val="Kpr"/>
+          <w:rFonts w:ascii="Times New Roman" w:hAnsi="Times New Roman" w:cs="Times New Roman"/>
+          <w:color w:val="auto"/>
+          <w:sz w:val="24"/>
+          <w:szCs w:val="24"/>
+        </w:rPr>
+        <w:t xml:space="preserve">] </w:t>
+      </w:r>
+      <w:r>
+        <w:rPr>
+          <w:rStyle w:val="Kpr"/>
+          <w:rFonts w:ascii="Times New Roman" w:hAnsi="Times New Roman" w:cs="Times New Roman"/>
+          <w:color w:val="auto"/>
+          <w:sz w:val="24"/>
+          <w:szCs w:val="24"/>
+        </w:rPr>
+        <w:t>https://www.digikey.com/product-detail/en/micr</w:t>
+      </w:r>
+      <w:r>
+        <w:rPr>
+          <w:rStyle w:val="Kpr"/>
+          <w:rFonts w:ascii="Times New Roman" w:hAnsi="Times New Roman" w:cs="Times New Roman"/>
+          <w:color w:val="auto"/>
+          <w:sz w:val="24"/>
+          <w:szCs w:val="24"/>
+        </w:rPr>
+        <w:t>o</w:t>
+      </w:r>
+      <w:r>
+        <w:rPr>
+          <w:rStyle w:val="Kpr"/>
+          <w:rFonts w:ascii="Times New Roman" w:hAnsi="Times New Roman" w:cs="Times New Roman"/>
+          <w:color w:val="auto"/>
+          <w:sz w:val="24"/>
+          <w:szCs w:val="24"/>
+        </w:rPr>
+        <w:t>-commercial-co/MCQ12N06-TP/MCQ12N06-TPMSDKR-ND/9656008</w:t>
+      </w:r>
+      <w:r>
+        <w:rPr>
+          <w:rFonts w:ascii="Times New Roman" w:hAnsi="Times New Roman" w:cs="Times New Roman"/>
+          <w:sz w:val="24"/>
+          <w:szCs w:val="24"/>
+        </w:rPr>
+        <w:t xml:space="preserve"> </w:t>
+      </w:r>
+      <w:r>
+        <w:rPr>
+          <w:rFonts w:ascii="Times New Roman" w:hAnsi="Times New Roman" w:cs="Times New Roman"/>
+          <w:b/>
+          <w:sz w:val="24"/>
+          <w:szCs w:val="24"/>
+        </w:rPr>
+        <w:t>(</w:t>
+      </w:r>
+      <w:proofErr w:type="spellStart"/>
+      <w:r>
+        <w:rPr>
+          <w:rFonts w:ascii="Times New Roman" w:hAnsi="Times New Roman" w:cs="Times New Roman"/>
+          <w:b/>
+          <w:sz w:val="24"/>
+          <w:szCs w:val="24"/>
+        </w:rPr>
+        <w:t>mos</w:t>
+      </w:r>
+      <w:r>
+        <w:rPr>
+          <w:rFonts w:ascii="Times New Roman" w:hAnsi="Times New Roman" w:cs="Times New Roman"/>
+          <w:b/>
+          <w:sz w:val="24"/>
+          <w:szCs w:val="24"/>
+        </w:rPr>
+        <w:t>fet</w:t>
+      </w:r>
+      <w:proofErr w:type="spellEnd"/>
+      <w:r>
+        <w:rPr>
+          <w:rFonts w:ascii="Times New Roman" w:hAnsi="Times New Roman" w:cs="Times New Roman"/>
+          <w:b/>
+          <w:sz w:val="24"/>
+          <w:szCs w:val="24"/>
+        </w:rPr>
+        <w:t xml:space="preserve"> price)</w:t>
+      </w:r>
+    </w:p>
+    <w:p>
+      <w:pPr>
+        <w:spacing w:line="360" w:lineRule="auto"/>
+        <w:rPr>
+          <w:rFonts w:ascii="Times New Roman" w:hAnsi="Times New Roman" w:cs="Times New Roman"/>
+          <w:sz w:val="24"/>
+          <w:szCs w:val="24"/>
+        </w:rPr>
+      </w:pPr>
+      <w:hyperlink r:id="rId35" w:history="1">
+        <w:r>
+          <w:rPr>
+            <w:rStyle w:val="Kpr"/>
+            <w:rFonts w:ascii="Times New Roman" w:hAnsi="Times New Roman" w:cs="Times New Roman"/>
+            <w:sz w:val="24"/>
+            <w:szCs w:val="24"/>
+          </w:rPr>
+          <w:t>http://www.mccsemi.com/up_pdf/MCQ12N06(SOP-8)-A.pdf</w:t>
+        </w:r>
+      </w:hyperlink>
+      <w:r>
+        <w:rPr>
+          <w:rFonts w:ascii="Times New Roman" w:hAnsi="Times New Roman" w:cs="Times New Roman"/>
+          <w:sz w:val="24"/>
+          <w:szCs w:val="24"/>
+        </w:rPr>
+        <w:t xml:space="preserve"> (</w:t>
+      </w:r>
+      <w:proofErr w:type="spellStart"/>
+      <w:r>
+        <w:rPr>
+          <w:rFonts w:ascii="Times New Roman" w:hAnsi="Times New Roman" w:cs="Times New Roman"/>
+          <w:sz w:val="24"/>
+          <w:szCs w:val="24"/>
+        </w:rPr>
+        <w:t>mos</w:t>
+      </w:r>
+      <w:r>
+        <w:rPr>
+          <w:rFonts w:ascii="Times New Roman" w:hAnsi="Times New Roman" w:cs="Times New Roman"/>
+          <w:sz w:val="24"/>
+          <w:szCs w:val="24"/>
+        </w:rPr>
+        <w:t>fet</w:t>
+      </w:r>
+      <w:proofErr w:type="spellEnd"/>
+      <w:r>
+        <w:rPr>
+          <w:rFonts w:ascii="Times New Roman" w:hAnsi="Times New Roman" w:cs="Times New Roman"/>
+          <w:sz w:val="24"/>
+          <w:szCs w:val="24"/>
+        </w:rPr>
+        <w:t xml:space="preserve"> datasheet)</w:t>
+      </w:r>
+    </w:p>
+    <w:p>
+      <w:pPr>
         <w:rPr>
           <w:rFonts w:ascii="Times New Roman" w:hAnsi="Times New Roman" w:cs="Times New Roman"/>
           <w:sz w:val="24"/>
@@ -4054,7 +5335,7 @@
       </w:pPr>
     </w:p>
     <w:sectPr>
-      <w:footerReference w:type="default" r:id="rId29"/>
+      <w:footerReference w:type="default" r:id="rId36"/>
       <w:pgSz w:w="11906" w:h="16838"/>
       <w:pgMar w:top="1417" w:right="1417" w:bottom="1417" w:left="1417" w:header="708" w:footer="708" w:gutter="0"/>
       <w:cols w:space="708"/>
@@ -4065,7 +5346,7 @@
 </file>
 
 <file path=word/endnotes.xml><?xml version="1.0" encoding="utf-8"?>
-<w:endnotes xmlns:wpc="http://schemas.microsoft.com/office/word/2010/wordprocessingCanvas" xmlns:cx="http://schemas.microsoft.com/office/drawing/2014/chartex" xmlns:mc="http://schemas.openxmlformats.org/markup-compatibility/2006" xmlns:o="urn:schemas-microsoft-com:office:office" xmlns:r="http://schemas.openxmlformats.org/officeDocument/2006/relationships" xmlns:m="http://schemas.openxmlformats.org/officeDocument/2006/math" xmlns:v="urn:schemas-microsoft-com:vml" xmlns:wp14="http://schemas.microsoft.com/office/word/2010/wordprocessingDrawing" xmlns:wp="http://schemas.openxmlformats.org/drawingml/2006/wordprocessingDrawing" xmlns:w10="urn:schemas-microsoft-com:office:word" xmlns:w="http://schemas.openxmlformats.org/wordprocessingml/2006/main" xmlns:w14="http://schemas.microsoft.com/office/word/2010/wordml" xmlns:w15="http://schemas.microsoft.com/office/word/2012/wordml" xmlns:w16se="http://schemas.microsoft.com/office/word/2015/wordml/symex" xmlns:wpg="http://schemas.microsoft.com/office/word/2010/wordprocessingGroup" xmlns:wpi="http://schemas.microsoft.com/office/word/2010/wordprocessingInk" xmlns:wne="http://schemas.microsoft.com/office/word/2006/wordml" xmlns:wps="http://schemas.microsoft.com/office/word/2010/wordprocessingShape" mc:Ignorable="w14 w15 w16se wp14">
+<w:endnotes xmlns:wpc="http://schemas.microsoft.com/office/word/2010/wordprocessingCanvas" xmlns:cx="http://schemas.microsoft.com/office/drawing/2014/chartex" xmlns:cx1="http://schemas.microsoft.com/office/drawing/2015/9/8/chartex" xmlns:cx2="http://schemas.microsoft.com/office/drawing/2015/10/21/chartex" xmlns:cx3="http://schemas.microsoft.com/office/drawing/2016/5/9/chartex" xmlns:cx4="http://schemas.microsoft.com/office/drawing/2016/5/10/chartex" xmlns:cx5="http://schemas.microsoft.com/office/drawing/2016/5/11/chartex" xmlns:cx6="http://schemas.microsoft.com/office/drawing/2016/5/12/chartex" xmlns:cx7="http://schemas.microsoft.com/office/drawing/2016/5/13/chartex" xmlns:cx8="http://schemas.microsoft.com/office/drawing/2016/5/14/chartex" xmlns:mc="http://schemas.openxmlformats.org/markup-compatibility/2006" xmlns:aink="http://schemas.microsoft.com/office/drawing/2016/ink" xmlns:am3d="http://schemas.microsoft.com/office/drawing/2017/model3d" xmlns:o="urn:schemas-microsoft-com:office:office" xmlns:r="http://schemas.openxmlformats.org/officeDocument/2006/relationships" xmlns:m="http://schemas.openxmlformats.org/officeDocument/2006/math" xmlns:v="urn:schemas-microsoft-com:vml" xmlns:wp14="http://schemas.microsoft.com/office/word/2010/wordprocessingDrawing" xmlns:wp="http://schemas.openxmlformats.org/drawingml/2006/wordprocessingDrawing" xmlns:w10="urn:schemas-microsoft-com:office:word" xmlns:w="http://schemas.openxmlformats.org/wordprocessingml/2006/main" xmlns:w14="http://schemas.microsoft.com/office/word/2010/wordml" xmlns:w15="http://schemas.microsoft.com/office/word/2012/wordml" xmlns:w16cid="http://schemas.microsoft.com/office/word/2016/wordml/cid" xmlns:w16se="http://schemas.microsoft.com/office/word/2015/wordml/symex" xmlns:wpg="http://schemas.microsoft.com/office/word/2010/wordprocessingGroup" xmlns:wpi="http://schemas.microsoft.com/office/word/2010/wordprocessingInk" xmlns:wne="http://schemas.microsoft.com/office/word/2006/wordml" xmlns:wps="http://schemas.microsoft.com/office/word/2010/wordprocessingShape" mc:Ignorable="w14 w15 w16se w16cid wp14">
   <w:endnote w:type="separator" w:id="-1">
     <w:p>
       <w:r>
@@ -4084,7 +5365,7 @@
 </file>
 
 <file path=word/footer1.xml><?xml version="1.0" encoding="utf-8"?>
-<w:ftr xmlns:wpc="http://schemas.microsoft.com/office/word/2010/wordprocessingCanvas" xmlns:cx="http://schemas.microsoft.com/office/drawing/2014/chartex" xmlns:mc="http://schemas.openxmlformats.org/markup-compatibility/2006" xmlns:o="urn:schemas-microsoft-com:office:office" xmlns:r="http://schemas.openxmlformats.org/officeDocument/2006/relationships" xmlns:m="http://schemas.openxmlformats.org/officeDocument/2006/math" xmlns:v="urn:schemas-microsoft-com:vml" xmlns:wp14="http://schemas.microsoft.com/office/word/2010/wordprocessingDrawing" xmlns:wp="http://schemas.openxmlformats.org/drawingml/2006/wordprocessingDrawing" xmlns:w10="urn:schemas-microsoft-com:office:word" xmlns:w="http://schemas.openxmlformats.org/wordprocessingml/2006/main" xmlns:w14="http://schemas.microsoft.com/office/word/2010/wordml" xmlns:w15="http://schemas.microsoft.com/office/word/2012/wordml" xmlns:w16se="http://schemas.microsoft.com/office/word/2015/wordml/symex" xmlns:wpg="http://schemas.microsoft.com/office/word/2010/wordprocessingGroup" xmlns:wpi="http://schemas.microsoft.com/office/word/2010/wordprocessingInk" xmlns:wne="http://schemas.microsoft.com/office/word/2006/wordml" xmlns:wps="http://schemas.microsoft.com/office/word/2010/wordprocessingShape" mc:Ignorable="w14 w15 w16se wp14">
+<w:ftr xmlns:wpc="http://schemas.microsoft.com/office/word/2010/wordprocessingCanvas" xmlns:cx="http://schemas.microsoft.com/office/drawing/2014/chartex" xmlns:cx1="http://schemas.microsoft.com/office/drawing/2015/9/8/chartex" xmlns:cx2="http://schemas.microsoft.com/office/drawing/2015/10/21/chartex" xmlns:cx3="http://schemas.microsoft.com/office/drawing/2016/5/9/chartex" xmlns:cx4="http://schemas.microsoft.com/office/drawing/2016/5/10/chartex" xmlns:cx5="http://schemas.microsoft.com/office/drawing/2016/5/11/chartex" xmlns:cx6="http://schemas.microsoft.com/office/drawing/2016/5/12/chartex" xmlns:cx7="http://schemas.microsoft.com/office/drawing/2016/5/13/chartex" xmlns:cx8="http://schemas.microsoft.com/office/drawing/2016/5/14/chartex" xmlns:mc="http://schemas.openxmlformats.org/markup-compatibility/2006" xmlns:aink="http://schemas.microsoft.com/office/drawing/2016/ink" xmlns:am3d="http://schemas.microsoft.com/office/drawing/2017/model3d" xmlns:o="urn:schemas-microsoft-com:office:office" xmlns:r="http://schemas.openxmlformats.org/officeDocument/2006/relationships" xmlns:m="http://schemas.openxmlformats.org/officeDocument/2006/math" xmlns:v="urn:schemas-microsoft-com:vml" xmlns:wp14="http://schemas.microsoft.com/office/word/2010/wordprocessingDrawing" xmlns:wp="http://schemas.openxmlformats.org/drawingml/2006/wordprocessingDrawing" xmlns:w10="urn:schemas-microsoft-com:office:word" xmlns:w="http://schemas.openxmlformats.org/wordprocessingml/2006/main" xmlns:w14="http://schemas.microsoft.com/office/word/2010/wordml" xmlns:w15="http://schemas.microsoft.com/office/word/2012/wordml" xmlns:w16cid="http://schemas.microsoft.com/office/word/2016/wordml/cid" xmlns:w16se="http://schemas.microsoft.com/office/word/2015/wordml/symex" xmlns:wpg="http://schemas.microsoft.com/office/word/2010/wordprocessingGroup" xmlns:wpi="http://schemas.microsoft.com/office/word/2010/wordprocessingInk" xmlns:wne="http://schemas.microsoft.com/office/word/2006/wordml" xmlns:wps="http://schemas.microsoft.com/office/word/2010/wordprocessingShape" mc:Ignorable="w14 w15 w16se w16cid wp14">
   <w:sdt>
     <w:sdtPr>
       <w:id w:val="-1122766713"/>
@@ -4131,7 +5412,7 @@
 </file>
 
 <file path=word/footnotes.xml><?xml version="1.0" encoding="utf-8"?>
-<w:footnotes xmlns:wpc="http://schemas.microsoft.com/office/word/2010/wordprocessingCanvas" xmlns:cx="http://schemas.microsoft.com/office/drawing/2014/chartex" xmlns:mc="http://schemas.openxmlformats.org/markup-compatibility/2006" xmlns:o="urn:schemas-microsoft-com:office:office" xmlns:r="http://schemas.openxmlformats.org/officeDocument/2006/relationships" xmlns:m="http://schemas.openxmlformats.org/officeDocument/2006/math" xmlns:v="urn:schemas-microsoft-com:vml" xmlns:wp14="http://schemas.microsoft.com/office/word/2010/wordprocessingDrawing" xmlns:wp="http://schemas.openxmlformats.org/drawingml/2006/wordprocessingDrawing" xmlns:w10="urn:schemas-microsoft-com:office:word" xmlns:w="http://schemas.openxmlformats.org/wordprocessingml/2006/main" xmlns:w14="http://schemas.microsoft.com/office/word/2010/wordml" xmlns:w15="http://schemas.microsoft.com/office/word/2012/wordml" xmlns:w16se="http://schemas.microsoft.com/office/word/2015/wordml/symex" xmlns:wpg="http://schemas.microsoft.com/office/word/2010/wordprocessingGroup" xmlns:wpi="http://schemas.microsoft.com/office/word/2010/wordprocessingInk" xmlns:wne="http://schemas.microsoft.com/office/word/2006/wordml" xmlns:wps="http://schemas.microsoft.com/office/word/2010/wordprocessingShape" mc:Ignorable="w14 w15 w16se wp14">
+<w:footnotes xmlns:wpc="http://schemas.microsoft.com/office/word/2010/wordprocessingCanvas" xmlns:cx="http://schemas.microsoft.com/office/drawing/2014/chartex" xmlns:cx1="http://schemas.microsoft.com/office/drawing/2015/9/8/chartex" xmlns:cx2="http://schemas.microsoft.com/office/drawing/2015/10/21/chartex" xmlns:cx3="http://schemas.microsoft.com/office/drawing/2016/5/9/chartex" xmlns:cx4="http://schemas.microsoft.com/office/drawing/2016/5/10/chartex" xmlns:cx5="http://schemas.microsoft.com/office/drawing/2016/5/11/chartex" xmlns:cx6="http://schemas.microsoft.com/office/drawing/2016/5/12/chartex" xmlns:cx7="http://schemas.microsoft.com/office/drawing/2016/5/13/chartex" xmlns:cx8="http://schemas.microsoft.com/office/drawing/2016/5/14/chartex" xmlns:mc="http://schemas.openxmlformats.org/markup-compatibility/2006" xmlns:aink="http://schemas.microsoft.com/office/drawing/2016/ink" xmlns:am3d="http://schemas.microsoft.com/office/drawing/2017/model3d" xmlns:o="urn:schemas-microsoft-com:office:office" xmlns:r="http://schemas.openxmlformats.org/officeDocument/2006/relationships" xmlns:m="http://schemas.openxmlformats.org/officeDocument/2006/math" xmlns:v="urn:schemas-microsoft-com:vml" xmlns:wp14="http://schemas.microsoft.com/office/word/2010/wordprocessingDrawing" xmlns:wp="http://schemas.openxmlformats.org/drawingml/2006/wordprocessingDrawing" xmlns:w10="urn:schemas-microsoft-com:office:word" xmlns:w="http://schemas.openxmlformats.org/wordprocessingml/2006/main" xmlns:w14="http://schemas.microsoft.com/office/word/2010/wordml" xmlns:w15="http://schemas.microsoft.com/office/word/2012/wordml" xmlns:w16cid="http://schemas.microsoft.com/office/word/2016/wordml/cid" xmlns:w16se="http://schemas.microsoft.com/office/word/2015/wordml/symex" xmlns:wpg="http://schemas.microsoft.com/office/word/2010/wordprocessingGroup" xmlns:wpi="http://schemas.microsoft.com/office/word/2010/wordprocessingInk" xmlns:wne="http://schemas.microsoft.com/office/word/2006/wordml" xmlns:wps="http://schemas.microsoft.com/office/word/2010/wordprocessingShape" mc:Ignorable="w14 w15 w16se w16cid wp14">
   <w:footnote w:type="separator" w:id="-1">
     <w:p>
       <w:r>
@@ -4150,7 +5431,7 @@
 </file>
 
 <file path=word/numbering.xml><?xml version="1.0" encoding="utf-8"?>
-<w:numbering xmlns:wpc="http://schemas.microsoft.com/office/word/2010/wordprocessingCanvas" xmlns:cx="http://schemas.microsoft.com/office/drawing/2014/chartex" xmlns:mc="http://schemas.openxmlformats.org/markup-compatibility/2006" xmlns:o="urn:schemas-microsoft-com:office:office" xmlns:r="http://schemas.openxmlformats.org/officeDocument/2006/relationships" xmlns:m="http://schemas.openxmlformats.org/officeDocument/2006/math" xmlns:v="urn:schemas-microsoft-com:vml" xmlns:wp14="http://schemas.microsoft.com/office/word/2010/wordprocessingDrawing" xmlns:wp="http://schemas.openxmlformats.org/drawingml/2006/wordprocessingDrawing" xmlns:w10="urn:schemas-microsoft-com:office:word" xmlns:w="http://schemas.openxmlformats.org/wordprocessingml/2006/main" xmlns:w14="http://schemas.microsoft.com/office/word/2010/wordml" xmlns:w15="http://schemas.microsoft.com/office/word/2012/wordml" xmlns:w16se="http://schemas.microsoft.com/office/word/2015/wordml/symex" xmlns:wpg="http://schemas.microsoft.com/office/word/2010/wordprocessingGroup" xmlns:wpi="http://schemas.microsoft.com/office/word/2010/wordprocessingInk" xmlns:wne="http://schemas.microsoft.com/office/word/2006/wordml" xmlns:wps="http://schemas.microsoft.com/office/word/2010/wordprocessingShape" mc:Ignorable="w14 w15 w16se wp14">
+<w:numbering xmlns:wpc="http://schemas.microsoft.com/office/word/2010/wordprocessingCanvas" xmlns:cx="http://schemas.microsoft.com/office/drawing/2014/chartex" xmlns:cx1="http://schemas.microsoft.com/office/drawing/2015/9/8/chartex" xmlns:cx2="http://schemas.microsoft.com/office/drawing/2015/10/21/chartex" xmlns:cx3="http://schemas.microsoft.com/office/drawing/2016/5/9/chartex" xmlns:cx4="http://schemas.microsoft.com/office/drawing/2016/5/10/chartex" xmlns:cx5="http://schemas.microsoft.com/office/drawing/2016/5/11/chartex" xmlns:cx6="http://schemas.microsoft.com/office/drawing/2016/5/12/chartex" xmlns:cx7="http://schemas.microsoft.com/office/drawing/2016/5/13/chartex" xmlns:cx8="http://schemas.microsoft.com/office/drawing/2016/5/14/chartex" xmlns:mc="http://schemas.openxmlformats.org/markup-compatibility/2006" xmlns:aink="http://schemas.microsoft.com/office/drawing/2016/ink" xmlns:am3d="http://schemas.microsoft.com/office/drawing/2017/model3d" xmlns:o="urn:schemas-microsoft-com:office:office" xmlns:r="http://schemas.openxmlformats.org/officeDocument/2006/relationships" xmlns:m="http://schemas.openxmlformats.org/officeDocument/2006/math" xmlns:v="urn:schemas-microsoft-com:vml" xmlns:wp14="http://schemas.microsoft.com/office/word/2010/wordprocessingDrawing" xmlns:wp="http://schemas.openxmlformats.org/drawingml/2006/wordprocessingDrawing" xmlns:w10="urn:schemas-microsoft-com:office:word" xmlns:w="http://schemas.openxmlformats.org/wordprocessingml/2006/main" xmlns:w14="http://schemas.microsoft.com/office/word/2010/wordml" xmlns:w15="http://schemas.microsoft.com/office/word/2012/wordml" xmlns:w16cid="http://schemas.microsoft.com/office/word/2016/wordml/cid" xmlns:w16se="http://schemas.microsoft.com/office/word/2015/wordml/symex" xmlns:wpg="http://schemas.microsoft.com/office/word/2010/wordprocessingGroup" xmlns:wpi="http://schemas.microsoft.com/office/word/2010/wordprocessingInk" xmlns:wne="http://schemas.microsoft.com/office/word/2006/wordml" xmlns:wps="http://schemas.microsoft.com/office/word/2010/wordprocessingShape" mc:Ignorable="w14 w15 w16se w16cid wp14">
   <w:abstractNum w:abstractNumId="0" w15:restartNumberingAfterBreak="0">
     <w:nsid w:val="535952FC"/>
     <w:multiLevelType w:val="hybridMultilevel"/>
@@ -4363,7 +5644,7 @@
 </file>
 
 <file path=word/styles.xml><?xml version="1.0" encoding="utf-8"?>
-<w:styles xmlns:mc="http://schemas.openxmlformats.org/markup-compatibility/2006" xmlns:r="http://schemas.openxmlformats.org/officeDocument/2006/relationships" xmlns:w="http://schemas.openxmlformats.org/wordprocessingml/2006/main" xmlns:w14="http://schemas.microsoft.com/office/word/2010/wordml" xmlns:w15="http://schemas.microsoft.com/office/word/2012/wordml" xmlns:w16se="http://schemas.microsoft.com/office/word/2015/wordml/symex" mc:Ignorable="w14 w15 w16se">
+<w:styles xmlns:mc="http://schemas.openxmlformats.org/markup-compatibility/2006" xmlns:r="http://schemas.openxmlformats.org/officeDocument/2006/relationships" xmlns:w="http://schemas.openxmlformats.org/wordprocessingml/2006/main" xmlns:w14="http://schemas.microsoft.com/office/word/2010/wordml" xmlns:w15="http://schemas.microsoft.com/office/word/2012/wordml" xmlns:w16cid="http://schemas.microsoft.com/office/word/2016/wordml/cid" xmlns:w16se="http://schemas.microsoft.com/office/word/2015/wordml/symex" mc:Ignorable="w14 w15 w16se w16cid">
   <w:docDefaults>
     <w:rPrDefault>
       <w:rPr>
@@ -4379,7 +5660,7 @@
       </w:pPr>
     </w:pPrDefault>
   </w:docDefaults>
-  <w:latentStyles w:defLockedState="0" w:defUIPriority="99" w:defSemiHidden="0" w:defUnhideWhenUsed="0" w:defQFormat="0" w:count="371">
+  <w:latentStyles w:defLockedState="0" w:defUIPriority="99" w:defSemiHidden="0" w:defUnhideWhenUsed="0" w:defQFormat="0" w:count="375">
     <w:lsdException w:name="Normal" w:uiPriority="1" w:qFormat="1"/>
     <w:lsdException w:name="heading 1" w:uiPriority="9" w:qFormat="1"/>
     <w:lsdException w:name="heading 2" w:semiHidden="1" w:uiPriority="9" w:unhideWhenUsed="1" w:qFormat="1"/>
@@ -4485,7 +5766,6 @@
     <w:lsdException w:name="HTML Sample" w:semiHidden="1" w:unhideWhenUsed="1"/>
     <w:lsdException w:name="HTML Typewriter" w:semiHidden="1" w:unhideWhenUsed="1"/>
     <w:lsdException w:name="HTML Variable" w:semiHidden="1" w:unhideWhenUsed="1"/>
-    <w:lsdException w:name="Normal Table" w:semiHidden="1" w:unhideWhenUsed="1"/>
     <w:lsdException w:name="annotation subject" w:semiHidden="1" w:unhideWhenUsed="1"/>
     <w:lsdException w:name="No List" w:semiHidden="1" w:unhideWhenUsed="1"/>
     <w:lsdException w:name="Outline List 1" w:semiHidden="1" w:unhideWhenUsed="1"/>
@@ -4529,10 +5809,8 @@
     <w:lsdException w:name="Table Elegant" w:semiHidden="1" w:unhideWhenUsed="1"/>
     <w:lsdException w:name="Table Professional" w:semiHidden="1" w:unhideWhenUsed="1"/>
     <w:lsdException w:name="Table Subtle 1" w:semiHidden="1" w:unhideWhenUsed="1"/>
-    <w:lsdException w:name="Table Subtle 2" w:semiHidden="1" w:unhideWhenUsed="1"/>
     <w:lsdException w:name="Table Web 1" w:semiHidden="1" w:unhideWhenUsed="1"/>
     <w:lsdException w:name="Table Web 2" w:semiHidden="1" w:unhideWhenUsed="1"/>
-    <w:lsdException w:name="Table Web 3" w:semiHidden="1" w:unhideWhenUsed="1"/>
     <w:lsdException w:name="Balloon Text" w:semiHidden="1" w:unhideWhenUsed="1"/>
     <w:lsdException w:name="Table Grid" w:uiPriority="39"/>
     <w:lsdException w:name="Table Theme" w:semiHidden="1" w:unhideWhenUsed="1"/>
@@ -4751,6 +6029,10 @@
     <w:lsdException w:name="List Table 5 Dark Accent 6" w:uiPriority="50"/>
     <w:lsdException w:name="List Table 6 Colorful Accent 6" w:uiPriority="51"/>
     <w:lsdException w:name="List Table 7 Colorful Accent 6" w:uiPriority="52"/>
+    <w:lsdException w:name="Mention" w:semiHidden="1" w:unhideWhenUsed="1"/>
+    <w:lsdException w:name="Smart Hyperlink" w:semiHidden="1" w:unhideWhenUsed="1"/>
+    <w:lsdException w:name="Hashtag" w:semiHidden="1" w:unhideWhenUsed="1"/>
+    <w:lsdException w:name="Unresolved Mention" w:semiHidden="1" w:unhideWhenUsed="1"/>
   </w:latentStyles>
   <w:style w:type="paragraph" w:default="1" w:styleId="Normal">
     <w:name w:val="Normal"/>
@@ -5198,8 +6480,8 @@
       <w:szCs w:val="18"/>
     </w:rPr>
   </w:style>
-  <w:style w:type="character" w:customStyle="1" w:styleId="UnresolvedMention">
-    <w:name w:val="Unresolved Mention"/>
+  <w:style w:type="character" w:customStyle="1" w:styleId="zmlenmeyenBahsetme1">
+    <w:name w:val="Çözümlenmeyen Bahsetme1"/>
     <w:basedOn w:val="VarsaylanParagrafYazTipi"/>
     <w:uiPriority w:val="99"/>
     <w:semiHidden/>
@@ -5341,6 +6623,18 @@
       <w:spacing w:after="100"/>
       <w:ind w:left="440"/>
     </w:pPr>
+  </w:style>
+  <w:style w:type="character" w:styleId="zmlenmeyenBahsetme">
+    <w:name w:val="Unresolved Mention"/>
+    <w:basedOn w:val="VarsaylanParagrafYazTipi"/>
+    <w:uiPriority w:val="99"/>
+    <w:semiHidden/>
+    <w:unhideWhenUsed/>
+    <w:rsid w:val="00360327"/>
+    <w:rPr>
+      <w:color w:val="605E5C"/>
+      <w:shd w:val="clear" w:color="auto" w:fill="E1DFDD"/>
+    </w:rPr>
   </w:style>
 </w:styles>
 </file>
@@ -5611,7 +6905,7 @@
 </file>
 
 <file path=customXml/itemProps1.xml><?xml version="1.0" encoding="utf-8"?>
-<ds:datastoreItem xmlns:ds="http://schemas.openxmlformats.org/officeDocument/2006/customXml" ds:itemID="{F3A575DA-4CE3-4AC8-93CC-46157B3F2D42}">
+<ds:datastoreItem xmlns:ds="http://schemas.openxmlformats.org/officeDocument/2006/customXml" ds:itemID="{0747E05A-0E3B-4EF7-9CFD-DC553EC2E906}">
   <ds:schemaRefs>
     <ds:schemaRef ds:uri="http://schemas.openxmlformats.org/officeDocument/2006/bibliography"/>
   </ds:schemaRefs>

</xml_diff>

<commit_message>
Conclusion part is added into the report.
</commit_message>
<xml_diff>
--- a/Report/EE463_Project3.docx
+++ b/Report/EE463_Project3.docx
@@ -1,6 +1,6 @@
 
 <file path=word/document.xml><?xml version="1.0" encoding="utf-8"?>
-<w:document xmlns:wpc="http://schemas.microsoft.com/office/word/2010/wordprocessingCanvas" xmlns:cx="http://schemas.microsoft.com/office/drawing/2014/chartex" xmlns:cx1="http://schemas.microsoft.com/office/drawing/2015/9/8/chartex" xmlns:cx2="http://schemas.microsoft.com/office/drawing/2015/10/21/chartex" xmlns:cx3="http://schemas.microsoft.com/office/drawing/2016/5/9/chartex" xmlns:cx4="http://schemas.microsoft.com/office/drawing/2016/5/10/chartex" xmlns:cx5="http://schemas.microsoft.com/office/drawing/2016/5/11/chartex" xmlns:cx6="http://schemas.microsoft.com/office/drawing/2016/5/12/chartex" xmlns:cx7="http://schemas.microsoft.com/office/drawing/2016/5/13/chartex" xmlns:cx8="http://schemas.microsoft.com/office/drawing/2016/5/14/chartex" xmlns:mc="http://schemas.openxmlformats.org/markup-compatibility/2006" xmlns:aink="http://schemas.microsoft.com/office/drawing/2016/ink" xmlns:am3d="http://schemas.microsoft.com/office/drawing/2017/model3d" xmlns:o="urn:schemas-microsoft-com:office:office" xmlns:r="http://schemas.openxmlformats.org/officeDocument/2006/relationships" xmlns:m="http://schemas.openxmlformats.org/officeDocument/2006/math" xmlns:v="urn:schemas-microsoft-com:vml" xmlns:wp14="http://schemas.microsoft.com/office/word/2010/wordprocessingDrawing" xmlns:wp="http://schemas.openxmlformats.org/drawingml/2006/wordprocessingDrawing" xmlns:w10="urn:schemas-microsoft-com:office:word" xmlns:w="http://schemas.openxmlformats.org/wordprocessingml/2006/main" xmlns:w14="http://schemas.microsoft.com/office/word/2010/wordml" xmlns:w15="http://schemas.microsoft.com/office/word/2012/wordml" xmlns:w16cid="http://schemas.microsoft.com/office/word/2016/wordml/cid" xmlns:w16se="http://schemas.microsoft.com/office/word/2015/wordml/symex" xmlns:wpg="http://schemas.microsoft.com/office/word/2010/wordprocessingGroup" xmlns:wpi="http://schemas.microsoft.com/office/word/2010/wordprocessingInk" xmlns:wne="http://schemas.microsoft.com/office/word/2006/wordml" xmlns:wps="http://schemas.microsoft.com/office/word/2010/wordprocessingShape" mc:Ignorable="w14 w15 w16se w16cid wp14">
+<w:document xmlns:wpc="http://schemas.microsoft.com/office/word/2010/wordprocessingCanvas" xmlns:cx="http://schemas.microsoft.com/office/drawing/2014/chartex" xmlns:mc="http://schemas.openxmlformats.org/markup-compatibility/2006" xmlns:o="urn:schemas-microsoft-com:office:office" xmlns:r="http://schemas.openxmlformats.org/officeDocument/2006/relationships" xmlns:m="http://schemas.openxmlformats.org/officeDocument/2006/math" xmlns:v="urn:schemas-microsoft-com:vml" xmlns:wp14="http://schemas.microsoft.com/office/word/2010/wordprocessingDrawing" xmlns:wp="http://schemas.openxmlformats.org/drawingml/2006/wordprocessingDrawing" xmlns:w10="urn:schemas-microsoft-com:office:word" xmlns:w="http://schemas.openxmlformats.org/wordprocessingml/2006/main" xmlns:w14="http://schemas.microsoft.com/office/word/2010/wordml" xmlns:w15="http://schemas.microsoft.com/office/word/2012/wordml" xmlns:w16se="http://schemas.microsoft.com/office/word/2015/wordml/symex" xmlns:wpg="http://schemas.microsoft.com/office/word/2010/wordprocessingGroup" xmlns:wpi="http://schemas.microsoft.com/office/word/2010/wordprocessingInk" xmlns:wne="http://schemas.microsoft.com/office/word/2006/wordml" xmlns:wps="http://schemas.microsoft.com/office/word/2010/wordprocessingShape" mc:Ignorable="w14 w15 w16se wp14">
   <w:body>
     <w:p>
       <w:pPr>
@@ -479,112 +479,65 @@
             </w:rPr>
             <w:fldChar w:fldCharType="separate"/>
           </w:r>
-          <w:bookmarkStart w:id="0" w:name="_GoBack"/>
-          <w:bookmarkEnd w:id="0"/>
-          <w:r>
-            <w:rPr>
-              <w:rStyle w:val="Kpr"/>
-              <w:noProof/>
-            </w:rPr>
-            <w:fldChar w:fldCharType="begin"/>
-          </w:r>
-          <w:r>
-            <w:rPr>
-              <w:rStyle w:val="Kpr"/>
-              <w:noProof/>
-            </w:rPr>
-            <w:instrText xml:space="preserve"> </w:instrText>
-          </w:r>
-          <w:r>
-            <w:rPr>
-              <w:noProof/>
-            </w:rPr>
-            <w:instrText>HYPERLINK \l "_Toc534214542"</w:instrText>
-          </w:r>
-          <w:r>
-            <w:rPr>
-              <w:rStyle w:val="Kpr"/>
-              <w:noProof/>
-            </w:rPr>
-            <w:instrText xml:space="preserve"> </w:instrText>
-          </w:r>
-          <w:r>
-            <w:rPr>
-              <w:rStyle w:val="Kpr"/>
-              <w:noProof/>
-            </w:rPr>
-          </w:r>
-          <w:r>
-            <w:rPr>
-              <w:rStyle w:val="Kpr"/>
-              <w:noProof/>
-            </w:rPr>
-            <w:fldChar w:fldCharType="separate"/>
-          </w:r>
-          <w:r>
-            <w:rPr>
-              <w:rStyle w:val="Kpr"/>
-              <w:rFonts w:ascii="Times New Roman" w:hAnsi="Times New Roman" w:cs="Times New Roman"/>
-              <w:noProof/>
-              <w:lang w:val="en-US"/>
-            </w:rPr>
-            <w:t>Introduction</w:t>
-          </w:r>
-          <w:r>
-            <w:rPr>
-              <w:noProof/>
-              <w:webHidden/>
-            </w:rPr>
-            <w:tab/>
-          </w:r>
-          <w:r>
-            <w:rPr>
-              <w:noProof/>
-              <w:webHidden/>
-            </w:rPr>
-            <w:fldChar w:fldCharType="begin"/>
-          </w:r>
-          <w:r>
-            <w:rPr>
-              <w:noProof/>
-              <w:webHidden/>
-            </w:rPr>
-            <w:instrText xml:space="preserve"> PAGEREF _Toc534214542 \h </w:instrText>
-          </w:r>
-          <w:r>
-            <w:rPr>
-              <w:noProof/>
-              <w:webHidden/>
-            </w:rPr>
-          </w:r>
-          <w:r>
-            <w:rPr>
-              <w:noProof/>
-              <w:webHidden/>
-            </w:rPr>
-            <w:fldChar w:fldCharType="separate"/>
-          </w:r>
-          <w:r>
-            <w:rPr>
-              <w:noProof/>
-              <w:webHidden/>
-            </w:rPr>
-            <w:t>2</w:t>
-          </w:r>
-          <w:r>
-            <w:rPr>
-              <w:noProof/>
-              <w:webHidden/>
-            </w:rPr>
-            <w:fldChar w:fldCharType="end"/>
-          </w:r>
-          <w:r>
-            <w:rPr>
-              <w:rStyle w:val="Kpr"/>
-              <w:noProof/>
-            </w:rPr>
-            <w:fldChar w:fldCharType="end"/>
-          </w:r>
+          <w:hyperlink w:anchor="_Toc534214542" w:history="1">
+            <w:r>
+              <w:rPr>
+                <w:rStyle w:val="Kpr"/>
+                <w:rFonts w:ascii="Times New Roman" w:hAnsi="Times New Roman" w:cs="Times New Roman"/>
+                <w:noProof/>
+                <w:lang w:val="en-US"/>
+              </w:rPr>
+              <w:t>Introduction</w:t>
+            </w:r>
+            <w:r>
+              <w:rPr>
+                <w:noProof/>
+                <w:webHidden/>
+              </w:rPr>
+              <w:tab/>
+            </w:r>
+            <w:r>
+              <w:rPr>
+                <w:noProof/>
+                <w:webHidden/>
+              </w:rPr>
+              <w:fldChar w:fldCharType="begin"/>
+            </w:r>
+            <w:r>
+              <w:rPr>
+                <w:noProof/>
+                <w:webHidden/>
+              </w:rPr>
+              <w:instrText xml:space="preserve"> PAGEREF _Toc534214542 \h </w:instrText>
+            </w:r>
+            <w:r>
+              <w:rPr>
+                <w:noProof/>
+                <w:webHidden/>
+              </w:rPr>
+            </w:r>
+            <w:r>
+              <w:rPr>
+                <w:noProof/>
+                <w:webHidden/>
+              </w:rPr>
+              <w:fldChar w:fldCharType="separate"/>
+            </w:r>
+            <w:r>
+              <w:rPr>
+                <w:noProof/>
+                <w:webHidden/>
+              </w:rPr>
+              <w:t>2</w:t>
+            </w:r>
+            <w:r>
+              <w:rPr>
+                <w:noProof/>
+                <w:webHidden/>
+              </w:rPr>
+              <w:fldChar w:fldCharType="end"/>
+            </w:r>
+          </w:hyperlink>
         </w:p>
         <w:p>
           <w:pPr>
@@ -1431,7 +1384,7 @@
           <w:lang w:val="en-US"/>
         </w:rPr>
       </w:pPr>
-      <w:bookmarkStart w:id="1" w:name="_Toc534214542"/>
+      <w:bookmarkStart w:id="0" w:name="_Toc534214542"/>
       <w:r>
         <w:rPr>
           <w:rFonts w:ascii="Times New Roman" w:hAnsi="Times New Roman" w:cs="Times New Roman"/>
@@ -1439,7 +1392,7 @@
         </w:rPr>
         <w:t>Introduction</w:t>
       </w:r>
-      <w:bookmarkEnd w:id="1"/>
+      <w:bookmarkEnd w:id="0"/>
     </w:p>
     <w:p>
       <w:pPr>
@@ -1639,7 +1592,7 @@
           <w:lang w:val="en-US"/>
         </w:rPr>
       </w:pPr>
-      <w:bookmarkStart w:id="2" w:name="_Toc534214543"/>
+      <w:bookmarkStart w:id="1" w:name="_Toc534214543"/>
       <w:r>
         <w:rPr>
           <w:rFonts w:ascii="Times New Roman" w:hAnsi="Times New Roman" w:cs="Times New Roman"/>
@@ -1675,7 +1628,7 @@
         </w:rPr>
         <w:t>-Phase Thyristor Converter</w:t>
       </w:r>
-      <w:bookmarkEnd w:id="2"/>
+      <w:bookmarkEnd w:id="1"/>
     </w:p>
     <w:p>
       <w:pPr>
@@ -1704,7 +1657,7 @@
           <w:lang w:val="en-US"/>
         </w:rPr>
       </w:pPr>
-      <w:bookmarkStart w:id="3" w:name="_Toc534214544"/>
+      <w:bookmarkStart w:id="2" w:name="_Toc534214544"/>
       <w:r>
         <w:rPr>
           <w:rFonts w:ascii="Times New Roman" w:hAnsi="Times New Roman" w:cs="Times New Roman"/>
@@ -1726,7 +1679,7 @@
         </w:rPr>
         <w:t>Buck Converter</w:t>
       </w:r>
-      <w:bookmarkEnd w:id="3"/>
+      <w:bookmarkEnd w:id="2"/>
     </w:p>
     <w:p>
       <w:pPr>
@@ -1754,6 +1707,7 @@
       <w:r>
         <w:rPr>
           <w:noProof/>
+          <w:lang w:val="tr-TR" w:eastAsia="tr-TR"/>
         </w:rPr>
         <w:drawing>
           <wp:inline distT="0" distB="0" distL="0" distR="0" wp14:anchorId="17A13E8C" wp14:editId="1FE92FD7">
@@ -1903,6 +1857,7 @@
       <w:r>
         <w:rPr>
           <w:noProof/>
+          <w:lang w:val="tr-TR" w:eastAsia="tr-TR"/>
         </w:rPr>
         <w:lastRenderedPageBreak/>
         <w:drawing>
@@ -1991,6 +1946,7 @@
       <w:r>
         <w:rPr>
           <w:noProof/>
+          <w:lang w:val="tr-TR" w:eastAsia="tr-TR"/>
         </w:rPr>
         <w:drawing>
           <wp:inline distT="0" distB="0" distL="0" distR="0" wp14:anchorId="0B9DA51E" wp14:editId="39D428C5">
@@ -2078,6 +2034,7 @@
       <w:r>
         <w:rPr>
           <w:noProof/>
+          <w:lang w:val="tr-TR" w:eastAsia="tr-TR"/>
         </w:rPr>
         <w:drawing>
           <wp:inline distT="0" distB="0" distL="0" distR="0" wp14:anchorId="1B2CE23D" wp14:editId="23EFFB61">
@@ -2165,6 +2122,7 @@
       <w:r>
         <w:rPr>
           <w:noProof/>
+          <w:lang w:val="tr-TR" w:eastAsia="tr-TR"/>
         </w:rPr>
         <w:lastRenderedPageBreak/>
         <w:drawing>
@@ -2254,59 +2212,13 @@
           <w:szCs w:val="24"/>
         </w:rPr>
       </w:pPr>
-      <w:proofErr w:type="spellStart"/>
-      <w:r>
-        <w:rPr>
-          <w:rFonts w:ascii="Times New Roman" w:hAnsi="Times New Roman" w:cs="Times New Roman"/>
-          <w:sz w:val="24"/>
-          <w:szCs w:val="24"/>
-        </w:rPr>
-        <w:t>Api</w:t>
-      </w:r>
-      <w:proofErr w:type="spellEnd"/>
-      <w:r>
-        <w:rPr>
-          <w:rFonts w:ascii="Times New Roman" w:hAnsi="Times New Roman" w:cs="Times New Roman"/>
-          <w:sz w:val="24"/>
-          <w:szCs w:val="24"/>
-        </w:rPr>
-        <w:t xml:space="preserve"> Delevan’s 180µH inductor is selected because it has 7.28A continuous and 9.86A with saturation current. Its DC resistance is max 45mOhm and its price 8 Dollars.  Vishay Sprague’s 15µF capacitor is selected because it has 82mA ripple current for high frequencies. Its price is 6 dollars. Taiwan Semiconductor Corporation’s diode is selected because it has 60Vr and 12A current characteristics. Its price 0.35 dollars. For </w:t>
-      </w:r>
-      <w:proofErr w:type="spellStart"/>
-      <w:r>
-        <w:rPr>
-          <w:rFonts w:ascii="Times New Roman" w:hAnsi="Times New Roman" w:cs="Times New Roman"/>
-          <w:sz w:val="24"/>
-          <w:szCs w:val="24"/>
-        </w:rPr>
-        <w:t>Mosfet</w:t>
-      </w:r>
-      <w:proofErr w:type="spellEnd"/>
-      <w:r>
-        <w:rPr>
-          <w:rFonts w:ascii="Times New Roman" w:hAnsi="Times New Roman" w:cs="Times New Roman"/>
-          <w:sz w:val="24"/>
-          <w:szCs w:val="24"/>
-        </w:rPr>
-        <w:t xml:space="preserve">, Micro Commercial Co’s </w:t>
-      </w:r>
-      <w:proofErr w:type="spellStart"/>
-      <w:r>
-        <w:rPr>
-          <w:rFonts w:ascii="Times New Roman" w:hAnsi="Times New Roman" w:cs="Times New Roman"/>
-          <w:sz w:val="24"/>
-          <w:szCs w:val="24"/>
-        </w:rPr>
-        <w:t>Mosfet</w:t>
-      </w:r>
-      <w:proofErr w:type="spellEnd"/>
-      <w:r>
-        <w:rPr>
-          <w:rFonts w:ascii="Times New Roman" w:hAnsi="Times New Roman" w:cs="Times New Roman"/>
-          <w:sz w:val="24"/>
-          <w:szCs w:val="24"/>
-        </w:rPr>
-        <w:t xml:space="preserve"> is selected because it has 60Vdrainsource voltage and 12A continuous current rating. Its price is 0.87 dollars.</w:t>
+      <w:r>
+        <w:rPr>
+          <w:rFonts w:ascii="Times New Roman" w:hAnsi="Times New Roman" w:cs="Times New Roman"/>
+          <w:sz w:val="24"/>
+          <w:szCs w:val="24"/>
+        </w:rPr>
+        <w:t>Api Delevan’s 180µH inductor is selected because it has 7.28A continuous and 9.86A with saturation current. Its DC resistance is max 45mOhm and its price 8 Dollars.  Vishay Sprague’s 15µF capacitor is selected because it has 82mA ripple current for high frequencies. Its price is 6 dollars. Taiwan Semiconductor Corporation’s diode is selected because it has 60Vr and 12A current characteristics. Its price 0.35 dollars. For Mosfet, Micro Commercial Co’s Mosfet is selected because it has 60Vdrainsource voltage and 12A continuous current rating. Its price is 0.87 dollars.</w:t>
       </w:r>
       <w:r>
         <w:rPr>
@@ -2344,6 +2256,7 @@
       <w:r>
         <w:rPr>
           <w:noProof/>
+          <w:lang w:val="tr-TR" w:eastAsia="tr-TR"/>
         </w:rPr>
         <w:drawing>
           <wp:inline distT="0" distB="0" distL="0" distR="0" wp14:anchorId="78BE0624" wp14:editId="2CFE87BE">
@@ -2419,23 +2332,13 @@
           <w:szCs w:val="24"/>
         </w:rPr>
       </w:pPr>
-      <w:proofErr w:type="spellStart"/>
-      <w:r>
-        <w:rPr>
-          <w:rFonts w:ascii="Times New Roman" w:hAnsi="Times New Roman" w:cs="Times New Roman"/>
-          <w:sz w:val="24"/>
-          <w:szCs w:val="24"/>
-        </w:rPr>
-        <w:t>Mosfet</w:t>
-      </w:r>
-      <w:proofErr w:type="spellEnd"/>
-      <w:r>
-        <w:rPr>
-          <w:rFonts w:ascii="Times New Roman" w:hAnsi="Times New Roman" w:cs="Times New Roman"/>
-          <w:sz w:val="24"/>
-          <w:szCs w:val="24"/>
-        </w:rPr>
-        <w:t xml:space="preserve"> has 3W loss according to the its datasheet. 4.6 W is loss because of the diode which is measured from multiplying forward voltage and current passing the diode. The inductor has approximately 4.5 W loss and capacitor loss is ignored. Then total loss is approximately 12.1W. The efficiency is 174.4/185.5=%94. Switching elements cause the loss. If the frequency is decreased efficiency will be increased but ripple will be increased.</w:t>
+      <w:r>
+        <w:rPr>
+          <w:rFonts w:ascii="Times New Roman" w:hAnsi="Times New Roman" w:cs="Times New Roman"/>
+          <w:sz w:val="24"/>
+          <w:szCs w:val="24"/>
+        </w:rPr>
+        <w:t>Mosfet has 3W loss according to the its datasheet. 4.6 W is loss because of the diode which is measured from multiplying forward voltage and current passing the diode. The inductor has approximately 4.5 W loss and capacitor loss is ignored. Then total loss is approximately 12.1W. The efficiency is 174.4/185.5=%94. Switching elements cause the loss. If the frequency is decreased efficiency will be increased but ripple will be increased.</w:t>
       </w:r>
     </w:p>
     <w:p/>
@@ -2466,7 +2369,7 @@
           <w:lang w:val="en-US"/>
         </w:rPr>
       </w:pPr>
-      <w:bookmarkStart w:id="4" w:name="_Toc534214545"/>
+      <w:bookmarkStart w:id="3" w:name="_Toc534214545"/>
       <w:r>
         <w:rPr>
           <w:rFonts w:ascii="Times New Roman" w:hAnsi="Times New Roman" w:cs="Times New Roman"/>
@@ -2489,25 +2392,25 @@
         </w:rPr>
         <w:t>Boost Converter (Webench)</w:t>
       </w:r>
+      <w:bookmarkEnd w:id="3"/>
+    </w:p>
+    <w:p>
+      <w:pPr>
+        <w:pStyle w:val="Balk2"/>
+        <w:rPr>
+          <w:rFonts w:ascii="Times New Roman" w:hAnsi="Times New Roman" w:cs="Times New Roman"/>
+          <w:lang w:val="en-US"/>
+        </w:rPr>
+      </w:pPr>
+      <w:bookmarkStart w:id="4" w:name="_Toc534214546"/>
+      <w:r>
+        <w:rPr>
+          <w:rFonts w:ascii="Times New Roman" w:hAnsi="Times New Roman" w:cs="Times New Roman"/>
+          <w:lang w:val="en-US"/>
+        </w:rPr>
+        <w:t>3.1)</w:t>
+      </w:r>
       <w:bookmarkEnd w:id="4"/>
-    </w:p>
-    <w:p>
-      <w:pPr>
-        <w:pStyle w:val="Balk2"/>
-        <w:rPr>
-          <w:rFonts w:ascii="Times New Roman" w:hAnsi="Times New Roman" w:cs="Times New Roman"/>
-          <w:lang w:val="en-US"/>
-        </w:rPr>
-      </w:pPr>
-      <w:bookmarkStart w:id="5" w:name="_Toc534214546"/>
-      <w:r>
-        <w:rPr>
-          <w:rFonts w:ascii="Times New Roman" w:hAnsi="Times New Roman" w:cs="Times New Roman"/>
-          <w:lang w:val="en-US"/>
-        </w:rPr>
-        <w:t>3.1)</w:t>
-      </w:r>
-      <w:bookmarkEnd w:id="5"/>
     </w:p>
     <w:p>
       <w:pPr>
@@ -2860,7 +2763,7 @@
           <w:lang w:val="en-US"/>
         </w:rPr>
       </w:pPr>
-      <w:bookmarkStart w:id="6" w:name="_Toc534214547"/>
+      <w:bookmarkStart w:id="5" w:name="_Toc534214547"/>
       <w:r>
         <w:rPr>
           <w:rFonts w:ascii="Times New Roman" w:hAnsi="Times New Roman" w:cs="Times New Roman"/>
@@ -2875,7 +2778,7 @@
         </w:rPr>
         <w:t>)</w:t>
       </w:r>
-      <w:bookmarkEnd w:id="6"/>
+      <w:bookmarkEnd w:id="5"/>
     </w:p>
     <w:p>
       <w:pPr>
@@ -3049,7 +2952,7 @@
             <v:path o:extrusionok="f" gradientshapeok="t" o:connecttype="rect"/>
             <o:lock v:ext="edit" aspectratio="t"/>
           </v:shapetype>
-          <v:shape id="_x0000_i1025" type="#_x0000_t75" style="width:354.75pt;height:258pt">
+          <v:shape id="_x0000_i1025" type="#_x0000_t75" style="width:355.2pt;height:258pt">
             <v:imagedata r:id="rId19" o:title="Efficiency-Output Current"/>
           </v:shape>
         </w:pict>
@@ -3141,7 +3044,7 @@
         </w:rPr>
         <w:lastRenderedPageBreak/>
         <w:pict>
-          <v:shape id="_x0000_i1026" type="#_x0000_t75" style="width:373.5pt;height:271.5pt">
+          <v:shape id="_x0000_i1026" type="#_x0000_t75" style="width:373.8pt;height:271.8pt">
             <v:imagedata r:id="rId20" o:title="Ripple-Output Current"/>
           </v:shape>
         </w:pict>
@@ -3865,7 +3768,7 @@
           <w:rFonts w:ascii="Times New Roman" w:hAnsi="Times New Roman" w:cs="Times New Roman"/>
         </w:rPr>
         <w:pict>
-          <v:shape id="_x0000_i1027" type="#_x0000_t75" style="width:293.25pt;height:219pt">
+          <v:shape id="_x0000_i1027" type="#_x0000_t75" style="width:292.8pt;height:219pt">
             <v:imagedata r:id="rId30" o:title="Output Voltage -Time (SS)"/>
           </v:shape>
         </w:pict>
@@ -4023,7 +3926,7 @@
         </w:rPr>
         <w:lastRenderedPageBreak/>
         <w:pict>
-          <v:shape id="_x0000_i1028" type="#_x0000_t75" style="width:348.75pt;height:261.75pt">
+          <v:shape id="_x0000_i1028" type="#_x0000_t75" style="width:348.6pt;height:261.6pt">
             <v:imagedata r:id="rId32" o:title="Inductor Current -Time (SS)"/>
           </v:shape>
         </w:pict>
@@ -4121,7 +4024,7 @@
           <w:szCs w:val="22"/>
         </w:rPr>
         <w:pict>
-          <v:shape id="_x0000_i1029" type="#_x0000_t75" style="width:324pt;height:242.25pt">
+          <v:shape id="_x0000_i1029" type="#_x0000_t75" style="width:324pt;height:242.4pt">
             <v:imagedata r:id="rId33" o:title="Output Voltage &amp; Load Current vs Time for Load Transient"/>
           </v:shape>
         </w:pict>
@@ -4271,7 +4174,7 @@
           <w:lang w:val="en-US"/>
         </w:rPr>
       </w:pPr>
-      <w:bookmarkStart w:id="7" w:name="_Toc534214548"/>
+      <w:bookmarkStart w:id="6" w:name="_Toc534214548"/>
       <w:r>
         <w:rPr>
           <w:rFonts w:ascii="Times New Roman" w:hAnsi="Times New Roman" w:cs="Times New Roman"/>
@@ -4281,7 +4184,7 @@
         </w:rPr>
         <w:t>Comments</w:t>
       </w:r>
-      <w:bookmarkEnd w:id="7"/>
+      <w:bookmarkEnd w:id="6"/>
     </w:p>
     <w:p>
       <w:pPr>
@@ -4379,7 +4282,7 @@
           <w:lang w:val="en-US"/>
         </w:rPr>
       </w:pPr>
-      <w:bookmarkStart w:id="8" w:name="_Toc534214549"/>
+      <w:bookmarkStart w:id="7" w:name="_Toc534214549"/>
       <w:r>
         <w:rPr>
           <w:rFonts w:ascii="Times New Roman" w:hAnsi="Times New Roman" w:cs="Times New Roman"/>
@@ -4387,189 +4290,297 @@
         </w:rPr>
         <w:t>Conclusion</w:t>
       </w:r>
+      <w:bookmarkEnd w:id="7"/>
+    </w:p>
+    <w:p>
+      <w:pPr>
+        <w:jc w:val="both"/>
+        <w:rPr>
+          <w:rFonts w:ascii="Times New Roman" w:hAnsi="Times New Roman" w:cs="Times New Roman"/>
+          <w:color w:val="000000" w:themeColor="text1"/>
+          <w:sz w:val="24"/>
+          <w:szCs w:val="24"/>
+          <w:lang w:val="en-US"/>
+        </w:rPr>
+      </w:pPr>
+      <w:r>
+        <w:rPr>
+          <w:rFonts w:ascii="Times New Roman" w:hAnsi="Times New Roman" w:cs="Times New Roman"/>
+          <w:color w:val="000000" w:themeColor="text1"/>
+          <w:sz w:val="24"/>
+          <w:szCs w:val="24"/>
+          <w:lang w:val="en-US"/>
+        </w:rPr>
+        <w:tab/>
+      </w:r>
+    </w:p>
+    <w:p>
+      <w:pPr>
+        <w:jc w:val="both"/>
+        <w:rPr>
+          <w:rFonts w:ascii="Times New Roman" w:hAnsi="Times New Roman" w:cs="Times New Roman"/>
+          <w:color w:val="000000" w:themeColor="text1"/>
+          <w:sz w:val="24"/>
+          <w:szCs w:val="24"/>
+          <w:lang w:val="en-US"/>
+        </w:rPr>
+      </w:pPr>
+      <w:r>
+        <w:rPr>
+          <w:rFonts w:ascii="Times New Roman" w:hAnsi="Times New Roman" w:cs="Times New Roman"/>
+          <w:color w:val="000000" w:themeColor="text1"/>
+          <w:sz w:val="24"/>
+          <w:szCs w:val="24"/>
+          <w:lang w:val="en-US"/>
+        </w:rPr>
+        <w:tab/>
+      </w:r>
+      <w:r>
+        <w:rPr>
+          <w:rFonts w:ascii="Times New Roman" w:hAnsi="Times New Roman" w:cs="Times New Roman"/>
+          <w:color w:val="000000" w:themeColor="text1"/>
+          <w:sz w:val="24"/>
+          <w:szCs w:val="24"/>
+          <w:lang w:val="en-US"/>
+        </w:rPr>
+        <w:t xml:space="preserve">In this </w:t>
+      </w:r>
+      <w:r>
+        <w:rPr>
+          <w:rFonts w:ascii="Times New Roman" w:hAnsi="Times New Roman" w:cs="Times New Roman"/>
+          <w:color w:val="000000" w:themeColor="text1"/>
+          <w:sz w:val="24"/>
+          <w:szCs w:val="24"/>
+          <w:lang w:val="en-US"/>
+        </w:rPr>
+        <w:t>project</w:t>
+      </w:r>
+      <w:r>
+        <w:rPr>
+          <w:rFonts w:ascii="Times New Roman" w:hAnsi="Times New Roman" w:cs="Times New Roman"/>
+          <w:color w:val="000000" w:themeColor="text1"/>
+          <w:sz w:val="24"/>
+          <w:szCs w:val="24"/>
+          <w:lang w:val="en-US"/>
+        </w:rPr>
+        <w:t xml:space="preserve">, </w:t>
+      </w:r>
+      <w:r>
+        <w:rPr>
+          <w:rFonts w:ascii="Times New Roman" w:hAnsi="Times New Roman" w:cs="Times New Roman"/>
+          <w:color w:val="000000" w:themeColor="text1"/>
+          <w:sz w:val="24"/>
+          <w:szCs w:val="24"/>
+          <w:lang w:val="en-US"/>
+        </w:rPr>
+        <w:t xml:space="preserve">firstly, a </w:t>
+      </w:r>
+      <w:r>
+        <w:rPr>
+          <w:rFonts w:ascii="Times New Roman" w:hAnsi="Times New Roman" w:cs="Times New Roman"/>
+          <w:color w:val="000000" w:themeColor="text1"/>
+          <w:sz w:val="24"/>
+          <w:szCs w:val="24"/>
+          <w:lang w:val="en-US"/>
+        </w:rPr>
+        <w:t xml:space="preserve">DC motor drive which is fed by 3-phase AC grid, rectified with </w:t>
+      </w:r>
+      <w:r>
+        <w:rPr>
+          <w:rFonts w:ascii="Times New Roman" w:hAnsi="Times New Roman" w:cs="Times New Roman"/>
+          <w:color w:val="000000" w:themeColor="text1"/>
+          <w:sz w:val="24"/>
+          <w:szCs w:val="24"/>
+          <w:lang w:val="en-US"/>
+        </w:rPr>
+        <w:t xml:space="preserve">3-phase </w:t>
+      </w:r>
+      <w:r>
+        <w:rPr>
+          <w:rFonts w:ascii="Times New Roman" w:hAnsi="Times New Roman" w:cs="Times New Roman"/>
+          <w:color w:val="000000" w:themeColor="text1"/>
+          <w:sz w:val="24"/>
+          <w:szCs w:val="24"/>
+          <w:lang w:val="en-US"/>
+        </w:rPr>
+        <w:t>full-bridge rectifier, is analyzed</w:t>
+      </w:r>
+      <w:r>
+        <w:rPr>
+          <w:rFonts w:ascii="Times New Roman" w:hAnsi="Times New Roman" w:cs="Times New Roman"/>
+          <w:color w:val="000000" w:themeColor="text1"/>
+          <w:sz w:val="24"/>
+          <w:szCs w:val="24"/>
+          <w:lang w:val="en-US"/>
+        </w:rPr>
+        <w:t xml:space="preserve">. We </w:t>
+      </w:r>
+      <w:r>
+        <w:rPr>
+          <w:rFonts w:ascii="Times New Roman" w:hAnsi="Times New Roman" w:cs="Times New Roman"/>
+          <w:color w:val="000000" w:themeColor="text1"/>
+          <w:sz w:val="24"/>
+          <w:szCs w:val="24"/>
+          <w:lang w:val="en-US"/>
+        </w:rPr>
+        <w:t xml:space="preserve">controlled </w:t>
+      </w:r>
+      <w:r>
+        <w:rPr>
+          <w:rFonts w:ascii="Times New Roman" w:hAnsi="Times New Roman" w:cs="Times New Roman"/>
+          <w:color w:val="000000" w:themeColor="text1"/>
+          <w:sz w:val="24"/>
+          <w:szCs w:val="24"/>
+          <w:lang w:val="en-US"/>
+        </w:rPr>
+        <w:t>the DC Motor’s speed with a PI controller closed loop system. Since the</w:t>
+      </w:r>
+      <w:r>
+        <w:rPr>
+          <w:rFonts w:ascii="Times New Roman" w:hAnsi="Times New Roman" w:cs="Times New Roman"/>
+          <w:color w:val="000000" w:themeColor="text1"/>
+          <w:sz w:val="24"/>
+          <w:szCs w:val="24"/>
+          <w:lang w:val="en-US"/>
+        </w:rPr>
+        <w:t xml:space="preserve"> firing angles </w:t>
+      </w:r>
+      <w:r>
+        <w:rPr>
+          <w:rFonts w:ascii="Times New Roman" w:hAnsi="Times New Roman" w:cs="Times New Roman"/>
+          <w:color w:val="000000" w:themeColor="text1"/>
+          <w:sz w:val="24"/>
+          <w:szCs w:val="24"/>
+          <w:lang w:val="en-US"/>
+        </w:rPr>
+        <w:t>are used in regulation of the speed, our aim is to design the controller in order to change the firing angles accordingly. For this reason, output speed is feedback to our reference point and via PI controller, the regulation process is done by changing the firing angle.</w:t>
+      </w:r>
+    </w:p>
+    <w:p>
+      <w:pPr>
+        <w:jc w:val="both"/>
+        <w:rPr>
+          <w:rFonts w:ascii="Times New Roman" w:hAnsi="Times New Roman" w:cs="Times New Roman"/>
+          <w:color w:val="000000" w:themeColor="text1"/>
+          <w:sz w:val="24"/>
+          <w:szCs w:val="24"/>
+          <w:lang w:val="en-US"/>
+        </w:rPr>
+      </w:pPr>
+      <w:r>
+        <w:rPr>
+          <w:rFonts w:ascii="Times New Roman" w:hAnsi="Times New Roman" w:cs="Times New Roman"/>
+          <w:color w:val="000000" w:themeColor="text1"/>
+          <w:sz w:val="24"/>
+          <w:szCs w:val="24"/>
+          <w:lang w:val="en-US"/>
+        </w:rPr>
+        <w:tab/>
+      </w:r>
+      <w:r>
+        <w:rPr>
+          <w:rFonts w:ascii="Times New Roman" w:hAnsi="Times New Roman" w:cs="Times New Roman"/>
+          <w:color w:val="000000" w:themeColor="text1"/>
+          <w:sz w:val="24"/>
+          <w:szCs w:val="24"/>
+          <w:lang w:val="en-US"/>
+        </w:rPr>
+        <w:t>Secondly, a Buck converter is designed and simulated on Simulink</w:t>
+      </w:r>
+      <w:r>
+        <w:rPr>
+          <w:rFonts w:ascii="Times New Roman" w:hAnsi="Times New Roman" w:cs="Times New Roman"/>
+          <w:color w:val="000000" w:themeColor="text1"/>
+          <w:sz w:val="24"/>
+          <w:szCs w:val="24"/>
+          <w:lang w:val="en-US"/>
+        </w:rPr>
+        <w:t>.</w:t>
+      </w:r>
+      <w:r>
+        <w:rPr>
+          <w:rFonts w:ascii="Times New Roman" w:hAnsi="Times New Roman" w:cs="Times New Roman"/>
+          <w:color w:val="000000" w:themeColor="text1"/>
+          <w:sz w:val="24"/>
+          <w:szCs w:val="24"/>
+          <w:lang w:val="en-US"/>
+        </w:rPr>
+        <w:t xml:space="preserve"> The switching frequency and inductance values are chosen to be affordable and output voltage ripple to be low. Also, commercial components are chosen and analyzed for Buck converter for real-time applications. At last, a financial analysis is done for the converter.</w:t>
+      </w:r>
+    </w:p>
+    <w:p>
+      <w:pPr>
+        <w:jc w:val="both"/>
+        <w:rPr>
+          <w:rFonts w:ascii="Times New Roman" w:hAnsi="Times New Roman" w:cs="Times New Roman"/>
+          <w:color w:val="000000" w:themeColor="text1"/>
+          <w:sz w:val="24"/>
+          <w:szCs w:val="24"/>
+          <w:lang w:val="en-US"/>
+        </w:rPr>
+      </w:pPr>
+      <w:r>
+        <w:rPr>
+          <w:rFonts w:ascii="Times New Roman" w:hAnsi="Times New Roman" w:cs="Times New Roman"/>
+          <w:color w:val="000000" w:themeColor="text1"/>
+          <w:sz w:val="24"/>
+          <w:szCs w:val="24"/>
+          <w:lang w:val="en-US"/>
+        </w:rPr>
+        <w:tab/>
+      </w:r>
+      <w:r>
+        <w:rPr>
+          <w:rFonts w:ascii="Times New Roman" w:hAnsi="Times New Roman" w:cs="Times New Roman"/>
+          <w:color w:val="000000" w:themeColor="text1"/>
+          <w:sz w:val="24"/>
+          <w:szCs w:val="24"/>
+          <w:lang w:val="en-US"/>
+        </w:rPr>
+        <w:t xml:space="preserve">Finally, </w:t>
+      </w:r>
+      <w:r>
+        <w:rPr>
+          <w:rFonts w:ascii="Times New Roman" w:hAnsi="Times New Roman" w:cs="Times New Roman"/>
+          <w:color w:val="000000" w:themeColor="text1"/>
+          <w:sz w:val="24"/>
+          <w:szCs w:val="24"/>
+          <w:lang w:val="en-US"/>
+        </w:rPr>
+        <w:t xml:space="preserve">a Boost converter is designed on Webench which is a digital platform of Texas Instruments. In Webench, an engineer can design various converter topologies with given parameters. It includes all IC’s and the sample application notes and analysis of each application. This helps the designer a lot in design process and make proper and fast calculations and analysis. In the project, with the given parameters, an IC is chosen and designed on Webench. </w:t>
+      </w:r>
+      <w:r>
+        <w:rPr>
+          <w:rFonts w:ascii="Times New Roman" w:hAnsi="Times New Roman" w:cs="Times New Roman"/>
+          <w:color w:val="000000" w:themeColor="text1"/>
+          <w:sz w:val="24"/>
+          <w:szCs w:val="24"/>
+          <w:lang w:val="en-US"/>
+        </w:rPr>
+        <w:t xml:space="preserve">Starting with analysis of output voltage ripples and load currents, required arrangements are done and the performance is improved. </w:t>
+      </w:r>
+      <w:r>
+        <w:rPr>
+          <w:rFonts w:ascii="Times New Roman" w:hAnsi="Times New Roman" w:cs="Times New Roman"/>
+          <w:color w:val="000000" w:themeColor="text1"/>
+          <w:sz w:val="24"/>
+          <w:szCs w:val="24"/>
+          <w:lang w:val="en-US"/>
+        </w:rPr>
+        <w:t>With the help of the charts given, the best match is chosen and efficiency, power and cost analysis are done. After that,</w:t>
+      </w:r>
+      <w:r>
+        <w:rPr>
+          <w:rFonts w:ascii="Times New Roman" w:hAnsi="Times New Roman" w:cs="Times New Roman"/>
+          <w:color w:val="000000" w:themeColor="text1"/>
+          <w:sz w:val="24"/>
+          <w:szCs w:val="24"/>
+          <w:lang w:val="en-US"/>
+        </w:rPr>
+        <w:t xml:space="preserve"> the resultant performance characteristics and other info related with BOM and footprints are illustrated.</w:t>
+      </w:r>
+      <w:bookmarkStart w:id="8" w:name="_GoBack"/>
       <w:bookmarkEnd w:id="8"/>
-    </w:p>
-    <w:p>
-      <w:pPr>
-        <w:jc w:val="both"/>
-        <w:rPr>
-          <w:rFonts w:ascii="Times New Roman" w:hAnsi="Times New Roman" w:cs="Times New Roman"/>
-          <w:color w:val="000000" w:themeColor="text1"/>
-          <w:sz w:val="24"/>
-          <w:szCs w:val="24"/>
-          <w:lang w:val="en-US"/>
-        </w:rPr>
-      </w:pPr>
-      <w:r>
-        <w:rPr>
-          <w:rFonts w:ascii="Times New Roman" w:hAnsi="Times New Roman" w:cs="Times New Roman"/>
-          <w:color w:val="000000" w:themeColor="text1"/>
-          <w:sz w:val="24"/>
-          <w:szCs w:val="24"/>
-          <w:lang w:val="en-US"/>
-        </w:rPr>
-        <w:tab/>
-      </w:r>
-    </w:p>
-    <w:p>
-      <w:pPr>
-        <w:jc w:val="both"/>
-        <w:rPr>
-          <w:rFonts w:ascii="Times New Roman" w:hAnsi="Times New Roman" w:cs="Times New Roman"/>
-          <w:color w:val="000000" w:themeColor="text1"/>
-          <w:sz w:val="24"/>
-          <w:szCs w:val="24"/>
-          <w:lang w:val="en-US"/>
-        </w:rPr>
-      </w:pPr>
-      <w:r>
-        <w:rPr>
-          <w:rFonts w:ascii="Times New Roman" w:hAnsi="Times New Roman" w:cs="Times New Roman"/>
-          <w:color w:val="000000" w:themeColor="text1"/>
-          <w:sz w:val="24"/>
-          <w:szCs w:val="24"/>
-          <w:lang w:val="en-US"/>
-        </w:rPr>
-        <w:tab/>
-      </w:r>
-      <w:r>
-        <w:rPr>
-          <w:rFonts w:ascii="Times New Roman" w:hAnsi="Times New Roman" w:cs="Times New Roman"/>
-          <w:color w:val="000000" w:themeColor="text1"/>
-          <w:sz w:val="24"/>
-          <w:szCs w:val="24"/>
-          <w:lang w:val="en-US"/>
-        </w:rPr>
-        <w:t xml:space="preserve">In this document, controlled rectifiers with different topologies are </w:t>
-      </w:r>
-      <w:proofErr w:type="spellStart"/>
-      <w:r>
-        <w:rPr>
-          <w:rFonts w:ascii="Times New Roman" w:hAnsi="Times New Roman" w:cs="Times New Roman"/>
-          <w:color w:val="000000" w:themeColor="text1"/>
-          <w:sz w:val="24"/>
-          <w:szCs w:val="24"/>
-          <w:lang w:val="en-US"/>
-        </w:rPr>
-        <w:t>analysed</w:t>
-      </w:r>
-      <w:proofErr w:type="spellEnd"/>
-      <w:r>
-        <w:rPr>
-          <w:rFonts w:ascii="Times New Roman" w:hAnsi="Times New Roman" w:cs="Times New Roman"/>
-          <w:color w:val="000000" w:themeColor="text1"/>
-          <w:sz w:val="24"/>
-          <w:szCs w:val="24"/>
-          <w:lang w:val="en-US"/>
-        </w:rPr>
-        <w:t>. The effect of firing angles onto output voltage and currents and the resultant effect of THDs and effects are examined. Characteristics for each topology is mathematically derived and explained respectively.</w:t>
-      </w:r>
-    </w:p>
-    <w:p>
-      <w:pPr>
-        <w:jc w:val="both"/>
-        <w:rPr>
-          <w:rFonts w:ascii="Times New Roman" w:hAnsi="Times New Roman" w:cs="Times New Roman"/>
-          <w:color w:val="000000" w:themeColor="text1"/>
-          <w:sz w:val="24"/>
-          <w:szCs w:val="24"/>
-          <w:lang w:val="en-US"/>
-        </w:rPr>
-      </w:pPr>
-      <w:r>
-        <w:rPr>
-          <w:rFonts w:ascii="Times New Roman" w:hAnsi="Times New Roman" w:cs="Times New Roman"/>
-          <w:color w:val="000000" w:themeColor="text1"/>
-          <w:sz w:val="24"/>
-          <w:szCs w:val="24"/>
-          <w:lang w:val="en-US"/>
-        </w:rPr>
-        <w:tab/>
-        <w:t xml:space="preserve">DC motor drive which is fed by 3-phase AC grid, rectified with full-bridge rectifier, is </w:t>
-      </w:r>
-      <w:r>
-        <w:rPr>
-          <w:rFonts w:ascii="Times New Roman" w:hAnsi="Times New Roman" w:cs="Times New Roman"/>
-          <w:color w:val="000000" w:themeColor="text1"/>
-          <w:sz w:val="24"/>
-          <w:szCs w:val="24"/>
-          <w:lang w:val="en-US"/>
-        </w:rPr>
-        <w:t>analyzed</w:t>
-      </w:r>
-      <w:r>
-        <w:rPr>
-          <w:rFonts w:ascii="Times New Roman" w:hAnsi="Times New Roman" w:cs="Times New Roman"/>
-          <w:color w:val="000000" w:themeColor="text1"/>
-          <w:sz w:val="24"/>
-          <w:szCs w:val="24"/>
-          <w:lang w:val="en-US"/>
-        </w:rPr>
-        <w:t>. Output waveforms are illustrated such as speed, back emf voltage and armature current etc. Two methods, combining capacitor and inductors accordingly, are proposed to reduce the ripple at the output torque which is related with the output current.</w:t>
-      </w:r>
-      <w:r>
-        <w:rPr>
-          <w:rFonts w:ascii="Times New Roman" w:hAnsi="Times New Roman" w:cs="Times New Roman"/>
-          <w:color w:val="000000" w:themeColor="text1"/>
-          <w:sz w:val="24"/>
-          <w:szCs w:val="24"/>
-          <w:lang w:val="en-US"/>
-        </w:rPr>
-        <w:t xml:space="preserve"> Power and efficiency calculations are done. They are illustrated in the pie chart.</w:t>
-      </w:r>
-    </w:p>
-    <w:p>
-      <w:pPr>
-        <w:jc w:val="both"/>
-        <w:rPr>
-          <w:rFonts w:ascii="Times New Roman" w:hAnsi="Times New Roman" w:cs="Times New Roman"/>
-          <w:color w:val="000000" w:themeColor="text1"/>
-          <w:sz w:val="24"/>
-          <w:szCs w:val="24"/>
-          <w:lang w:val="en-US"/>
-        </w:rPr>
-      </w:pPr>
-      <w:r>
-        <w:rPr>
-          <w:rFonts w:ascii="Times New Roman" w:hAnsi="Times New Roman" w:cs="Times New Roman"/>
-          <w:color w:val="000000" w:themeColor="text1"/>
-          <w:sz w:val="24"/>
-          <w:szCs w:val="24"/>
-          <w:lang w:val="en-US"/>
-        </w:rPr>
-        <w:tab/>
-        <w:t xml:space="preserve">12-pulse rectifier is </w:t>
-      </w:r>
-      <w:r>
-        <w:rPr>
-          <w:rFonts w:ascii="Times New Roman" w:hAnsi="Times New Roman" w:cs="Times New Roman"/>
-          <w:color w:val="000000" w:themeColor="text1"/>
-          <w:sz w:val="24"/>
-          <w:szCs w:val="24"/>
-          <w:lang w:val="en-US"/>
-        </w:rPr>
-        <w:t>analyzed</w:t>
-      </w:r>
-      <w:r>
-        <w:rPr>
-          <w:rFonts w:ascii="Times New Roman" w:hAnsi="Times New Roman" w:cs="Times New Roman"/>
-          <w:color w:val="000000" w:themeColor="text1"/>
-          <w:sz w:val="24"/>
-          <w:szCs w:val="24"/>
-          <w:lang w:val="en-US"/>
-        </w:rPr>
-        <w:t xml:space="preserve"> and compared with the full-bridge rectifiers. Advantageous and disadvantageous of 12-pulse rectifier are discussed and compared with the other converter topologies.</w:t>
-      </w:r>
-      <w:r>
-        <w:rPr>
-          <w:rFonts w:ascii="Times New Roman" w:hAnsi="Times New Roman" w:cs="Times New Roman"/>
-          <w:color w:val="000000" w:themeColor="text1"/>
-          <w:sz w:val="24"/>
-          <w:szCs w:val="24"/>
-          <w:lang w:val="en-US"/>
-        </w:rPr>
-        <w:t xml:space="preserve"> </w:t>
-      </w:r>
     </w:p>
     <w:p>
       <w:pPr>
@@ -4716,8 +4727,35 @@
           <w:sz w:val="24"/>
           <w:szCs w:val="24"/>
         </w:rPr>
-        <w:t>https://www.digikey.com/product-detail/e</w:t>
-      </w:r>
+        <w:t>https://www.digikey.com/product-detail/en/api-delevan-inc/DC1390-184K/DC1390-184K-ND/4202759</w:t>
+      </w:r>
+      <w:r>
+        <w:rPr>
+          <w:rFonts w:ascii="Times New Roman" w:hAnsi="Times New Roman" w:cs="Times New Roman"/>
+          <w:sz w:val="24"/>
+          <w:szCs w:val="24"/>
+        </w:rPr>
+        <w:t xml:space="preserve"> </w:t>
+      </w:r>
+      <w:r>
+        <w:rPr>
+          <w:rFonts w:ascii="Times New Roman" w:hAnsi="Times New Roman" w:cs="Times New Roman"/>
+          <w:b/>
+          <w:sz w:val="24"/>
+          <w:szCs w:val="24"/>
+        </w:rPr>
+        <w:t>(inductor price)</w:t>
+      </w:r>
+    </w:p>
+    <w:p>
+      <w:pPr>
+        <w:spacing w:line="360" w:lineRule="auto"/>
+        <w:rPr>
+          <w:rFonts w:ascii="Times New Roman" w:hAnsi="Times New Roman" w:cs="Times New Roman"/>
+          <w:sz w:val="24"/>
+          <w:szCs w:val="24"/>
+        </w:rPr>
+      </w:pPr>
       <w:r>
         <w:rPr>
           <w:rStyle w:val="Kpr"/>
@@ -4726,7 +4764,7 @@
           <w:sz w:val="24"/>
           <w:szCs w:val="24"/>
         </w:rPr>
-        <w:t>n</w:t>
+        <w:t xml:space="preserve">[3] </w:t>
       </w:r>
       <w:r>
         <w:rPr>
@@ -4736,7 +4774,7 @@
           <w:sz w:val="24"/>
           <w:szCs w:val="24"/>
         </w:rPr>
-        <w:t>/api-delevan-inc/DC1390-184K/DC1390-184K-ND/4202759</w:t>
+        <w:t>http://www.delevan.com/seriesPDFs/DC1390.pdf</w:t>
       </w:r>
       <w:r>
         <w:rPr>
@@ -4753,7 +4791,65 @@
           <w:sz w:val="24"/>
           <w:szCs w:val="24"/>
         </w:rPr>
-        <w:t>(ind</w:t>
+        <w:t>(inductor datasheet)</w:t>
+      </w:r>
+    </w:p>
+    <w:p>
+      <w:pPr>
+        <w:spacing w:line="360" w:lineRule="auto"/>
+        <w:rPr>
+          <w:rFonts w:ascii="Times New Roman" w:hAnsi="Times New Roman" w:cs="Times New Roman"/>
+          <w:sz w:val="24"/>
+          <w:szCs w:val="24"/>
+        </w:rPr>
+      </w:pPr>
+      <w:r>
+        <w:rPr>
+          <w:rStyle w:val="Kpr"/>
+          <w:rFonts w:ascii="Times New Roman" w:hAnsi="Times New Roman" w:cs="Times New Roman"/>
+          <w:color w:val="auto"/>
+          <w:sz w:val="24"/>
+          <w:szCs w:val="24"/>
+        </w:rPr>
+        <w:t xml:space="preserve">[4] </w:t>
+      </w:r>
+      <w:r>
+        <w:rPr>
+          <w:rStyle w:val="Kpr"/>
+          <w:rFonts w:ascii="Times New Roman" w:hAnsi="Times New Roman" w:cs="Times New Roman"/>
+          <w:color w:val="auto"/>
+          <w:sz w:val="24"/>
+          <w:szCs w:val="24"/>
+        </w:rPr>
+        <w:t>https://www.digikey.com/product-detail/en/vishay-</w:t>
+      </w:r>
+      <w:r>
+        <w:rPr>
+          <w:rStyle w:val="Kpr"/>
+          <w:rFonts w:ascii="Times New Roman" w:hAnsi="Times New Roman" w:cs="Times New Roman"/>
+          <w:color w:val="auto"/>
+          <w:sz w:val="24"/>
+          <w:szCs w:val="24"/>
+        </w:rPr>
+        <w:t>s</w:t>
+      </w:r>
+      <w:r>
+        <w:rPr>
+          <w:rStyle w:val="Kpr"/>
+          <w:rFonts w:ascii="Times New Roman" w:hAnsi="Times New Roman" w:cs="Times New Roman"/>
+          <w:color w:val="auto"/>
+          <w:sz w:val="24"/>
+          <w:szCs w:val="24"/>
+        </w:rPr>
+        <w:t>prague/30D156M040BA6A/30D156M040BA6A-ND/5609488</w:t>
+      </w:r>
+      <w:r>
+        <w:rPr>
+          <w:rFonts w:ascii="Times New Roman" w:hAnsi="Times New Roman" w:cs="Times New Roman"/>
+          <w:sz w:val="24"/>
+          <w:szCs w:val="24"/>
+        </w:rPr>
+        <w:t xml:space="preserve"> (</w:t>
       </w:r>
       <w:r>
         <w:rPr>
@@ -4762,7 +4858,45 @@
           <w:sz w:val="24"/>
           <w:szCs w:val="24"/>
         </w:rPr>
-        <w:t>uctor</w:t>
+        <w:t>capacitor price)</w:t>
+      </w:r>
+    </w:p>
+    <w:p>
+      <w:pPr>
+        <w:spacing w:line="360" w:lineRule="auto"/>
+        <w:rPr>
+          <w:rFonts w:ascii="Times New Roman" w:hAnsi="Times New Roman" w:cs="Times New Roman"/>
+          <w:sz w:val="24"/>
+          <w:szCs w:val="24"/>
+        </w:rPr>
+      </w:pPr>
+      <w:r>
+        <w:rPr>
+          <w:rStyle w:val="Kpr"/>
+          <w:rFonts w:ascii="Times New Roman" w:hAnsi="Times New Roman" w:cs="Times New Roman"/>
+          <w:color w:val="auto"/>
+          <w:sz w:val="24"/>
+          <w:szCs w:val="24"/>
+        </w:rPr>
+        <w:t xml:space="preserve">[5] </w:t>
+      </w:r>
+      <w:r>
+        <w:rPr>
+          <w:rStyle w:val="Kpr"/>
+          <w:rFonts w:ascii="Times New Roman" w:hAnsi="Times New Roman" w:cs="Times New Roman"/>
+          <w:color w:val="auto"/>
+          <w:sz w:val="24"/>
+          <w:szCs w:val="24"/>
+        </w:rPr>
+        <w:t>http://www.vishay.com/docs/42041/30d.pdf</w:t>
+      </w:r>
+      <w:r>
+        <w:rPr>
+          <w:rFonts w:ascii="Times New Roman" w:hAnsi="Times New Roman" w:cs="Times New Roman"/>
+          <w:sz w:val="24"/>
+          <w:szCs w:val="24"/>
+        </w:rPr>
+        <w:t xml:space="preserve"> </w:t>
       </w:r>
       <w:r>
         <w:rPr>
@@ -4771,7 +4905,7 @@
           <w:sz w:val="24"/>
           <w:szCs w:val="24"/>
         </w:rPr>
-        <w:t xml:space="preserve"> price)</w:t>
+        <w:t>(capacitor datasheet)</w:t>
       </w:r>
     </w:p>
     <w:p>
@@ -4791,7 +4925,7 @@
           <w:sz w:val="24"/>
           <w:szCs w:val="24"/>
         </w:rPr>
-        <w:t xml:space="preserve">[3] </w:t>
+        <w:t xml:space="preserve">[6] </w:t>
       </w:r>
       <w:r>
         <w:rPr>
@@ -4801,7 +4935,18 @@
           <w:sz w:val="24"/>
           <w:szCs w:val="24"/>
         </w:rPr>
-        <w:t>http://www.delevan.com/seriesPDFs/DC1390.pdf</w:t>
+        <w:t>https://www.digikey.com/product-detail/en/taiwan-semiconductor-corporation/SK12H60-</w:t>
+      </w:r>
+      <w:r>
+        <w:rPr>
+          <w:rStyle w:val="Kpr"/>
+          <w:rFonts w:ascii="Times New Roman" w:hAnsi="Times New Roman" w:cs="Times New Roman"/>
+          <w:color w:val="auto"/>
+          <w:sz w:val="24"/>
+          <w:szCs w:val="24"/>
+        </w:rPr>
+        <w:lastRenderedPageBreak/>
+        <w:t>A0G/SK12H60A0G-ND/7376931</w:t>
       </w:r>
       <w:r>
         <w:rPr>
@@ -4818,7 +4963,45 @@
           <w:sz w:val="24"/>
           <w:szCs w:val="24"/>
         </w:rPr>
-        <w:t>(ind</w:t>
+        <w:t>(diode price)</w:t>
+      </w:r>
+    </w:p>
+    <w:p>
+      <w:pPr>
+        <w:spacing w:line="360" w:lineRule="auto"/>
+        <w:rPr>
+          <w:rFonts w:ascii="Times New Roman" w:hAnsi="Times New Roman" w:cs="Times New Roman"/>
+          <w:sz w:val="24"/>
+          <w:szCs w:val="24"/>
+        </w:rPr>
+      </w:pPr>
+      <w:r>
+        <w:rPr>
+          <w:rStyle w:val="Kpr"/>
+          <w:rFonts w:ascii="Times New Roman" w:hAnsi="Times New Roman" w:cs="Times New Roman"/>
+          <w:color w:val="auto"/>
+          <w:sz w:val="24"/>
+          <w:szCs w:val="24"/>
+        </w:rPr>
+        <w:t xml:space="preserve">[7] </w:t>
+      </w:r>
+      <w:r>
+        <w:rPr>
+          <w:rStyle w:val="Kpr"/>
+          <w:rFonts w:ascii="Times New Roman" w:hAnsi="Times New Roman" w:cs="Times New Roman"/>
+          <w:color w:val="auto"/>
+          <w:sz w:val="24"/>
+          <w:szCs w:val="24"/>
+        </w:rPr>
+        <w:t>http://www.taiwansemi.com/products/datasheet/SK12H45%20SERIES_E13.pdf</w:t>
+      </w:r>
+      <w:r>
+        <w:rPr>
+          <w:rFonts w:ascii="Times New Roman" w:hAnsi="Times New Roman" w:cs="Times New Roman"/>
+          <w:sz w:val="24"/>
+          <w:szCs w:val="24"/>
+        </w:rPr>
+        <w:t xml:space="preserve"> </w:t>
       </w:r>
       <w:r>
         <w:rPr>
@@ -4827,7 +5010,45 @@
           <w:sz w:val="24"/>
           <w:szCs w:val="24"/>
         </w:rPr>
-        <w:t>uctor</w:t>
+        <w:t>(diode datasheet)</w:t>
+      </w:r>
+    </w:p>
+    <w:p>
+      <w:pPr>
+        <w:spacing w:line="360" w:lineRule="auto"/>
+        <w:rPr>
+          <w:rFonts w:ascii="Times New Roman" w:hAnsi="Times New Roman" w:cs="Times New Roman"/>
+          <w:sz w:val="24"/>
+          <w:szCs w:val="24"/>
+        </w:rPr>
+      </w:pPr>
+      <w:r>
+        <w:rPr>
+          <w:rStyle w:val="Kpr"/>
+          <w:rFonts w:ascii="Times New Roman" w:hAnsi="Times New Roman" w:cs="Times New Roman"/>
+          <w:color w:val="auto"/>
+          <w:sz w:val="24"/>
+          <w:szCs w:val="24"/>
+        </w:rPr>
+        <w:t xml:space="preserve">[8] </w:t>
+      </w:r>
+      <w:r>
+        <w:rPr>
+          <w:rStyle w:val="Kpr"/>
+          <w:rFonts w:ascii="Times New Roman" w:hAnsi="Times New Roman" w:cs="Times New Roman"/>
+          <w:color w:val="auto"/>
+          <w:sz w:val="24"/>
+          <w:szCs w:val="24"/>
+        </w:rPr>
+        <w:t>https://www.digikey.com/product-detail/en/micro-commercial-co/MCQ12N06-TP/MCQ12N06-TPMSDKR-ND/9656008</w:t>
+      </w:r>
+      <w:r>
+        <w:rPr>
+          <w:rFonts w:ascii="Times New Roman" w:hAnsi="Times New Roman" w:cs="Times New Roman"/>
+          <w:sz w:val="24"/>
+          <w:szCs w:val="24"/>
+        </w:rPr>
+        <w:t xml:space="preserve"> </w:t>
       </w:r>
       <w:r>
         <w:rPr>
@@ -4836,427 +5057,7 @@
           <w:sz w:val="24"/>
           <w:szCs w:val="24"/>
         </w:rPr>
-        <w:t xml:space="preserve"> datasheet)</w:t>
-      </w:r>
-    </w:p>
-    <w:p>
-      <w:pPr>
-        <w:spacing w:line="360" w:lineRule="auto"/>
-        <w:rPr>
-          <w:rFonts w:ascii="Times New Roman" w:hAnsi="Times New Roman" w:cs="Times New Roman"/>
-          <w:sz w:val="24"/>
-          <w:szCs w:val="24"/>
-        </w:rPr>
-      </w:pPr>
-      <w:r>
-        <w:rPr>
-          <w:rStyle w:val="Kpr"/>
-          <w:rFonts w:ascii="Times New Roman" w:hAnsi="Times New Roman" w:cs="Times New Roman"/>
-          <w:color w:val="auto"/>
-          <w:sz w:val="24"/>
-          <w:szCs w:val="24"/>
-        </w:rPr>
-        <w:t xml:space="preserve">[4] </w:t>
-      </w:r>
-      <w:r>
-        <w:rPr>
-          <w:rStyle w:val="Kpr"/>
-          <w:rFonts w:ascii="Times New Roman" w:hAnsi="Times New Roman" w:cs="Times New Roman"/>
-          <w:color w:val="auto"/>
-          <w:sz w:val="24"/>
-          <w:szCs w:val="24"/>
-        </w:rPr>
-        <w:t>https://www.digikey.com/product-detail/en/vishay-</w:t>
-      </w:r>
-      <w:r>
-        <w:rPr>
-          <w:rStyle w:val="Kpr"/>
-          <w:rFonts w:ascii="Times New Roman" w:hAnsi="Times New Roman" w:cs="Times New Roman"/>
-          <w:color w:val="auto"/>
-          <w:sz w:val="24"/>
-          <w:szCs w:val="24"/>
-        </w:rPr>
-        <w:t>s</w:t>
-      </w:r>
-      <w:r>
-        <w:rPr>
-          <w:rStyle w:val="Kpr"/>
-          <w:rFonts w:ascii="Times New Roman" w:hAnsi="Times New Roman" w:cs="Times New Roman"/>
-          <w:color w:val="auto"/>
-          <w:sz w:val="24"/>
-          <w:szCs w:val="24"/>
-        </w:rPr>
-        <w:t>prague/30D156M040BA6A/30D156M040BA6A-ND/5609488</w:t>
-      </w:r>
-      <w:r>
-        <w:rPr>
-          <w:rFonts w:ascii="Times New Roman" w:hAnsi="Times New Roman" w:cs="Times New Roman"/>
-          <w:sz w:val="24"/>
-          <w:szCs w:val="24"/>
-        </w:rPr>
-        <w:t xml:space="preserve"> (</w:t>
-      </w:r>
-      <w:r>
-        <w:rPr>
-          <w:rFonts w:ascii="Times New Roman" w:hAnsi="Times New Roman" w:cs="Times New Roman"/>
-          <w:b/>
-          <w:sz w:val="24"/>
-          <w:szCs w:val="24"/>
-        </w:rPr>
-        <w:t>cap</w:t>
-      </w:r>
-      <w:r>
-        <w:rPr>
-          <w:rFonts w:ascii="Times New Roman" w:hAnsi="Times New Roman" w:cs="Times New Roman"/>
-          <w:b/>
-          <w:sz w:val="24"/>
-          <w:szCs w:val="24"/>
-        </w:rPr>
-        <w:t>acitor</w:t>
-      </w:r>
-      <w:r>
-        <w:rPr>
-          <w:rFonts w:ascii="Times New Roman" w:hAnsi="Times New Roman" w:cs="Times New Roman"/>
-          <w:b/>
-          <w:sz w:val="24"/>
-          <w:szCs w:val="24"/>
-        </w:rPr>
-        <w:t xml:space="preserve"> price)</w:t>
-      </w:r>
-    </w:p>
-    <w:p>
-      <w:pPr>
-        <w:spacing w:line="360" w:lineRule="auto"/>
-        <w:rPr>
-          <w:rFonts w:ascii="Times New Roman" w:hAnsi="Times New Roman" w:cs="Times New Roman"/>
-          <w:sz w:val="24"/>
-          <w:szCs w:val="24"/>
-        </w:rPr>
-      </w:pPr>
-      <w:r>
-        <w:rPr>
-          <w:rStyle w:val="Kpr"/>
-          <w:rFonts w:ascii="Times New Roman" w:hAnsi="Times New Roman" w:cs="Times New Roman"/>
-          <w:color w:val="auto"/>
-          <w:sz w:val="24"/>
-          <w:szCs w:val="24"/>
-        </w:rPr>
-        <w:t xml:space="preserve">[5] </w:t>
-      </w:r>
-      <w:r>
-        <w:rPr>
-          <w:rStyle w:val="Kpr"/>
-          <w:rFonts w:ascii="Times New Roman" w:hAnsi="Times New Roman" w:cs="Times New Roman"/>
-          <w:color w:val="auto"/>
-          <w:sz w:val="24"/>
-          <w:szCs w:val="24"/>
-        </w:rPr>
-        <w:t>http://www.vishay.com/docs/42041/30d.pdf</w:t>
-      </w:r>
-      <w:r>
-        <w:rPr>
-          <w:rFonts w:ascii="Times New Roman" w:hAnsi="Times New Roman" w:cs="Times New Roman"/>
-          <w:sz w:val="24"/>
-          <w:szCs w:val="24"/>
-        </w:rPr>
-        <w:t xml:space="preserve"> </w:t>
-      </w:r>
-      <w:r>
-        <w:rPr>
-          <w:rFonts w:ascii="Times New Roman" w:hAnsi="Times New Roman" w:cs="Times New Roman"/>
-          <w:b/>
-          <w:sz w:val="24"/>
-          <w:szCs w:val="24"/>
-        </w:rPr>
-        <w:t>(cap</w:t>
-      </w:r>
-      <w:r>
-        <w:rPr>
-          <w:rFonts w:ascii="Times New Roman" w:hAnsi="Times New Roman" w:cs="Times New Roman"/>
-          <w:b/>
-          <w:sz w:val="24"/>
-          <w:szCs w:val="24"/>
-        </w:rPr>
-        <w:t>acitor</w:t>
-      </w:r>
-      <w:r>
-        <w:rPr>
-          <w:rFonts w:ascii="Times New Roman" w:hAnsi="Times New Roman" w:cs="Times New Roman"/>
-          <w:b/>
-          <w:sz w:val="24"/>
-          <w:szCs w:val="24"/>
-        </w:rPr>
-        <w:t xml:space="preserve"> datasheet)</w:t>
-      </w:r>
-    </w:p>
-    <w:p>
-      <w:pPr>
-        <w:spacing w:line="360" w:lineRule="auto"/>
-        <w:rPr>
-          <w:rFonts w:ascii="Times New Roman" w:hAnsi="Times New Roman" w:cs="Times New Roman"/>
-          <w:sz w:val="24"/>
-          <w:szCs w:val="24"/>
-        </w:rPr>
-      </w:pPr>
-      <w:r>
-        <w:rPr>
-          <w:rStyle w:val="Kpr"/>
-          <w:rFonts w:ascii="Times New Roman" w:hAnsi="Times New Roman" w:cs="Times New Roman"/>
-          <w:color w:val="auto"/>
-          <w:sz w:val="24"/>
-          <w:szCs w:val="24"/>
-        </w:rPr>
-        <w:t>[</w:t>
-      </w:r>
-      <w:r>
-        <w:rPr>
-          <w:rStyle w:val="Kpr"/>
-          <w:rFonts w:ascii="Times New Roman" w:hAnsi="Times New Roman" w:cs="Times New Roman"/>
-          <w:color w:val="auto"/>
-          <w:sz w:val="24"/>
-          <w:szCs w:val="24"/>
-        </w:rPr>
-        <w:t>6</w:t>
-      </w:r>
-      <w:r>
-        <w:rPr>
-          <w:rStyle w:val="Kpr"/>
-          <w:rFonts w:ascii="Times New Roman" w:hAnsi="Times New Roman" w:cs="Times New Roman"/>
-          <w:color w:val="auto"/>
-          <w:sz w:val="24"/>
-          <w:szCs w:val="24"/>
-        </w:rPr>
-        <w:t xml:space="preserve">] </w:t>
-      </w:r>
-      <w:r>
-        <w:rPr>
-          <w:rStyle w:val="Kpr"/>
-          <w:rFonts w:ascii="Times New Roman" w:hAnsi="Times New Roman" w:cs="Times New Roman"/>
-          <w:color w:val="auto"/>
-          <w:sz w:val="24"/>
-          <w:szCs w:val="24"/>
-        </w:rPr>
-        <w:t>https://www.digikey.com/product-detail/</w:t>
-      </w:r>
-      <w:r>
-        <w:rPr>
-          <w:rStyle w:val="Kpr"/>
-          <w:rFonts w:ascii="Times New Roman" w:hAnsi="Times New Roman" w:cs="Times New Roman"/>
-          <w:color w:val="auto"/>
-          <w:sz w:val="24"/>
-          <w:szCs w:val="24"/>
-        </w:rPr>
-        <w:t>e</w:t>
-      </w:r>
-      <w:r>
-        <w:rPr>
-          <w:rStyle w:val="Kpr"/>
-          <w:rFonts w:ascii="Times New Roman" w:hAnsi="Times New Roman" w:cs="Times New Roman"/>
-          <w:color w:val="auto"/>
-          <w:sz w:val="24"/>
-          <w:szCs w:val="24"/>
-        </w:rPr>
-        <w:t>n/taiwan-semiconductor-corporation/SK12H60-A0G/SK12H60A0G-ND/7376931</w:t>
-      </w:r>
-      <w:r>
-        <w:rPr>
-          <w:rFonts w:ascii="Times New Roman" w:hAnsi="Times New Roman" w:cs="Times New Roman"/>
-          <w:sz w:val="24"/>
-          <w:szCs w:val="24"/>
-        </w:rPr>
-        <w:t xml:space="preserve"> </w:t>
-      </w:r>
-      <w:r>
-        <w:rPr>
-          <w:rFonts w:ascii="Times New Roman" w:hAnsi="Times New Roman" w:cs="Times New Roman"/>
-          <w:b/>
-          <w:sz w:val="24"/>
-          <w:szCs w:val="24"/>
-        </w:rPr>
-        <w:t>(diode price)</w:t>
-      </w:r>
-    </w:p>
-    <w:p>
-      <w:pPr>
-        <w:spacing w:line="360" w:lineRule="auto"/>
-        <w:rPr>
-          <w:rFonts w:ascii="Times New Roman" w:hAnsi="Times New Roman" w:cs="Times New Roman"/>
-          <w:sz w:val="24"/>
-          <w:szCs w:val="24"/>
-        </w:rPr>
-      </w:pPr>
-      <w:r>
-        <w:rPr>
-          <w:rStyle w:val="Kpr"/>
-          <w:rFonts w:ascii="Times New Roman" w:hAnsi="Times New Roman" w:cs="Times New Roman"/>
-          <w:color w:val="auto"/>
-          <w:sz w:val="24"/>
-          <w:szCs w:val="24"/>
-        </w:rPr>
-        <w:t>[</w:t>
-      </w:r>
-      <w:r>
-        <w:rPr>
-          <w:rStyle w:val="Kpr"/>
-          <w:rFonts w:ascii="Times New Roman" w:hAnsi="Times New Roman" w:cs="Times New Roman"/>
-          <w:color w:val="auto"/>
-          <w:sz w:val="24"/>
-          <w:szCs w:val="24"/>
-        </w:rPr>
-        <w:t>7</w:t>
-      </w:r>
-      <w:r>
-        <w:rPr>
-          <w:rStyle w:val="Kpr"/>
-          <w:rFonts w:ascii="Times New Roman" w:hAnsi="Times New Roman" w:cs="Times New Roman"/>
-          <w:color w:val="auto"/>
-          <w:sz w:val="24"/>
-          <w:szCs w:val="24"/>
-        </w:rPr>
-        <w:t xml:space="preserve">] </w:t>
-      </w:r>
-      <w:r>
-        <w:rPr>
-          <w:rStyle w:val="Kpr"/>
-          <w:rFonts w:ascii="Times New Roman" w:hAnsi="Times New Roman" w:cs="Times New Roman"/>
-          <w:color w:val="auto"/>
-          <w:sz w:val="24"/>
-          <w:szCs w:val="24"/>
-        </w:rPr>
-        <w:t>http://www.taiwansemi.com/products/datasheet/SK12H45%20SERIES_E13.pdf</w:t>
-      </w:r>
-      <w:r>
-        <w:rPr>
-          <w:rFonts w:ascii="Times New Roman" w:hAnsi="Times New Roman" w:cs="Times New Roman"/>
-          <w:sz w:val="24"/>
-          <w:szCs w:val="24"/>
-        </w:rPr>
-        <w:t xml:space="preserve"> </w:t>
-      </w:r>
-      <w:r>
-        <w:rPr>
-          <w:rFonts w:ascii="Times New Roman" w:hAnsi="Times New Roman" w:cs="Times New Roman"/>
-          <w:b/>
-          <w:sz w:val="24"/>
-          <w:szCs w:val="24"/>
-        </w:rPr>
-        <w:t>(diode datasheet)</w:t>
-      </w:r>
-    </w:p>
-    <w:p>
-      <w:pPr>
-        <w:spacing w:line="360" w:lineRule="auto"/>
-        <w:rPr>
-          <w:rFonts w:ascii="Times New Roman" w:hAnsi="Times New Roman" w:cs="Times New Roman"/>
-          <w:sz w:val="24"/>
-          <w:szCs w:val="24"/>
-        </w:rPr>
-      </w:pPr>
-      <w:r>
-        <w:rPr>
-          <w:rStyle w:val="Kpr"/>
-          <w:rFonts w:ascii="Times New Roman" w:hAnsi="Times New Roman" w:cs="Times New Roman"/>
-          <w:color w:val="auto"/>
-          <w:sz w:val="24"/>
-          <w:szCs w:val="24"/>
-        </w:rPr>
-        <w:t>[</w:t>
-      </w:r>
-      <w:r>
-        <w:rPr>
-          <w:rStyle w:val="Kpr"/>
-          <w:rFonts w:ascii="Times New Roman" w:hAnsi="Times New Roman" w:cs="Times New Roman"/>
-          <w:color w:val="auto"/>
-          <w:sz w:val="24"/>
-          <w:szCs w:val="24"/>
-        </w:rPr>
-        <w:t>8</w:t>
-      </w:r>
-      <w:r>
-        <w:rPr>
-          <w:rStyle w:val="Kpr"/>
-          <w:rFonts w:ascii="Times New Roman" w:hAnsi="Times New Roman" w:cs="Times New Roman"/>
-          <w:color w:val="auto"/>
-          <w:sz w:val="24"/>
-          <w:szCs w:val="24"/>
-        </w:rPr>
-        <w:t xml:space="preserve">] </w:t>
-      </w:r>
-      <w:r>
-        <w:rPr>
-          <w:rStyle w:val="Kpr"/>
-          <w:rFonts w:ascii="Times New Roman" w:hAnsi="Times New Roman" w:cs="Times New Roman"/>
-          <w:color w:val="auto"/>
-          <w:sz w:val="24"/>
-          <w:szCs w:val="24"/>
-        </w:rPr>
-        <w:t>https://www.digikey.com/product-detail/en/micr</w:t>
-      </w:r>
-      <w:r>
-        <w:rPr>
-          <w:rStyle w:val="Kpr"/>
-          <w:rFonts w:ascii="Times New Roman" w:hAnsi="Times New Roman" w:cs="Times New Roman"/>
-          <w:color w:val="auto"/>
-          <w:sz w:val="24"/>
-          <w:szCs w:val="24"/>
-        </w:rPr>
-        <w:t>o</w:t>
-      </w:r>
-      <w:r>
-        <w:rPr>
-          <w:rStyle w:val="Kpr"/>
-          <w:rFonts w:ascii="Times New Roman" w:hAnsi="Times New Roman" w:cs="Times New Roman"/>
-          <w:color w:val="auto"/>
-          <w:sz w:val="24"/>
-          <w:szCs w:val="24"/>
-        </w:rPr>
-        <w:t>-commercial-co/MCQ12N06-TP/MCQ12N06-TPMSDKR-ND/9656008</w:t>
-      </w:r>
-      <w:r>
-        <w:rPr>
-          <w:rFonts w:ascii="Times New Roman" w:hAnsi="Times New Roman" w:cs="Times New Roman"/>
-          <w:sz w:val="24"/>
-          <w:szCs w:val="24"/>
-        </w:rPr>
-        <w:t xml:space="preserve"> </w:t>
-      </w:r>
-      <w:r>
-        <w:rPr>
-          <w:rFonts w:ascii="Times New Roman" w:hAnsi="Times New Roman" w:cs="Times New Roman"/>
-          <w:b/>
-          <w:sz w:val="24"/>
-          <w:szCs w:val="24"/>
-        </w:rPr>
-        <w:t>(</w:t>
-      </w:r>
-      <w:proofErr w:type="spellStart"/>
-      <w:r>
-        <w:rPr>
-          <w:rFonts w:ascii="Times New Roman" w:hAnsi="Times New Roman" w:cs="Times New Roman"/>
-          <w:b/>
-          <w:sz w:val="24"/>
-          <w:szCs w:val="24"/>
-        </w:rPr>
-        <w:t>mos</w:t>
-      </w:r>
-      <w:r>
-        <w:rPr>
-          <w:rFonts w:ascii="Times New Roman" w:hAnsi="Times New Roman" w:cs="Times New Roman"/>
-          <w:b/>
-          <w:sz w:val="24"/>
-          <w:szCs w:val="24"/>
-        </w:rPr>
-        <w:t>fet</w:t>
-      </w:r>
-      <w:proofErr w:type="spellEnd"/>
-      <w:r>
-        <w:rPr>
-          <w:rFonts w:ascii="Times New Roman" w:hAnsi="Times New Roman" w:cs="Times New Roman"/>
-          <w:b/>
-          <w:sz w:val="24"/>
-          <w:szCs w:val="24"/>
-        </w:rPr>
-        <w:t xml:space="preserve"> price)</w:t>
+        <w:t>(mosfet price)</w:t>
       </w:r>
     </w:p>
     <w:p>
@@ -5285,33 +5086,7 @@
           <w:sz w:val="24"/>
           <w:szCs w:val="24"/>
         </w:rPr>
-        <w:t xml:space="preserve"> (</w:t>
-      </w:r>
-      <w:proofErr w:type="spellStart"/>
-      <w:r>
-        <w:rPr>
-          <w:rFonts w:ascii="Times New Roman" w:hAnsi="Times New Roman" w:cs="Times New Roman"/>
-          <w:sz w:val="24"/>
-          <w:szCs w:val="24"/>
-        </w:rPr>
-        <w:t>mos</w:t>
-      </w:r>
-      <w:r>
-        <w:rPr>
-          <w:rFonts w:ascii="Times New Roman" w:hAnsi="Times New Roman" w:cs="Times New Roman"/>
-          <w:sz w:val="24"/>
-          <w:szCs w:val="24"/>
-        </w:rPr>
-        <w:t>fet</w:t>
-      </w:r>
-      <w:proofErr w:type="spellEnd"/>
-      <w:r>
-        <w:rPr>
-          <w:rFonts w:ascii="Times New Roman" w:hAnsi="Times New Roman" w:cs="Times New Roman"/>
-          <w:sz w:val="24"/>
-          <w:szCs w:val="24"/>
-        </w:rPr>
-        <w:t xml:space="preserve"> datasheet)</w:t>
+        <w:t xml:space="preserve"> (mosfet datasheet)</w:t>
       </w:r>
     </w:p>
     <w:p>
@@ -5346,7 +5121,7 @@
 </file>
 
 <file path=word/endnotes.xml><?xml version="1.0" encoding="utf-8"?>
-<w:endnotes xmlns:wpc="http://schemas.microsoft.com/office/word/2010/wordprocessingCanvas" xmlns:cx="http://schemas.microsoft.com/office/drawing/2014/chartex" xmlns:cx1="http://schemas.microsoft.com/office/drawing/2015/9/8/chartex" xmlns:cx2="http://schemas.microsoft.com/office/drawing/2015/10/21/chartex" xmlns:cx3="http://schemas.microsoft.com/office/drawing/2016/5/9/chartex" xmlns:cx4="http://schemas.microsoft.com/office/drawing/2016/5/10/chartex" xmlns:cx5="http://schemas.microsoft.com/office/drawing/2016/5/11/chartex" xmlns:cx6="http://schemas.microsoft.com/office/drawing/2016/5/12/chartex" xmlns:cx7="http://schemas.microsoft.com/office/drawing/2016/5/13/chartex" xmlns:cx8="http://schemas.microsoft.com/office/drawing/2016/5/14/chartex" xmlns:mc="http://schemas.openxmlformats.org/markup-compatibility/2006" xmlns:aink="http://schemas.microsoft.com/office/drawing/2016/ink" xmlns:am3d="http://schemas.microsoft.com/office/drawing/2017/model3d" xmlns:o="urn:schemas-microsoft-com:office:office" xmlns:r="http://schemas.openxmlformats.org/officeDocument/2006/relationships" xmlns:m="http://schemas.openxmlformats.org/officeDocument/2006/math" xmlns:v="urn:schemas-microsoft-com:vml" xmlns:wp14="http://schemas.microsoft.com/office/word/2010/wordprocessingDrawing" xmlns:wp="http://schemas.openxmlformats.org/drawingml/2006/wordprocessingDrawing" xmlns:w10="urn:schemas-microsoft-com:office:word" xmlns:w="http://schemas.openxmlformats.org/wordprocessingml/2006/main" xmlns:w14="http://schemas.microsoft.com/office/word/2010/wordml" xmlns:w15="http://schemas.microsoft.com/office/word/2012/wordml" xmlns:w16cid="http://schemas.microsoft.com/office/word/2016/wordml/cid" xmlns:w16se="http://schemas.microsoft.com/office/word/2015/wordml/symex" xmlns:wpg="http://schemas.microsoft.com/office/word/2010/wordprocessingGroup" xmlns:wpi="http://schemas.microsoft.com/office/word/2010/wordprocessingInk" xmlns:wne="http://schemas.microsoft.com/office/word/2006/wordml" xmlns:wps="http://schemas.microsoft.com/office/word/2010/wordprocessingShape" mc:Ignorable="w14 w15 w16se w16cid wp14">
+<w:endnotes xmlns:wpc="http://schemas.microsoft.com/office/word/2010/wordprocessingCanvas" xmlns:cx="http://schemas.microsoft.com/office/drawing/2014/chartex" xmlns:mc="http://schemas.openxmlformats.org/markup-compatibility/2006" xmlns:o="urn:schemas-microsoft-com:office:office" xmlns:r="http://schemas.openxmlformats.org/officeDocument/2006/relationships" xmlns:m="http://schemas.openxmlformats.org/officeDocument/2006/math" xmlns:v="urn:schemas-microsoft-com:vml" xmlns:wp14="http://schemas.microsoft.com/office/word/2010/wordprocessingDrawing" xmlns:wp="http://schemas.openxmlformats.org/drawingml/2006/wordprocessingDrawing" xmlns:w10="urn:schemas-microsoft-com:office:word" xmlns:w="http://schemas.openxmlformats.org/wordprocessingml/2006/main" xmlns:w14="http://schemas.microsoft.com/office/word/2010/wordml" xmlns:w15="http://schemas.microsoft.com/office/word/2012/wordml" xmlns:w16se="http://schemas.microsoft.com/office/word/2015/wordml/symex" xmlns:wpg="http://schemas.microsoft.com/office/word/2010/wordprocessingGroup" xmlns:wpi="http://schemas.microsoft.com/office/word/2010/wordprocessingInk" xmlns:wne="http://schemas.microsoft.com/office/word/2006/wordml" xmlns:wps="http://schemas.microsoft.com/office/word/2010/wordprocessingShape" mc:Ignorable="w14 w15 w16se wp14">
   <w:endnote w:type="separator" w:id="-1">
     <w:p>
       <w:r>
@@ -5365,7 +5140,7 @@
 </file>
 
 <file path=word/footer1.xml><?xml version="1.0" encoding="utf-8"?>
-<w:ftr xmlns:wpc="http://schemas.microsoft.com/office/word/2010/wordprocessingCanvas" xmlns:cx="http://schemas.microsoft.com/office/drawing/2014/chartex" xmlns:cx1="http://schemas.microsoft.com/office/drawing/2015/9/8/chartex" xmlns:cx2="http://schemas.microsoft.com/office/drawing/2015/10/21/chartex" xmlns:cx3="http://schemas.microsoft.com/office/drawing/2016/5/9/chartex" xmlns:cx4="http://schemas.microsoft.com/office/drawing/2016/5/10/chartex" xmlns:cx5="http://schemas.microsoft.com/office/drawing/2016/5/11/chartex" xmlns:cx6="http://schemas.microsoft.com/office/drawing/2016/5/12/chartex" xmlns:cx7="http://schemas.microsoft.com/office/drawing/2016/5/13/chartex" xmlns:cx8="http://schemas.microsoft.com/office/drawing/2016/5/14/chartex" xmlns:mc="http://schemas.openxmlformats.org/markup-compatibility/2006" xmlns:aink="http://schemas.microsoft.com/office/drawing/2016/ink" xmlns:am3d="http://schemas.microsoft.com/office/drawing/2017/model3d" xmlns:o="urn:schemas-microsoft-com:office:office" xmlns:r="http://schemas.openxmlformats.org/officeDocument/2006/relationships" xmlns:m="http://schemas.openxmlformats.org/officeDocument/2006/math" xmlns:v="urn:schemas-microsoft-com:vml" xmlns:wp14="http://schemas.microsoft.com/office/word/2010/wordprocessingDrawing" xmlns:wp="http://schemas.openxmlformats.org/drawingml/2006/wordprocessingDrawing" xmlns:w10="urn:schemas-microsoft-com:office:word" xmlns:w="http://schemas.openxmlformats.org/wordprocessingml/2006/main" xmlns:w14="http://schemas.microsoft.com/office/word/2010/wordml" xmlns:w15="http://schemas.microsoft.com/office/word/2012/wordml" xmlns:w16cid="http://schemas.microsoft.com/office/word/2016/wordml/cid" xmlns:w16se="http://schemas.microsoft.com/office/word/2015/wordml/symex" xmlns:wpg="http://schemas.microsoft.com/office/word/2010/wordprocessingGroup" xmlns:wpi="http://schemas.microsoft.com/office/word/2010/wordprocessingInk" xmlns:wne="http://schemas.microsoft.com/office/word/2006/wordml" xmlns:wps="http://schemas.microsoft.com/office/word/2010/wordprocessingShape" mc:Ignorable="w14 w15 w16se w16cid wp14">
+<w:ftr xmlns:wpc="http://schemas.microsoft.com/office/word/2010/wordprocessingCanvas" xmlns:cx="http://schemas.microsoft.com/office/drawing/2014/chartex" xmlns:mc="http://schemas.openxmlformats.org/markup-compatibility/2006" xmlns:o="urn:schemas-microsoft-com:office:office" xmlns:r="http://schemas.openxmlformats.org/officeDocument/2006/relationships" xmlns:m="http://schemas.openxmlformats.org/officeDocument/2006/math" xmlns:v="urn:schemas-microsoft-com:vml" xmlns:wp14="http://schemas.microsoft.com/office/word/2010/wordprocessingDrawing" xmlns:wp="http://schemas.openxmlformats.org/drawingml/2006/wordprocessingDrawing" xmlns:w10="urn:schemas-microsoft-com:office:word" xmlns:w="http://schemas.openxmlformats.org/wordprocessingml/2006/main" xmlns:w14="http://schemas.microsoft.com/office/word/2010/wordml" xmlns:w15="http://schemas.microsoft.com/office/word/2012/wordml" xmlns:w16se="http://schemas.microsoft.com/office/word/2015/wordml/symex" xmlns:wpg="http://schemas.microsoft.com/office/word/2010/wordprocessingGroup" xmlns:wpi="http://schemas.microsoft.com/office/word/2010/wordprocessingInk" xmlns:wne="http://schemas.microsoft.com/office/word/2006/wordml" xmlns:wps="http://schemas.microsoft.com/office/word/2010/wordprocessingShape" mc:Ignorable="w14 w15 w16se wp14">
   <w:sdt>
     <w:sdtPr>
       <w:id w:val="-1122766713"/>
@@ -5395,7 +5170,7 @@
             <w:noProof/>
             <w:lang w:val="tr-TR"/>
           </w:rPr>
-          <w:t>2</w:t>
+          <w:t>11</w:t>
         </w:r>
         <w:r>
           <w:fldChar w:fldCharType="end"/>
@@ -5412,7 +5187,7 @@
 </file>
 
 <file path=word/footnotes.xml><?xml version="1.0" encoding="utf-8"?>
-<w:footnotes xmlns:wpc="http://schemas.microsoft.com/office/word/2010/wordprocessingCanvas" xmlns:cx="http://schemas.microsoft.com/office/drawing/2014/chartex" xmlns:cx1="http://schemas.microsoft.com/office/drawing/2015/9/8/chartex" xmlns:cx2="http://schemas.microsoft.com/office/drawing/2015/10/21/chartex" xmlns:cx3="http://schemas.microsoft.com/office/drawing/2016/5/9/chartex" xmlns:cx4="http://schemas.microsoft.com/office/drawing/2016/5/10/chartex" xmlns:cx5="http://schemas.microsoft.com/office/drawing/2016/5/11/chartex" xmlns:cx6="http://schemas.microsoft.com/office/drawing/2016/5/12/chartex" xmlns:cx7="http://schemas.microsoft.com/office/drawing/2016/5/13/chartex" xmlns:cx8="http://schemas.microsoft.com/office/drawing/2016/5/14/chartex" xmlns:mc="http://schemas.openxmlformats.org/markup-compatibility/2006" xmlns:aink="http://schemas.microsoft.com/office/drawing/2016/ink" xmlns:am3d="http://schemas.microsoft.com/office/drawing/2017/model3d" xmlns:o="urn:schemas-microsoft-com:office:office" xmlns:r="http://schemas.openxmlformats.org/officeDocument/2006/relationships" xmlns:m="http://schemas.openxmlformats.org/officeDocument/2006/math" xmlns:v="urn:schemas-microsoft-com:vml" xmlns:wp14="http://schemas.microsoft.com/office/word/2010/wordprocessingDrawing" xmlns:wp="http://schemas.openxmlformats.org/drawingml/2006/wordprocessingDrawing" xmlns:w10="urn:schemas-microsoft-com:office:word" xmlns:w="http://schemas.openxmlformats.org/wordprocessingml/2006/main" xmlns:w14="http://schemas.microsoft.com/office/word/2010/wordml" xmlns:w15="http://schemas.microsoft.com/office/word/2012/wordml" xmlns:w16cid="http://schemas.microsoft.com/office/word/2016/wordml/cid" xmlns:w16se="http://schemas.microsoft.com/office/word/2015/wordml/symex" xmlns:wpg="http://schemas.microsoft.com/office/word/2010/wordprocessingGroup" xmlns:wpi="http://schemas.microsoft.com/office/word/2010/wordprocessingInk" xmlns:wne="http://schemas.microsoft.com/office/word/2006/wordml" xmlns:wps="http://schemas.microsoft.com/office/word/2010/wordprocessingShape" mc:Ignorable="w14 w15 w16se w16cid wp14">
+<w:footnotes xmlns:wpc="http://schemas.microsoft.com/office/word/2010/wordprocessingCanvas" xmlns:cx="http://schemas.microsoft.com/office/drawing/2014/chartex" xmlns:mc="http://schemas.openxmlformats.org/markup-compatibility/2006" xmlns:o="urn:schemas-microsoft-com:office:office" xmlns:r="http://schemas.openxmlformats.org/officeDocument/2006/relationships" xmlns:m="http://schemas.openxmlformats.org/officeDocument/2006/math" xmlns:v="urn:schemas-microsoft-com:vml" xmlns:wp14="http://schemas.microsoft.com/office/word/2010/wordprocessingDrawing" xmlns:wp="http://schemas.openxmlformats.org/drawingml/2006/wordprocessingDrawing" xmlns:w10="urn:schemas-microsoft-com:office:word" xmlns:w="http://schemas.openxmlformats.org/wordprocessingml/2006/main" xmlns:w14="http://schemas.microsoft.com/office/word/2010/wordml" xmlns:w15="http://schemas.microsoft.com/office/word/2012/wordml" xmlns:w16se="http://schemas.microsoft.com/office/word/2015/wordml/symex" xmlns:wpg="http://schemas.microsoft.com/office/word/2010/wordprocessingGroup" xmlns:wpi="http://schemas.microsoft.com/office/word/2010/wordprocessingInk" xmlns:wne="http://schemas.microsoft.com/office/word/2006/wordml" xmlns:wps="http://schemas.microsoft.com/office/word/2010/wordprocessingShape" mc:Ignorable="w14 w15 w16se wp14">
   <w:footnote w:type="separator" w:id="-1">
     <w:p>
       <w:r>
@@ -5431,7 +5206,7 @@
 </file>
 
 <file path=word/numbering.xml><?xml version="1.0" encoding="utf-8"?>
-<w:numbering xmlns:wpc="http://schemas.microsoft.com/office/word/2010/wordprocessingCanvas" xmlns:cx="http://schemas.microsoft.com/office/drawing/2014/chartex" xmlns:cx1="http://schemas.microsoft.com/office/drawing/2015/9/8/chartex" xmlns:cx2="http://schemas.microsoft.com/office/drawing/2015/10/21/chartex" xmlns:cx3="http://schemas.microsoft.com/office/drawing/2016/5/9/chartex" xmlns:cx4="http://schemas.microsoft.com/office/drawing/2016/5/10/chartex" xmlns:cx5="http://schemas.microsoft.com/office/drawing/2016/5/11/chartex" xmlns:cx6="http://schemas.microsoft.com/office/drawing/2016/5/12/chartex" xmlns:cx7="http://schemas.microsoft.com/office/drawing/2016/5/13/chartex" xmlns:cx8="http://schemas.microsoft.com/office/drawing/2016/5/14/chartex" xmlns:mc="http://schemas.openxmlformats.org/markup-compatibility/2006" xmlns:aink="http://schemas.microsoft.com/office/drawing/2016/ink" xmlns:am3d="http://schemas.microsoft.com/office/drawing/2017/model3d" xmlns:o="urn:schemas-microsoft-com:office:office" xmlns:r="http://schemas.openxmlformats.org/officeDocument/2006/relationships" xmlns:m="http://schemas.openxmlformats.org/officeDocument/2006/math" xmlns:v="urn:schemas-microsoft-com:vml" xmlns:wp14="http://schemas.microsoft.com/office/word/2010/wordprocessingDrawing" xmlns:wp="http://schemas.openxmlformats.org/drawingml/2006/wordprocessingDrawing" xmlns:w10="urn:schemas-microsoft-com:office:word" xmlns:w="http://schemas.openxmlformats.org/wordprocessingml/2006/main" xmlns:w14="http://schemas.microsoft.com/office/word/2010/wordml" xmlns:w15="http://schemas.microsoft.com/office/word/2012/wordml" xmlns:w16cid="http://schemas.microsoft.com/office/word/2016/wordml/cid" xmlns:w16se="http://schemas.microsoft.com/office/word/2015/wordml/symex" xmlns:wpg="http://schemas.microsoft.com/office/word/2010/wordprocessingGroup" xmlns:wpi="http://schemas.microsoft.com/office/word/2010/wordprocessingInk" xmlns:wne="http://schemas.microsoft.com/office/word/2006/wordml" xmlns:wps="http://schemas.microsoft.com/office/word/2010/wordprocessingShape" mc:Ignorable="w14 w15 w16se w16cid wp14">
+<w:numbering xmlns:wpc="http://schemas.microsoft.com/office/word/2010/wordprocessingCanvas" xmlns:cx="http://schemas.microsoft.com/office/drawing/2014/chartex" xmlns:mc="http://schemas.openxmlformats.org/markup-compatibility/2006" xmlns:o="urn:schemas-microsoft-com:office:office" xmlns:r="http://schemas.openxmlformats.org/officeDocument/2006/relationships" xmlns:m="http://schemas.openxmlformats.org/officeDocument/2006/math" xmlns:v="urn:schemas-microsoft-com:vml" xmlns:wp14="http://schemas.microsoft.com/office/word/2010/wordprocessingDrawing" xmlns:wp="http://schemas.openxmlformats.org/drawingml/2006/wordprocessingDrawing" xmlns:w10="urn:schemas-microsoft-com:office:word" xmlns:w="http://schemas.openxmlformats.org/wordprocessingml/2006/main" xmlns:w14="http://schemas.microsoft.com/office/word/2010/wordml" xmlns:w15="http://schemas.microsoft.com/office/word/2012/wordml" xmlns:w16se="http://schemas.microsoft.com/office/word/2015/wordml/symex" xmlns:wpg="http://schemas.microsoft.com/office/word/2010/wordprocessingGroup" xmlns:wpi="http://schemas.microsoft.com/office/word/2010/wordprocessingInk" xmlns:wne="http://schemas.microsoft.com/office/word/2006/wordml" xmlns:wps="http://schemas.microsoft.com/office/word/2010/wordprocessingShape" mc:Ignorable="w14 w15 w16se wp14">
   <w:abstractNum w:abstractNumId="0" w15:restartNumberingAfterBreak="0">
     <w:nsid w:val="535952FC"/>
     <w:multiLevelType w:val="hybridMultilevel"/>
@@ -5644,7 +5419,7 @@
 </file>
 
 <file path=word/styles.xml><?xml version="1.0" encoding="utf-8"?>
-<w:styles xmlns:mc="http://schemas.openxmlformats.org/markup-compatibility/2006" xmlns:r="http://schemas.openxmlformats.org/officeDocument/2006/relationships" xmlns:w="http://schemas.openxmlformats.org/wordprocessingml/2006/main" xmlns:w14="http://schemas.microsoft.com/office/word/2010/wordml" xmlns:w15="http://schemas.microsoft.com/office/word/2012/wordml" xmlns:w16cid="http://schemas.microsoft.com/office/word/2016/wordml/cid" xmlns:w16se="http://schemas.microsoft.com/office/word/2015/wordml/symex" mc:Ignorable="w14 w15 w16se w16cid">
+<w:styles xmlns:mc="http://schemas.openxmlformats.org/markup-compatibility/2006" xmlns:r="http://schemas.openxmlformats.org/officeDocument/2006/relationships" xmlns:w="http://schemas.openxmlformats.org/wordprocessingml/2006/main" xmlns:w14="http://schemas.microsoft.com/office/word/2010/wordml" xmlns:w15="http://schemas.microsoft.com/office/word/2012/wordml" xmlns:w16se="http://schemas.microsoft.com/office/word/2015/wordml/symex" mc:Ignorable="w14 w15 w16se">
   <w:docDefaults>
     <w:rPrDefault>
       <w:rPr>
@@ -5660,7 +5435,7 @@
       </w:pPr>
     </w:pPrDefault>
   </w:docDefaults>
-  <w:latentStyles w:defLockedState="0" w:defUIPriority="99" w:defSemiHidden="0" w:defUnhideWhenUsed="0" w:defQFormat="0" w:count="375">
+  <w:latentStyles w:defLockedState="0" w:defUIPriority="99" w:defSemiHidden="0" w:defUnhideWhenUsed="0" w:defQFormat="0" w:count="371">
     <w:lsdException w:name="Normal" w:uiPriority="1" w:qFormat="1"/>
     <w:lsdException w:name="heading 1" w:uiPriority="9" w:qFormat="1"/>
     <w:lsdException w:name="heading 2" w:semiHidden="1" w:uiPriority="9" w:unhideWhenUsed="1" w:qFormat="1"/>
@@ -5766,6 +5541,7 @@
     <w:lsdException w:name="HTML Sample" w:semiHidden="1" w:unhideWhenUsed="1"/>
     <w:lsdException w:name="HTML Typewriter" w:semiHidden="1" w:unhideWhenUsed="1"/>
     <w:lsdException w:name="HTML Variable" w:semiHidden="1" w:unhideWhenUsed="1"/>
+    <w:lsdException w:name="Normal Table" w:semiHidden="1" w:unhideWhenUsed="1"/>
     <w:lsdException w:name="annotation subject" w:semiHidden="1" w:unhideWhenUsed="1"/>
     <w:lsdException w:name="No List" w:semiHidden="1" w:unhideWhenUsed="1"/>
     <w:lsdException w:name="Outline List 1" w:semiHidden="1" w:unhideWhenUsed="1"/>
@@ -5809,8 +5585,10 @@
     <w:lsdException w:name="Table Elegant" w:semiHidden="1" w:unhideWhenUsed="1"/>
     <w:lsdException w:name="Table Professional" w:semiHidden="1" w:unhideWhenUsed="1"/>
     <w:lsdException w:name="Table Subtle 1" w:semiHidden="1" w:unhideWhenUsed="1"/>
+    <w:lsdException w:name="Table Subtle 2" w:semiHidden="1" w:unhideWhenUsed="1"/>
     <w:lsdException w:name="Table Web 1" w:semiHidden="1" w:unhideWhenUsed="1"/>
     <w:lsdException w:name="Table Web 2" w:semiHidden="1" w:unhideWhenUsed="1"/>
+    <w:lsdException w:name="Table Web 3" w:semiHidden="1" w:unhideWhenUsed="1"/>
     <w:lsdException w:name="Balloon Text" w:semiHidden="1" w:unhideWhenUsed="1"/>
     <w:lsdException w:name="Table Grid" w:uiPriority="39"/>
     <w:lsdException w:name="Table Theme" w:semiHidden="1" w:unhideWhenUsed="1"/>
@@ -6029,10 +5807,6 @@
     <w:lsdException w:name="List Table 5 Dark Accent 6" w:uiPriority="50"/>
     <w:lsdException w:name="List Table 6 Colorful Accent 6" w:uiPriority="51"/>
     <w:lsdException w:name="List Table 7 Colorful Accent 6" w:uiPriority="52"/>
-    <w:lsdException w:name="Mention" w:semiHidden="1" w:unhideWhenUsed="1"/>
-    <w:lsdException w:name="Smart Hyperlink" w:semiHidden="1" w:unhideWhenUsed="1"/>
-    <w:lsdException w:name="Hashtag" w:semiHidden="1" w:unhideWhenUsed="1"/>
-    <w:lsdException w:name="Unresolved Mention" w:semiHidden="1" w:unhideWhenUsed="1"/>
   </w:latentStyles>
   <w:style w:type="paragraph" w:default="1" w:styleId="Normal">
     <w:name w:val="Normal"/>
@@ -6624,7 +6398,7 @@
       <w:ind w:left="440"/>
     </w:pPr>
   </w:style>
-  <w:style w:type="character" w:styleId="zmlenmeyenBahsetme">
+  <w:style w:type="character" w:customStyle="1" w:styleId="UnresolvedMention">
     <w:name w:val="Unresolved Mention"/>
     <w:basedOn w:val="VarsaylanParagrafYazTipi"/>
     <w:uiPriority w:val="99"/>
@@ -6905,7 +6679,7 @@
 </file>
 
 <file path=customXml/itemProps1.xml><?xml version="1.0" encoding="utf-8"?>
-<ds:datastoreItem xmlns:ds="http://schemas.openxmlformats.org/officeDocument/2006/customXml" ds:itemID="{0747E05A-0E3B-4EF7-9CFD-DC553EC2E906}">
+<ds:datastoreItem xmlns:ds="http://schemas.openxmlformats.org/officeDocument/2006/customXml" ds:itemID="{3B9E6309-D380-42F0-BC15-DA1C24D65FD4}">
   <ds:schemaRefs>
     <ds:schemaRef ds:uri="http://schemas.openxmlformats.org/officeDocument/2006/bibliography"/>
   </ds:schemaRefs>

</xml_diff>